<commit_message>
adds sample output and updates bugs found
</commit_message>
<xml_diff>
--- a/Bug report.docx
+++ b/Bug report.docx
@@ -12,8 +12,14 @@
       <w:r>
         <w:t>ing and investigation</w:t>
       </w:r>
-      <w:bookmarkStart w:id="0" w:name="_GoBack"/>
-      <w:bookmarkEnd w:id="0"/>
+    </w:p>
+    <w:p>
+      <w:r>
+        <w:t xml:space="preserve">Refer to program </w:t>
+      </w:r>
+      <w:r>
+        <w:t>output: Sample1.txt (“sample 1”), and Sample2.txt (“sample 2”).</w:t>
+      </w:r>
     </w:p>
     <w:p/>
     <w:p>
@@ -36,15 +42,6 @@
         <w:t>Initially found through unit testing the Game class (GameTest: TestPlayRoundOneMatch())</w:t>
       </w:r>
     </w:p>
-    <w:p/>
-    <w:p>
-      <w:pPr>
-        <w:pStyle w:val="Heading2"/>
-      </w:pPr>
-      <w:r>
-        <w:t>Two matches pays out 1Xbet instead of the expected 2X bet</w:t>
-      </w:r>
-    </w:p>
     <w:p>
       <w:pPr>
         <w:pStyle w:val="ListParagraph"/>
@@ -54,19 +51,70 @@
         </w:numPr>
       </w:pPr>
       <w:r>
-        <w:t>Initially found through unit testing the Game c</w:t>
-      </w:r>
-      <w:r>
-        <w:t>lass (GameTest: TestPlayRoundTwo</w:t>
-      </w:r>
-      <w:r>
-        <w:t>Match</w:t>
-      </w:r>
-      <w:r>
-        <w:t>es</w:t>
-      </w:r>
-      <w:r>
-        <w:t>())</w:t>
+        <w:t>Also dis</w:t>
+      </w:r>
+      <w:r>
+        <w:t>played in sample 1</w:t>
+      </w:r>
+      <w:r>
+        <w:t xml:space="preserve"> on turn 1:</w:t>
+      </w:r>
+    </w:p>
+    <w:p>
+      <w:pPr>
+        <w:rPr>
+          <w:i/>
+        </w:rPr>
+      </w:pPr>
+      <w:r>
+        <w:rPr>
+          <w:i/>
+        </w:rPr>
+        <w:t>Fred starts with balance 100, limit 0</w:t>
+      </w:r>
+    </w:p>
+    <w:p>
+      <w:pPr>
+        <w:rPr>
+          <w:i/>
+        </w:rPr>
+      </w:pPr>
+      <w:r>
+        <w:rPr>
+          <w:i/>
+        </w:rPr>
+        <w:t>Turn 1: Fred bet 5 on CROWN</w:t>
+      </w:r>
+    </w:p>
+    <w:p>
+      <w:pPr>
+        <w:rPr>
+          <w:i/>
+        </w:rPr>
+      </w:pPr>
+      <w:r>
+        <w:rPr>
+          <w:i/>
+        </w:rPr>
+        <w:t>Rolled HEART, HEART, CROWN</w:t>
+      </w:r>
+    </w:p>
+    <w:p>
+      <w:pPr>
+        <w:rPr>
+          <w:i/>
+        </w:rPr>
+      </w:pPr>
+      <w:r>
+        <w:rPr>
+          <w:i/>
+        </w:rPr>
+        <w:t>Fred won 5, balance now 100</w:t>
+      </w:r>
+    </w:p>
+    <w:p>
+      <w:r>
+        <w:t>Fred got one match, so should win $5. He started with $100, so should have $105. But he only has $100 still.</w:t>
       </w:r>
     </w:p>
     <w:p/>
@@ -75,7 +123,13 @@
         <w:pStyle w:val="Heading2"/>
       </w:pPr>
       <w:r>
-        <w:t>Three matches pays out 2Xbet instead of the expected 3X bet</w:t>
+        <w:t>Two matches pays out 1X</w:t>
+      </w:r>
+      <w:r>
+        <w:t xml:space="preserve"> </w:t>
+      </w:r>
+      <w:r>
+        <w:t>bet instead of the expected 2X bet</w:t>
       </w:r>
     </w:p>
     <w:p>
@@ -90,6 +144,128 @@
         <w:t>Initially found through unit testing the Game c</w:t>
       </w:r>
       <w:r>
+        <w:t>lass (GameTest: TestPlayRoundTwo</w:t>
+      </w:r>
+      <w:r>
+        <w:t>Match</w:t>
+      </w:r>
+      <w:r>
+        <w:t>es</w:t>
+      </w:r>
+      <w:r>
+        <w:t>())</w:t>
+      </w:r>
+    </w:p>
+    <w:p>
+      <w:pPr>
+        <w:pStyle w:val="ListParagraph"/>
+        <w:numPr>
+          <w:ilvl w:val="0"/>
+          <w:numId w:val="1"/>
+        </w:numPr>
+      </w:pPr>
+      <w:r>
+        <w:t>Also disp</w:t>
+      </w:r>
+      <w:r>
+        <w:t xml:space="preserve">layed in the sample 1 </w:t>
+      </w:r>
+      <w:r>
+        <w:t>on turn 3:</w:t>
+      </w:r>
+    </w:p>
+    <w:p>
+      <w:pPr>
+        <w:rPr>
+          <w:i/>
+        </w:rPr>
+      </w:pPr>
+      <w:r>
+        <w:rPr>
+          <w:i/>
+        </w:rPr>
+        <w:t>Fred lost, balance now 95</w:t>
+      </w:r>
+    </w:p>
+    <w:p>
+      <w:pPr>
+        <w:ind w:left="720"/>
+        <w:rPr>
+          <w:i/>
+        </w:rPr>
+      </w:pPr>
+    </w:p>
+    <w:p>
+      <w:pPr>
+        <w:rPr>
+          <w:i/>
+        </w:rPr>
+      </w:pPr>
+      <w:r>
+        <w:rPr>
+          <w:i/>
+        </w:rPr>
+        <w:t>Turn 3: Fred bet 5 on HEART</w:t>
+      </w:r>
+    </w:p>
+    <w:p>
+      <w:pPr>
+        <w:rPr>
+          <w:i/>
+        </w:rPr>
+      </w:pPr>
+      <w:r>
+        <w:rPr>
+          <w:i/>
+        </w:rPr>
+        <w:t>Rolled HEART, HEART, CROWN</w:t>
+      </w:r>
+    </w:p>
+    <w:p>
+      <w:pPr>
+        <w:rPr>
+          <w:i/>
+        </w:rPr>
+      </w:pPr>
+      <w:r>
+        <w:rPr>
+          <w:i/>
+        </w:rPr>
+        <w:t>Fred won 10, balance now 100</w:t>
+      </w:r>
+    </w:p>
+    <w:p>
+      <w:r>
+        <w:t>Since Fred got two matches, he wins $10. He had $95 before, so, he should have $105 now. But he only has $100.</w:t>
+      </w:r>
+    </w:p>
+    <w:p/>
+    <w:p>
+      <w:pPr>
+        <w:pStyle w:val="Heading2"/>
+      </w:pPr>
+      <w:r>
+        <w:t>Three matches pays out 2X</w:t>
+      </w:r>
+      <w:r>
+        <w:t xml:space="preserve"> </w:t>
+      </w:r>
+      <w:r>
+        <w:t>bet instead of the expected 3X bet</w:t>
+      </w:r>
+    </w:p>
+    <w:p>
+      <w:pPr>
+        <w:pStyle w:val="ListParagraph"/>
+        <w:numPr>
+          <w:ilvl w:val="0"/>
+          <w:numId w:val="1"/>
+        </w:numPr>
+      </w:pPr>
+      <w:r>
+        <w:t>Initially found through unit testing the Game c</w:t>
+      </w:r>
+      <w:r>
         <w:t>lass (GameTest: TestPlayRoundThree</w:t>
       </w:r>
       <w:r>
@@ -101,6 +277,98 @@
       <w:r>
         <w:t>())</w:t>
       </w:r>
+    </w:p>
+    <w:p/>
+    <w:p>
+      <w:pPr>
+        <w:pStyle w:val="Heading2"/>
+      </w:pPr>
+      <w:r>
+        <w:t>All rolls are the same</w:t>
+      </w:r>
+      <w:r>
+        <w:t xml:space="preserve"> in each run through</w:t>
+      </w:r>
+    </w:p>
+    <w:p>
+      <w:pPr>
+        <w:pStyle w:val="ListParagraph"/>
+        <w:numPr>
+          <w:ilvl w:val="0"/>
+          <w:numId w:val="1"/>
+        </w:numPr>
+      </w:pPr>
+      <w:r>
+        <w:t>In sample 1</w:t>
+      </w:r>
+      <w:r>
+        <w:t xml:space="preserve">, all the rolls are Heart, Heart, Crown. </w:t>
+      </w:r>
+      <w:r>
+        <w:t>In sample 2, all the rolls are Diamond, Diamond, Club. In sample 3, the rolls are all Anchor, Heart, Anchor.</w:t>
+      </w:r>
+    </w:p>
+    <w:p>
+      <w:pPr>
+        <w:pStyle w:val="ListParagraph"/>
+        <w:numPr>
+          <w:ilvl w:val="0"/>
+          <w:numId w:val="1"/>
+        </w:numPr>
+      </w:pPr>
+      <w:r>
+        <w:t xml:space="preserve">Hypothesis: </w:t>
+      </w:r>
+      <w:r>
+        <w:t>when ‘roll’ is called on each dice, the result is not saved anywhere, so they stay at their initial values.</w:t>
+      </w:r>
+    </w:p>
+    <w:p>
+      <w:pPr>
+        <w:pStyle w:val="ListParagraph"/>
+        <w:numPr>
+          <w:ilvl w:val="0"/>
+          <w:numId w:val="1"/>
+        </w:numPr>
+      </w:pPr>
+      <w:r>
+        <w:t>How it should work:</w:t>
+      </w:r>
+    </w:p>
+    <w:p>
+      <w:pPr>
+        <w:pStyle w:val="ListParagraph"/>
+        <w:numPr>
+          <w:ilvl w:val="1"/>
+          <w:numId w:val="1"/>
+        </w:numPr>
+      </w:pPr>
+      <w:r>
+        <w:lastRenderedPageBreak/>
+        <w:t>When the Dice is created, getRandom is called and the result saved in ‘value’, a DiceValue enum. This value would probably never get used, since ‘roll’ would be called before ever using it.</w:t>
+      </w:r>
+    </w:p>
+    <w:p>
+      <w:pPr>
+        <w:pStyle w:val="ListParagraph"/>
+        <w:numPr>
+          <w:ilvl w:val="1"/>
+          <w:numId w:val="1"/>
+        </w:numPr>
+      </w:pPr>
+      <w:r>
+        <w:t>During the playRound function, each die is “roll”ed which should call getRandom again and put a new DiceValue enum into value, which is then checked with getValue and compared to the DiceValue that was picked.</w:t>
+      </w:r>
+    </w:p>
+    <w:p>
+      <w:pPr>
+        <w:ind w:left="720"/>
+      </w:pPr>
+      <w:r>
+        <w:t>We are guessing that number 1 happens, but number 2 does not.</w:t>
+      </w:r>
+      <w:bookmarkStart w:id="0" w:name="_GoBack"/>
+      <w:bookmarkEnd w:id="0"/>
     </w:p>
     <w:sectPr>
       <w:pgSz w:w="11906" w:h="16838"/>
@@ -117,7 +385,7 @@
   <w:abstractNum w:abstractNumId="0" w15:restartNumberingAfterBreak="0">
     <w:nsid w:val="4B2C2B48"/>
     <w:multiLevelType w:val="hybridMultilevel"/>
-    <w:tmpl w:val="C616BA2A"/>
+    <w:tmpl w:val="3F32C81A"/>
     <w:lvl w:ilvl="0" w:tplc="0C090001">
       <w:start w:val="1"/>
       <w:numFmt w:val="bullet"/>
@@ -130,16 +398,16 @@
         <w:rFonts w:ascii="Symbol" w:hAnsi="Symbol" w:hint="default"/>
       </w:rPr>
     </w:lvl>
-    <w:lvl w:ilvl="1" w:tplc="0C090003" w:tentative="1">
+    <w:lvl w:ilvl="1" w:tplc="0C09000F">
       <w:start w:val="1"/>
-      <w:numFmt w:val="bullet"/>
-      <w:lvlText w:val="o"/>
+      <w:numFmt w:val="decimal"/>
+      <w:lvlText w:val="%2."/>
       <w:lvlJc w:val="left"/>
       <w:pPr>
         <w:ind w:left="1440" w:hanging="360"/>
       </w:pPr>
       <w:rPr>
-        <w:rFonts w:ascii="Courier New" w:hAnsi="Courier New" w:cs="Courier New" w:hint="default"/>
+        <w:rFonts w:hint="default"/>
       </w:rPr>
     </w:lvl>
     <w:lvl w:ilvl="2" w:tplc="0C090005" w:tentative="1">

</xml_diff>

<commit_message>
Improves DiceValue unit test and adds new bug to bug report
rolled 100 times (called getRandom on DiceValue 100 times) and found that spades are never rolled
</commit_message>
<xml_diff>
--- a/Bug report.docx
+++ b/Bug report.docx
@@ -18,7 +18,10 @@
         <w:t xml:space="preserve">Refer to program </w:t>
       </w:r>
       <w:r>
-        <w:t>output: Sample1.txt (“sample 1”), and Sample2.txt (“sample 2”).</w:t>
+        <w:t>output</w:t>
+      </w:r>
+      <w:r>
+        <w:t>: Sample1.txt (“sample 1”), Sample2.txt (“sample 2”), and Sample3.txt (“sample3.txt”).</w:t>
       </w:r>
     </w:p>
     <w:p/>
@@ -51,85 +54,7 @@
         </w:numPr>
       </w:pPr>
       <w:r>
-        <w:t>Also dis</w:t>
-      </w:r>
-      <w:r>
-        <w:t>played in sample 1</w:t>
-      </w:r>
-      <w:r>
-        <w:t xml:space="preserve"> on turn 1:</w:t>
-      </w:r>
-    </w:p>
-    <w:p>
-      <w:pPr>
-        <w:rPr>
-          <w:i/>
-        </w:rPr>
-      </w:pPr>
-      <w:r>
-        <w:rPr>
-          <w:i/>
-        </w:rPr>
-        <w:t>Fred starts with balance 100, limit 0</w:t>
-      </w:r>
-    </w:p>
-    <w:p>
-      <w:pPr>
-        <w:rPr>
-          <w:i/>
-        </w:rPr>
-      </w:pPr>
-      <w:r>
-        <w:rPr>
-          <w:i/>
-        </w:rPr>
-        <w:t>Turn 1: Fred bet 5 on CROWN</w:t>
-      </w:r>
-    </w:p>
-    <w:p>
-      <w:pPr>
-        <w:rPr>
-          <w:i/>
-        </w:rPr>
-      </w:pPr>
-      <w:r>
-        <w:rPr>
-          <w:i/>
-        </w:rPr>
-        <w:t>Rolled HEART, HEART, CROWN</w:t>
-      </w:r>
-    </w:p>
-    <w:p>
-      <w:pPr>
-        <w:rPr>
-          <w:i/>
-        </w:rPr>
-      </w:pPr>
-      <w:r>
-        <w:rPr>
-          <w:i/>
-        </w:rPr>
-        <w:t>Fred won 5, balance now 100</w:t>
-      </w:r>
-    </w:p>
-    <w:p>
-      <w:r>
-        <w:t>Fred got one match, so should win $5. He started with $100, so should have $105. But he only has $100 still.</w:t>
-      </w:r>
-    </w:p>
-    <w:p/>
-    <w:p>
-      <w:pPr>
-        <w:pStyle w:val="Heading2"/>
-      </w:pPr>
-      <w:r>
-        <w:t>Two matches pays out 1X</w:t>
-      </w:r>
-      <w:r>
-        <w:t xml:space="preserve"> </w:t>
-      </w:r>
-      <w:r>
-        <w:t>bet instead of the expected 2X bet</w:t>
+        <w:t>Also Bug 1 in initial bug report provided with assignment</w:t>
       </w:r>
     </w:p>
     <w:p>
@@ -141,19 +66,85 @@
         </w:numPr>
       </w:pPr>
       <w:r>
-        <w:t>Initially found through unit testing the Game c</w:t>
-      </w:r>
-      <w:r>
-        <w:t>lass (GameTest: TestPlayRoundTwo</w:t>
-      </w:r>
-      <w:r>
-        <w:t>Match</w:t>
-      </w:r>
-      <w:r>
-        <w:t>es</w:t>
-      </w:r>
-      <w:r>
-        <w:t>())</w:t>
+        <w:t>Also dis</w:t>
+      </w:r>
+      <w:r>
+        <w:t>played in sample 1</w:t>
+      </w:r>
+      <w:r>
+        <w:t xml:space="preserve"> on turn 1:</w:t>
+      </w:r>
+    </w:p>
+    <w:p>
+      <w:pPr>
+        <w:rPr>
+          <w:i/>
+        </w:rPr>
+      </w:pPr>
+      <w:r>
+        <w:rPr>
+          <w:i/>
+        </w:rPr>
+        <w:t>Fred starts with balance 100, limit 0</w:t>
+      </w:r>
+    </w:p>
+    <w:p>
+      <w:pPr>
+        <w:rPr>
+          <w:i/>
+        </w:rPr>
+      </w:pPr>
+      <w:r>
+        <w:rPr>
+          <w:i/>
+        </w:rPr>
+        <w:t>Turn 1: Fred bet 5 on CROWN</w:t>
+      </w:r>
+    </w:p>
+    <w:p>
+      <w:pPr>
+        <w:rPr>
+          <w:i/>
+        </w:rPr>
+      </w:pPr>
+      <w:r>
+        <w:rPr>
+          <w:i/>
+        </w:rPr>
+        <w:t>Rolled HEART, HEART, CROWN</w:t>
+      </w:r>
+    </w:p>
+    <w:p>
+      <w:pPr>
+        <w:rPr>
+          <w:i/>
+        </w:rPr>
+      </w:pPr>
+      <w:r>
+        <w:rPr>
+          <w:i/>
+        </w:rPr>
+        <w:t>Fred won 5, balance now 100</w:t>
+      </w:r>
+    </w:p>
+    <w:p>
+      <w:r>
+        <w:t>Fred got one match, so should win $5. He started with $100, so should have $105. But he only has $100 still.</w:t>
+      </w:r>
+    </w:p>
+    <w:p/>
+    <w:p>
+      <w:pPr>
+        <w:pStyle w:val="Heading2"/>
+      </w:pPr>
+      <w:r>
+        <w:t>Two matches pays out 1X</w:t>
+      </w:r>
+      <w:r>
+        <w:t xml:space="preserve"> </w:t>
+      </w:r>
+      <w:r>
+        <w:t>bet instead of the expected 2X bet</w:t>
       </w:r>
     </w:p>
     <w:p>
@@ -165,93 +156,7 @@
         </w:numPr>
       </w:pPr>
       <w:r>
-        <w:t>Also disp</w:t>
-      </w:r>
-      <w:r>
-        <w:t xml:space="preserve">layed in the sample 1 </w:t>
-      </w:r>
-      <w:r>
-        <w:t>on turn 3:</w:t>
-      </w:r>
-    </w:p>
-    <w:p>
-      <w:pPr>
-        <w:rPr>
-          <w:i/>
-        </w:rPr>
-      </w:pPr>
-      <w:r>
-        <w:rPr>
-          <w:i/>
-        </w:rPr>
-        <w:t>Fred lost, balance now 95</w:t>
-      </w:r>
-    </w:p>
-    <w:p>
-      <w:pPr>
-        <w:ind w:left="720"/>
-        <w:rPr>
-          <w:i/>
-        </w:rPr>
-      </w:pPr>
-    </w:p>
-    <w:p>
-      <w:pPr>
-        <w:rPr>
-          <w:i/>
-        </w:rPr>
-      </w:pPr>
-      <w:r>
-        <w:rPr>
-          <w:i/>
-        </w:rPr>
-        <w:t>Turn 3: Fred bet 5 on HEART</w:t>
-      </w:r>
-    </w:p>
-    <w:p>
-      <w:pPr>
-        <w:rPr>
-          <w:i/>
-        </w:rPr>
-      </w:pPr>
-      <w:r>
-        <w:rPr>
-          <w:i/>
-        </w:rPr>
-        <w:t>Rolled HEART, HEART, CROWN</w:t>
-      </w:r>
-    </w:p>
-    <w:p>
-      <w:pPr>
-        <w:rPr>
-          <w:i/>
-        </w:rPr>
-      </w:pPr>
-      <w:r>
-        <w:rPr>
-          <w:i/>
-        </w:rPr>
-        <w:t>Fred won 10, balance now 100</w:t>
-      </w:r>
-    </w:p>
-    <w:p>
-      <w:r>
-        <w:t>Since Fred got two matches, he wins $10. He had $95 before, so, he should have $105 now. But he only has $100.</w:t>
-      </w:r>
-    </w:p>
-    <w:p/>
-    <w:p>
-      <w:pPr>
-        <w:pStyle w:val="Heading2"/>
-      </w:pPr>
-      <w:r>
-        <w:t>Three matches pays out 2X</w:t>
-      </w:r>
-      <w:r>
-        <w:t xml:space="preserve"> </w:t>
-      </w:r>
-      <w:r>
-        <w:t>bet instead of the expected 3X bet</w:t>
+        <w:t>Initially found through unit testing the Game class (GameTest: TestPlayRoundTwoMatches())</w:t>
       </w:r>
     </w:p>
     <w:p>
@@ -263,19 +168,78 @@
         </w:numPr>
       </w:pPr>
       <w:r>
-        <w:t>Initially found through unit testing the Game c</w:t>
-      </w:r>
-      <w:r>
-        <w:t>lass (GameTest: TestPlayRoundThree</w:t>
-      </w:r>
-      <w:r>
-        <w:t>Match</w:t>
-      </w:r>
-      <w:r>
-        <w:t>es</w:t>
-      </w:r>
-      <w:r>
-        <w:t>())</w:t>
+        <w:t>Also disp</w:t>
+      </w:r>
+      <w:r>
+        <w:t xml:space="preserve">layed in the sample 1 </w:t>
+      </w:r>
+      <w:r>
+        <w:t>on turn 3:</w:t>
+      </w:r>
+    </w:p>
+    <w:p>
+      <w:pPr>
+        <w:rPr>
+          <w:i/>
+        </w:rPr>
+      </w:pPr>
+      <w:r>
+        <w:rPr>
+          <w:i/>
+        </w:rPr>
+        <w:t>Fred lost, balance now 95</w:t>
+      </w:r>
+    </w:p>
+    <w:p>
+      <w:pPr>
+        <w:ind w:left="720"/>
+        <w:rPr>
+          <w:i/>
+        </w:rPr>
+      </w:pPr>
+    </w:p>
+    <w:p>
+      <w:pPr>
+        <w:rPr>
+          <w:i/>
+        </w:rPr>
+      </w:pPr>
+      <w:r>
+        <w:rPr>
+          <w:i/>
+        </w:rPr>
+        <w:t>Turn 3: Fred bet 5 on HEART</w:t>
+      </w:r>
+    </w:p>
+    <w:p>
+      <w:pPr>
+        <w:rPr>
+          <w:i/>
+        </w:rPr>
+      </w:pPr>
+      <w:r>
+        <w:rPr>
+          <w:i/>
+        </w:rPr>
+        <w:t>Rolled HEART, HEART, CROWN</w:t>
+      </w:r>
+    </w:p>
+    <w:p>
+      <w:pPr>
+        <w:rPr>
+          <w:i/>
+        </w:rPr>
+      </w:pPr>
+      <w:r>
+        <w:rPr>
+          <w:i/>
+        </w:rPr>
+        <w:t>Fred won 10, balance now 100</w:t>
+      </w:r>
+    </w:p>
+    <w:p>
+      <w:r>
+        <w:t>Since Fred got two matches, he wins $10. He had $95 before, so, he should have $105 now. But he only has $100.</w:t>
       </w:r>
     </w:p>
     <w:p/>
@@ -284,10 +248,13 @@
         <w:pStyle w:val="Heading2"/>
       </w:pPr>
       <w:r>
-        <w:t>All rolls are the same</w:t>
-      </w:r>
-      <w:r>
-        <w:t xml:space="preserve"> in each run through</w:t>
+        <w:t>Three matches pays out 2X</w:t>
+      </w:r>
+      <w:r>
+        <w:t xml:space="preserve"> </w:t>
+      </w:r>
+      <w:r>
+        <w:t>bet instead of the expected 3X bet</w:t>
       </w:r>
     </w:p>
     <w:p>
@@ -299,13 +266,19 @@
         </w:numPr>
       </w:pPr>
       <w:r>
-        <w:t>In sample 1</w:t>
-      </w:r>
-      <w:r>
-        <w:t xml:space="preserve">, all the rolls are Heart, Heart, Crown. </w:t>
-      </w:r>
-      <w:r>
-        <w:t>In sample 2, all the rolls are Diamond, Diamond, Club. In sample 3, the rolls are all Anchor, Heart, Anchor.</w:t>
+        <w:t>Initially found through unit testing the Game class (GameTest: TestPlayRoundThreeMatches())</w:t>
+      </w:r>
+    </w:p>
+    <w:p/>
+    <w:p>
+      <w:pPr>
+        <w:pStyle w:val="Heading2"/>
+      </w:pPr>
+      <w:r>
+        <w:t>All rolls are the same</w:t>
+      </w:r>
+      <w:r>
+        <w:t xml:space="preserve"> in each run through</w:t>
       </w:r>
     </w:p>
     <w:p>
@@ -317,10 +290,13 @@
         </w:numPr>
       </w:pPr>
       <w:r>
-        <w:t xml:space="preserve">Hypothesis: </w:t>
-      </w:r>
-      <w:r>
-        <w:t>when ‘roll’ is called on each dice, the result is not saved anywhere, so they stay at their initial values.</w:t>
+        <w:t>In sample 1</w:t>
+      </w:r>
+      <w:r>
+        <w:t xml:space="preserve">, all the rolls are Heart, Heart, Crown. </w:t>
+      </w:r>
+      <w:r>
+        <w:t>In sample 2, all the rolls are Diamond, Diamond, Club. In sample 3, the rolls are all Anchor, Heart, Anchor.</w:t>
       </w:r>
     </w:p>
     <w:p>
@@ -332,6 +308,22 @@
         </w:numPr>
       </w:pPr>
       <w:r>
+        <w:t xml:space="preserve">Hypothesis: </w:t>
+      </w:r>
+      <w:r>
+        <w:t>when ‘roll’ is called on each dice, the result is not saved anywhere, so they stay at their initial values.</w:t>
+      </w:r>
+    </w:p>
+    <w:p>
+      <w:pPr>
+        <w:pStyle w:val="ListParagraph"/>
+        <w:numPr>
+          <w:ilvl w:val="0"/>
+          <w:numId w:val="1"/>
+        </w:numPr>
+      </w:pPr>
+      <w:r>
+        <w:lastRenderedPageBreak/>
         <w:t>How it should work:</w:t>
       </w:r>
     </w:p>
@@ -344,7 +336,6 @@
         </w:numPr>
       </w:pPr>
       <w:r>
-        <w:lastRenderedPageBreak/>
         <w:t>When the Dice is created, getRandom is called and the result saved in ‘value’, a DiceValue enum. This value would probably never get used, since ‘roll’ would be called before ever using it.</w:t>
       </w:r>
     </w:p>
@@ -366,6 +357,59 @@
       </w:pPr>
       <w:r>
         <w:t>We are guessing that number 1 happens, but number 2 does not.</w:t>
+      </w:r>
+    </w:p>
+    <w:p>
+      <w:pPr>
+        <w:pStyle w:val="Heading2"/>
+      </w:pPr>
+      <w:r>
+        <w:t>Spades are never rolled</w:t>
+      </w:r>
+    </w:p>
+    <w:p>
+      <w:pPr>
+        <w:pStyle w:val="ListParagraph"/>
+        <w:numPr>
+          <w:ilvl w:val="0"/>
+          <w:numId w:val="2"/>
+        </w:numPr>
+      </w:pPr>
+      <w:r>
+        <w:t>Initially found during unit testing of DiceValue (after 100 rolls, Spades are not produced using the function getRandom).</w:t>
+      </w:r>
+    </w:p>
+    <w:p>
+      <w:pPr>
+        <w:pStyle w:val="ListParagraph"/>
+        <w:numPr>
+          <w:ilvl w:val="0"/>
+          <w:numId w:val="2"/>
+        </w:numPr>
+      </w:pPr>
+      <w:r>
+        <w:t xml:space="preserve">Hypothesis: </w:t>
+      </w:r>
+      <w:r>
+        <w:t>As Spades are the highest ordinal in the enum DiceValue, this is probably an “out by 1” programming error. I.e. the getRandom function gets a random int up to, but not including Spades.</w:t>
+      </w:r>
+      <w:r>
+        <w:t xml:space="preserve"> The fix will probably be to add “+ 1” in the function.</w:t>
+      </w:r>
+    </w:p>
+    <w:p>
+      <w:pPr>
+        <w:pStyle w:val="ListParagraph"/>
+        <w:numPr>
+          <w:ilvl w:val="1"/>
+          <w:numId w:val="2"/>
+        </w:numPr>
+      </w:pPr>
+      <w:r>
+        <w:t xml:space="preserve">Idea for test: change order of enum values (it would be poor practice to hardcode these values anywhere, so if this causes something else to break, can address the hardcoding </w:t>
+      </w:r>
+      <w:r>
+        <w:t>then). If the value at the end of the list now doesn’t get rolled, then this would confirm the hypothesis (will repeat a large number of times to be certain).</w:t>
       </w:r>
       <w:bookmarkStart w:id="0" w:name="_GoBack"/>
       <w:bookmarkEnd w:id="0"/>
@@ -495,8 +539,124 @@
       </w:rPr>
     </w:lvl>
   </w:abstractNum>
+  <w:abstractNum w:abstractNumId="1" w15:restartNumberingAfterBreak="0">
+    <w:nsid w:val="75661022"/>
+    <w:multiLevelType w:val="hybridMultilevel"/>
+    <w:tmpl w:val="14CAD92A"/>
+    <w:lvl w:ilvl="0" w:tplc="0C090001">
+      <w:start w:val="1"/>
+      <w:numFmt w:val="bullet"/>
+      <w:lvlText w:val=""/>
+      <w:lvlJc w:val="left"/>
+      <w:pPr>
+        <w:ind w:left="720" w:hanging="360"/>
+      </w:pPr>
+      <w:rPr>
+        <w:rFonts w:ascii="Symbol" w:hAnsi="Symbol" w:hint="default"/>
+      </w:rPr>
+    </w:lvl>
+    <w:lvl w:ilvl="1" w:tplc="0C090003">
+      <w:start w:val="1"/>
+      <w:numFmt w:val="bullet"/>
+      <w:lvlText w:val="o"/>
+      <w:lvlJc w:val="left"/>
+      <w:pPr>
+        <w:ind w:left="1440" w:hanging="360"/>
+      </w:pPr>
+      <w:rPr>
+        <w:rFonts w:ascii="Courier New" w:hAnsi="Courier New" w:cs="Courier New" w:hint="default"/>
+      </w:rPr>
+    </w:lvl>
+    <w:lvl w:ilvl="2" w:tplc="0C090005" w:tentative="1">
+      <w:start w:val="1"/>
+      <w:numFmt w:val="bullet"/>
+      <w:lvlText w:val=""/>
+      <w:lvlJc w:val="left"/>
+      <w:pPr>
+        <w:ind w:left="2160" w:hanging="360"/>
+      </w:pPr>
+      <w:rPr>
+        <w:rFonts w:ascii="Wingdings" w:hAnsi="Wingdings" w:hint="default"/>
+      </w:rPr>
+    </w:lvl>
+    <w:lvl w:ilvl="3" w:tplc="0C090001" w:tentative="1">
+      <w:start w:val="1"/>
+      <w:numFmt w:val="bullet"/>
+      <w:lvlText w:val=""/>
+      <w:lvlJc w:val="left"/>
+      <w:pPr>
+        <w:ind w:left="2880" w:hanging="360"/>
+      </w:pPr>
+      <w:rPr>
+        <w:rFonts w:ascii="Symbol" w:hAnsi="Symbol" w:hint="default"/>
+      </w:rPr>
+    </w:lvl>
+    <w:lvl w:ilvl="4" w:tplc="0C090003" w:tentative="1">
+      <w:start w:val="1"/>
+      <w:numFmt w:val="bullet"/>
+      <w:lvlText w:val="o"/>
+      <w:lvlJc w:val="left"/>
+      <w:pPr>
+        <w:ind w:left="3600" w:hanging="360"/>
+      </w:pPr>
+      <w:rPr>
+        <w:rFonts w:ascii="Courier New" w:hAnsi="Courier New" w:cs="Courier New" w:hint="default"/>
+      </w:rPr>
+    </w:lvl>
+    <w:lvl w:ilvl="5" w:tplc="0C090005" w:tentative="1">
+      <w:start w:val="1"/>
+      <w:numFmt w:val="bullet"/>
+      <w:lvlText w:val=""/>
+      <w:lvlJc w:val="left"/>
+      <w:pPr>
+        <w:ind w:left="4320" w:hanging="360"/>
+      </w:pPr>
+      <w:rPr>
+        <w:rFonts w:ascii="Wingdings" w:hAnsi="Wingdings" w:hint="default"/>
+      </w:rPr>
+    </w:lvl>
+    <w:lvl w:ilvl="6" w:tplc="0C090001" w:tentative="1">
+      <w:start w:val="1"/>
+      <w:numFmt w:val="bullet"/>
+      <w:lvlText w:val=""/>
+      <w:lvlJc w:val="left"/>
+      <w:pPr>
+        <w:ind w:left="5040" w:hanging="360"/>
+      </w:pPr>
+      <w:rPr>
+        <w:rFonts w:ascii="Symbol" w:hAnsi="Symbol" w:hint="default"/>
+      </w:rPr>
+    </w:lvl>
+    <w:lvl w:ilvl="7" w:tplc="0C090003" w:tentative="1">
+      <w:start w:val="1"/>
+      <w:numFmt w:val="bullet"/>
+      <w:lvlText w:val="o"/>
+      <w:lvlJc w:val="left"/>
+      <w:pPr>
+        <w:ind w:left="5760" w:hanging="360"/>
+      </w:pPr>
+      <w:rPr>
+        <w:rFonts w:ascii="Courier New" w:hAnsi="Courier New" w:cs="Courier New" w:hint="default"/>
+      </w:rPr>
+    </w:lvl>
+    <w:lvl w:ilvl="8" w:tplc="0C090005" w:tentative="1">
+      <w:start w:val="1"/>
+      <w:numFmt w:val="bullet"/>
+      <w:lvlText w:val=""/>
+      <w:lvlJc w:val="left"/>
+      <w:pPr>
+        <w:ind w:left="6480" w:hanging="360"/>
+      </w:pPr>
+      <w:rPr>
+        <w:rFonts w:ascii="Wingdings" w:hAnsi="Wingdings" w:hint="default"/>
+      </w:rPr>
+    </w:lvl>
+  </w:abstractNum>
   <w:num w:numId="1">
     <w:abstractNumId w:val="0"/>
+  </w:num>
+  <w:num w:numId="2">
+    <w:abstractNumId w:val="1"/>
   </w:num>
 </w:numbering>
 </file>
@@ -941,7 +1101,6 @@
   <w:style w:type="character" w:default="1" w:styleId="DefaultParagraphFont">
     <w:name w:val="Default Paragraph Font"/>
     <w:uiPriority w:val="1"/>
-    <w:semiHidden/>
     <w:unhideWhenUsed/>
   </w:style>
   <w:style w:type="table" w:default="1" w:styleId="TableNormal">

</xml_diff>

<commit_message>
adds replication for Bug 4
Bug 4 can be replicated but has not yet been formally investigated. Some
things have been added to Main which cuts out uninteresting status
messages from the output if we are testing for Bug 4. NO logic has
changed.
</commit_message>
<xml_diff>
--- a/Bug report.docx
+++ b/Bug report.docx
@@ -32,6 +32,13 @@
     </w:p>
     <w:sdt>
       <w:sdtPr>
+        <w:rPr>
+          <w:rFonts w:asciiTheme="minorHAnsi" w:eastAsiaTheme="minorHAnsi" w:hAnsiTheme="minorHAnsi" w:cstheme="minorBidi"/>
+          <w:color w:val="auto"/>
+          <w:sz w:val="22"/>
+          <w:szCs w:val="22"/>
+          <w:lang w:val="en-AU"/>
+        </w:rPr>
         <w:id w:val="-825128513"/>
         <w:docPartObj>
           <w:docPartGallery w:val="Table of Contents"/>
@@ -40,14 +47,9 @@
       </w:sdtPr>
       <w:sdtEndPr>
         <w:rPr>
-          <w:rFonts w:asciiTheme="minorHAnsi" w:eastAsiaTheme="minorHAnsi" w:hAnsiTheme="minorHAnsi" w:cstheme="minorBidi"/>
           <w:b/>
           <w:bCs/>
           <w:noProof/>
-          <w:color w:val="auto"/>
-          <w:sz w:val="22"/>
-          <w:szCs w:val="22"/>
-          <w:lang w:val="en-AU"/>
         </w:rPr>
       </w:sdtEndPr>
       <w:sdtContent>
@@ -81,7 +83,7 @@
           <w:r>
             <w:fldChar w:fldCharType="separate"/>
           </w:r>
-          <w:hyperlink w:anchor="_Toc462672086" w:history="1">
+          <w:hyperlink w:anchor="_Toc462687547" w:history="1">
             <w:r>
               <w:rPr>
                 <w:rStyle w:val="Hyperlink"/>
@@ -123,7 +125,7 @@
                 <w:noProof/>
                 <w:webHidden/>
               </w:rPr>
-              <w:instrText xml:space="preserve"> PAGEREF _Toc462672086 \h </w:instrText>
+              <w:instrText xml:space="preserve"> PAGEREF _Toc462687547 \h </w:instrText>
             </w:r>
             <w:r>
               <w:rPr>
@@ -166,7 +168,7 @@
               <w:lang w:eastAsia="en-AU"/>
             </w:rPr>
           </w:pPr>
-          <w:hyperlink w:anchor="_Toc462672087" w:history="1">
+          <w:hyperlink w:anchor="_Toc462687548" w:history="1">
             <w:r>
               <w:rPr>
                 <w:rStyle w:val="Hyperlink"/>
@@ -193,7 +195,7 @@
                 <w:noProof/>
                 <w:webHidden/>
               </w:rPr>
-              <w:instrText xml:space="preserve"> PAGEREF _Toc462672087 \h </w:instrText>
+              <w:instrText xml:space="preserve"> PAGEREF _Toc462687548 \h </w:instrText>
             </w:r>
             <w:r>
               <w:rPr>
@@ -236,7 +238,7 @@
               <w:lang w:eastAsia="en-AU"/>
             </w:rPr>
           </w:pPr>
-          <w:hyperlink w:anchor="_Toc462672088" w:history="1">
+          <w:hyperlink w:anchor="_Toc462687549" w:history="1">
             <w:r>
               <w:rPr>
                 <w:rStyle w:val="Hyperlink"/>
@@ -263,7 +265,7 @@
                 <w:noProof/>
                 <w:webHidden/>
               </w:rPr>
-              <w:instrText xml:space="preserve"> PAGEREF _Toc462672088 \h </w:instrText>
+              <w:instrText xml:space="preserve"> PAGEREF _Toc462687549 \h </w:instrText>
             </w:r>
             <w:r>
               <w:rPr>
@@ -283,7 +285,77 @@
                 <w:noProof/>
                 <w:webHidden/>
               </w:rPr>
-              <w:t>1</w:t>
+              <w:t>2</w:t>
+            </w:r>
+            <w:r>
+              <w:rPr>
+                <w:noProof/>
+                <w:webHidden/>
+              </w:rPr>
+              <w:fldChar w:fldCharType="end"/>
+            </w:r>
+          </w:hyperlink>
+        </w:p>
+        <w:p>
+          <w:pPr>
+            <w:pStyle w:val="TOC2"/>
+            <w:tabs>
+              <w:tab w:val="right" w:leader="dot" w:pos="9016"/>
+            </w:tabs>
+            <w:rPr>
+              <w:rFonts w:eastAsiaTheme="minorEastAsia"/>
+              <w:noProof/>
+              <w:lang w:eastAsia="en-AU"/>
+            </w:rPr>
+          </w:pPr>
+          <w:hyperlink w:anchor="_Toc462687550" w:history="1">
+            <w:r>
+              <w:rPr>
+                <w:rStyle w:val="Hyperlink"/>
+                <w:noProof/>
+              </w:rPr>
+              <w:t>Hypotheses</w:t>
+            </w:r>
+            <w:r>
+              <w:rPr>
+                <w:noProof/>
+                <w:webHidden/>
+              </w:rPr>
+              <w:tab/>
+            </w:r>
+            <w:r>
+              <w:rPr>
+                <w:noProof/>
+                <w:webHidden/>
+              </w:rPr>
+              <w:fldChar w:fldCharType="begin"/>
+            </w:r>
+            <w:r>
+              <w:rPr>
+                <w:noProof/>
+                <w:webHidden/>
+              </w:rPr>
+              <w:instrText xml:space="preserve"> PAGEREF _Toc462687550 \h </w:instrText>
+            </w:r>
+            <w:r>
+              <w:rPr>
+                <w:noProof/>
+                <w:webHidden/>
+              </w:rPr>
+            </w:r>
+            <w:r>
+              <w:rPr>
+                <w:noProof/>
+                <w:webHidden/>
+              </w:rPr>
+              <w:fldChar w:fldCharType="separate"/>
+            </w:r>
+            <w:r>
+              <w:rPr>
+                <w:noProof/>
+                <w:webHidden/>
+              </w:rPr>
+              <w:t>2</w:t>
             </w:r>
             <w:r>
               <w:rPr>
@@ -307,7 +379,7 @@
               <w:lang w:eastAsia="en-AU"/>
             </w:rPr>
           </w:pPr>
-          <w:hyperlink w:anchor="_Toc462672089" w:history="1">
+          <w:hyperlink w:anchor="_Toc462687551" w:history="1">
             <w:r>
               <w:rPr>
                 <w:rStyle w:val="Hyperlink"/>
@@ -349,7 +421,7 @@
                 <w:noProof/>
                 <w:webHidden/>
               </w:rPr>
-              <w:instrText xml:space="preserve"> PAGEREF _Toc462672089 \h </w:instrText>
+              <w:instrText xml:space="preserve"> PAGEREF _Toc462687551 \h </w:instrText>
             </w:r>
             <w:r>
               <w:rPr>
@@ -369,7 +441,497 @@
                 <w:noProof/>
                 <w:webHidden/>
               </w:rPr>
-              <w:t>1</w:t>
+              <w:t>2</w:t>
+            </w:r>
+            <w:r>
+              <w:rPr>
+                <w:noProof/>
+                <w:webHidden/>
+              </w:rPr>
+              <w:fldChar w:fldCharType="end"/>
+            </w:r>
+          </w:hyperlink>
+        </w:p>
+        <w:p>
+          <w:pPr>
+            <w:pStyle w:val="TOC2"/>
+            <w:tabs>
+              <w:tab w:val="right" w:leader="dot" w:pos="9016"/>
+            </w:tabs>
+            <w:rPr>
+              <w:rFonts w:eastAsiaTheme="minorEastAsia"/>
+              <w:noProof/>
+              <w:lang w:eastAsia="en-AU"/>
+            </w:rPr>
+          </w:pPr>
+          <w:hyperlink w:anchor="_Toc462687552" w:history="1">
+            <w:r>
+              <w:rPr>
+                <w:rStyle w:val="Hyperlink"/>
+                <w:noProof/>
+              </w:rPr>
+              <w:t>Summary</w:t>
+            </w:r>
+            <w:r>
+              <w:rPr>
+                <w:noProof/>
+                <w:webHidden/>
+              </w:rPr>
+              <w:tab/>
+            </w:r>
+            <w:r>
+              <w:rPr>
+                <w:noProof/>
+                <w:webHidden/>
+              </w:rPr>
+              <w:fldChar w:fldCharType="begin"/>
+            </w:r>
+            <w:r>
+              <w:rPr>
+                <w:noProof/>
+                <w:webHidden/>
+              </w:rPr>
+              <w:instrText xml:space="preserve"> PAGEREF _Toc462687552 \h </w:instrText>
+            </w:r>
+            <w:r>
+              <w:rPr>
+                <w:noProof/>
+                <w:webHidden/>
+              </w:rPr>
+            </w:r>
+            <w:r>
+              <w:rPr>
+                <w:noProof/>
+                <w:webHidden/>
+              </w:rPr>
+              <w:fldChar w:fldCharType="separate"/>
+            </w:r>
+            <w:r>
+              <w:rPr>
+                <w:noProof/>
+                <w:webHidden/>
+              </w:rPr>
+              <w:t>2</w:t>
+            </w:r>
+            <w:r>
+              <w:rPr>
+                <w:noProof/>
+                <w:webHidden/>
+              </w:rPr>
+              <w:fldChar w:fldCharType="end"/>
+            </w:r>
+          </w:hyperlink>
+        </w:p>
+        <w:p>
+          <w:pPr>
+            <w:pStyle w:val="TOC2"/>
+            <w:tabs>
+              <w:tab w:val="right" w:leader="dot" w:pos="9016"/>
+            </w:tabs>
+            <w:rPr>
+              <w:rFonts w:eastAsiaTheme="minorEastAsia"/>
+              <w:noProof/>
+              <w:lang w:eastAsia="en-AU"/>
+            </w:rPr>
+          </w:pPr>
+          <w:hyperlink w:anchor="_Toc462687553" w:history="1">
+            <w:r>
+              <w:rPr>
+                <w:rStyle w:val="Hyperlink"/>
+                <w:noProof/>
+              </w:rPr>
+              <w:t>Examples</w:t>
+            </w:r>
+            <w:r>
+              <w:rPr>
+                <w:noProof/>
+                <w:webHidden/>
+              </w:rPr>
+              <w:tab/>
+            </w:r>
+            <w:r>
+              <w:rPr>
+                <w:noProof/>
+                <w:webHidden/>
+              </w:rPr>
+              <w:fldChar w:fldCharType="begin"/>
+            </w:r>
+            <w:r>
+              <w:rPr>
+                <w:noProof/>
+                <w:webHidden/>
+              </w:rPr>
+              <w:instrText xml:space="preserve"> PAGEREF _Toc462687553 \h </w:instrText>
+            </w:r>
+            <w:r>
+              <w:rPr>
+                <w:noProof/>
+                <w:webHidden/>
+              </w:rPr>
+            </w:r>
+            <w:r>
+              <w:rPr>
+                <w:noProof/>
+                <w:webHidden/>
+              </w:rPr>
+              <w:fldChar w:fldCharType="separate"/>
+            </w:r>
+            <w:r>
+              <w:rPr>
+                <w:noProof/>
+                <w:webHidden/>
+              </w:rPr>
+              <w:t>2</w:t>
+            </w:r>
+            <w:r>
+              <w:rPr>
+                <w:noProof/>
+                <w:webHidden/>
+              </w:rPr>
+              <w:fldChar w:fldCharType="end"/>
+            </w:r>
+          </w:hyperlink>
+        </w:p>
+        <w:p>
+          <w:pPr>
+            <w:pStyle w:val="TOC2"/>
+            <w:tabs>
+              <w:tab w:val="right" w:leader="dot" w:pos="9016"/>
+            </w:tabs>
+            <w:rPr>
+              <w:rFonts w:eastAsiaTheme="minorEastAsia"/>
+              <w:noProof/>
+              <w:lang w:eastAsia="en-AU"/>
+            </w:rPr>
+          </w:pPr>
+          <w:hyperlink w:anchor="_Toc462687554" w:history="1">
+            <w:r>
+              <w:rPr>
+                <w:rStyle w:val="Hyperlink"/>
+                <w:noProof/>
+              </w:rPr>
+              <w:t>Hypotheses</w:t>
+            </w:r>
+            <w:r>
+              <w:rPr>
+                <w:noProof/>
+                <w:webHidden/>
+              </w:rPr>
+              <w:tab/>
+            </w:r>
+            <w:r>
+              <w:rPr>
+                <w:noProof/>
+                <w:webHidden/>
+              </w:rPr>
+              <w:fldChar w:fldCharType="begin"/>
+            </w:r>
+            <w:r>
+              <w:rPr>
+                <w:noProof/>
+                <w:webHidden/>
+              </w:rPr>
+              <w:instrText xml:space="preserve"> PAGEREF _Toc462687554 \h </w:instrText>
+            </w:r>
+            <w:r>
+              <w:rPr>
+                <w:noProof/>
+                <w:webHidden/>
+              </w:rPr>
+            </w:r>
+            <w:r>
+              <w:rPr>
+                <w:noProof/>
+                <w:webHidden/>
+              </w:rPr>
+              <w:fldChar w:fldCharType="separate"/>
+            </w:r>
+            <w:r>
+              <w:rPr>
+                <w:noProof/>
+                <w:webHidden/>
+              </w:rPr>
+              <w:t>2</w:t>
+            </w:r>
+            <w:r>
+              <w:rPr>
+                <w:noProof/>
+                <w:webHidden/>
+              </w:rPr>
+              <w:fldChar w:fldCharType="end"/>
+            </w:r>
+          </w:hyperlink>
+        </w:p>
+        <w:p>
+          <w:pPr>
+            <w:pStyle w:val="TOC1"/>
+            <w:tabs>
+              <w:tab w:val="right" w:leader="dot" w:pos="9016"/>
+            </w:tabs>
+            <w:rPr>
+              <w:rFonts w:eastAsiaTheme="minorEastAsia"/>
+              <w:noProof/>
+              <w:lang w:eastAsia="en-AU"/>
+            </w:rPr>
+          </w:pPr>
+          <w:hyperlink w:anchor="_Toc462687555" w:history="1">
+            <w:r>
+              <w:rPr>
+                <w:rStyle w:val="Hyperlink"/>
+                <w:noProof/>
+              </w:rPr>
+              <w:t>3. Three matches pays out 2X bet instead of the expected 3X bet</w:t>
+            </w:r>
+            <w:r>
+              <w:rPr>
+                <w:noProof/>
+                <w:webHidden/>
+              </w:rPr>
+              <w:tab/>
+            </w:r>
+            <w:r>
+              <w:rPr>
+                <w:noProof/>
+                <w:webHidden/>
+              </w:rPr>
+              <w:fldChar w:fldCharType="begin"/>
+            </w:r>
+            <w:r>
+              <w:rPr>
+                <w:noProof/>
+                <w:webHidden/>
+              </w:rPr>
+              <w:instrText xml:space="preserve"> PAGEREF _Toc462687555 \h </w:instrText>
+            </w:r>
+            <w:r>
+              <w:rPr>
+                <w:noProof/>
+                <w:webHidden/>
+              </w:rPr>
+            </w:r>
+            <w:r>
+              <w:rPr>
+                <w:noProof/>
+                <w:webHidden/>
+              </w:rPr>
+              <w:fldChar w:fldCharType="separate"/>
+            </w:r>
+            <w:r>
+              <w:rPr>
+                <w:noProof/>
+                <w:webHidden/>
+              </w:rPr>
+              <w:t>3</w:t>
+            </w:r>
+            <w:r>
+              <w:rPr>
+                <w:noProof/>
+                <w:webHidden/>
+              </w:rPr>
+              <w:fldChar w:fldCharType="end"/>
+            </w:r>
+          </w:hyperlink>
+        </w:p>
+        <w:p>
+          <w:pPr>
+            <w:pStyle w:val="TOC2"/>
+            <w:tabs>
+              <w:tab w:val="right" w:leader="dot" w:pos="9016"/>
+            </w:tabs>
+            <w:rPr>
+              <w:rFonts w:eastAsiaTheme="minorEastAsia"/>
+              <w:noProof/>
+              <w:lang w:eastAsia="en-AU"/>
+            </w:rPr>
+          </w:pPr>
+          <w:hyperlink w:anchor="_Toc462687556" w:history="1">
+            <w:r>
+              <w:rPr>
+                <w:rStyle w:val="Hyperlink"/>
+                <w:noProof/>
+              </w:rPr>
+              <w:t>Summary</w:t>
+            </w:r>
+            <w:r>
+              <w:rPr>
+                <w:noProof/>
+                <w:webHidden/>
+              </w:rPr>
+              <w:tab/>
+            </w:r>
+            <w:r>
+              <w:rPr>
+                <w:noProof/>
+                <w:webHidden/>
+              </w:rPr>
+              <w:fldChar w:fldCharType="begin"/>
+            </w:r>
+            <w:r>
+              <w:rPr>
+                <w:noProof/>
+                <w:webHidden/>
+              </w:rPr>
+              <w:instrText xml:space="preserve"> PAGEREF _Toc462687556 \h </w:instrText>
+            </w:r>
+            <w:r>
+              <w:rPr>
+                <w:noProof/>
+                <w:webHidden/>
+              </w:rPr>
+            </w:r>
+            <w:r>
+              <w:rPr>
+                <w:noProof/>
+                <w:webHidden/>
+              </w:rPr>
+              <w:fldChar w:fldCharType="separate"/>
+            </w:r>
+            <w:r>
+              <w:rPr>
+                <w:noProof/>
+                <w:webHidden/>
+              </w:rPr>
+              <w:t>3</w:t>
+            </w:r>
+            <w:r>
+              <w:rPr>
+                <w:noProof/>
+                <w:webHidden/>
+              </w:rPr>
+              <w:fldChar w:fldCharType="end"/>
+            </w:r>
+          </w:hyperlink>
+        </w:p>
+        <w:p>
+          <w:pPr>
+            <w:pStyle w:val="TOC2"/>
+            <w:tabs>
+              <w:tab w:val="right" w:leader="dot" w:pos="9016"/>
+            </w:tabs>
+            <w:rPr>
+              <w:rFonts w:eastAsiaTheme="minorEastAsia"/>
+              <w:noProof/>
+              <w:lang w:eastAsia="en-AU"/>
+            </w:rPr>
+          </w:pPr>
+          <w:hyperlink w:anchor="_Toc462687557" w:history="1">
+            <w:r>
+              <w:rPr>
+                <w:rStyle w:val="Hyperlink"/>
+                <w:noProof/>
+              </w:rPr>
+              <w:t>Examples</w:t>
+            </w:r>
+            <w:r>
+              <w:rPr>
+                <w:noProof/>
+                <w:webHidden/>
+              </w:rPr>
+              <w:tab/>
+            </w:r>
+            <w:r>
+              <w:rPr>
+                <w:noProof/>
+                <w:webHidden/>
+              </w:rPr>
+              <w:fldChar w:fldCharType="begin"/>
+            </w:r>
+            <w:r>
+              <w:rPr>
+                <w:noProof/>
+                <w:webHidden/>
+              </w:rPr>
+              <w:instrText xml:space="preserve"> PAGEREF _Toc462687557 \h </w:instrText>
+            </w:r>
+            <w:r>
+              <w:rPr>
+                <w:noProof/>
+                <w:webHidden/>
+              </w:rPr>
+            </w:r>
+            <w:r>
+              <w:rPr>
+                <w:noProof/>
+                <w:webHidden/>
+              </w:rPr>
+              <w:fldChar w:fldCharType="separate"/>
+            </w:r>
+            <w:r>
+              <w:rPr>
+                <w:noProof/>
+                <w:webHidden/>
+              </w:rPr>
+              <w:t>3</w:t>
+            </w:r>
+            <w:r>
+              <w:rPr>
+                <w:noProof/>
+                <w:webHidden/>
+              </w:rPr>
+              <w:fldChar w:fldCharType="end"/>
+            </w:r>
+          </w:hyperlink>
+        </w:p>
+        <w:p>
+          <w:pPr>
+            <w:pStyle w:val="TOC2"/>
+            <w:tabs>
+              <w:tab w:val="right" w:leader="dot" w:pos="9016"/>
+            </w:tabs>
+            <w:rPr>
+              <w:rFonts w:eastAsiaTheme="minorEastAsia"/>
+              <w:noProof/>
+              <w:lang w:eastAsia="en-AU"/>
+            </w:rPr>
+          </w:pPr>
+          <w:hyperlink w:anchor="_Toc462687558" w:history="1">
+            <w:r>
+              <w:rPr>
+                <w:rStyle w:val="Hyperlink"/>
+                <w:noProof/>
+              </w:rPr>
+              <w:t>Hypotheses</w:t>
+            </w:r>
+            <w:r>
+              <w:rPr>
+                <w:noProof/>
+                <w:webHidden/>
+              </w:rPr>
+              <w:tab/>
+            </w:r>
+            <w:r>
+              <w:rPr>
+                <w:noProof/>
+                <w:webHidden/>
+              </w:rPr>
+              <w:fldChar w:fldCharType="begin"/>
+            </w:r>
+            <w:r>
+              <w:rPr>
+                <w:noProof/>
+                <w:webHidden/>
+              </w:rPr>
+              <w:instrText xml:space="preserve"> PAGEREF _Toc462687558 \h </w:instrText>
+            </w:r>
+            <w:r>
+              <w:rPr>
+                <w:noProof/>
+                <w:webHidden/>
+              </w:rPr>
+            </w:r>
+            <w:r>
+              <w:rPr>
+                <w:noProof/>
+                <w:webHidden/>
+              </w:rPr>
+              <w:fldChar w:fldCharType="separate"/>
+            </w:r>
+            <w:r>
+              <w:rPr>
+                <w:noProof/>
+                <w:webHidden/>
+              </w:rPr>
+              <w:t>3</w:t>
             </w:r>
             <w:r>
               <w:rPr>
@@ -393,13 +955,13 @@
               <w:lang w:eastAsia="en-AU"/>
             </w:rPr>
           </w:pPr>
-          <w:hyperlink w:anchor="_Toc462672090" w:history="1">
+          <w:hyperlink w:anchor="_Toc462687559" w:history="1">
             <w:r>
               <w:rPr>
                 <w:rStyle w:val="Hyperlink"/>
                 <w:noProof/>
               </w:rPr>
-              <w:t>3.</w:t>
+              <w:t>4.</w:t>
             </w:r>
             <w:r>
               <w:rPr>
@@ -414,7 +976,7 @@
                 <w:rStyle w:val="Hyperlink"/>
                 <w:noProof/>
               </w:rPr>
-              <w:t>Three matches pays out 2X bet instead of the expected 3X bet</w:t>
+              <w:t>All rolls are the same in each run through</w:t>
             </w:r>
             <w:r>
               <w:rPr>
@@ -435,7 +997,7 @@
                 <w:noProof/>
                 <w:webHidden/>
               </w:rPr>
-              <w:instrText xml:space="preserve"> PAGEREF _Toc462672090 \h </w:instrText>
+              <w:instrText xml:space="preserve"> PAGEREF _Toc462687559 \h </w:instrText>
             </w:r>
             <w:r>
               <w:rPr>
@@ -455,7 +1017,217 @@
                 <w:noProof/>
                 <w:webHidden/>
               </w:rPr>
-              <w:t>2</w:t>
+              <w:t>3</w:t>
+            </w:r>
+            <w:r>
+              <w:rPr>
+                <w:noProof/>
+                <w:webHidden/>
+              </w:rPr>
+              <w:fldChar w:fldCharType="end"/>
+            </w:r>
+          </w:hyperlink>
+        </w:p>
+        <w:p>
+          <w:pPr>
+            <w:pStyle w:val="TOC2"/>
+            <w:tabs>
+              <w:tab w:val="right" w:leader="dot" w:pos="9016"/>
+            </w:tabs>
+            <w:rPr>
+              <w:rFonts w:eastAsiaTheme="minorEastAsia"/>
+              <w:noProof/>
+              <w:lang w:eastAsia="en-AU"/>
+            </w:rPr>
+          </w:pPr>
+          <w:hyperlink w:anchor="_Toc462687560" w:history="1">
+            <w:r>
+              <w:rPr>
+                <w:rStyle w:val="Hyperlink"/>
+                <w:noProof/>
+              </w:rPr>
+              <w:t>Summary</w:t>
+            </w:r>
+            <w:r>
+              <w:rPr>
+                <w:noProof/>
+                <w:webHidden/>
+              </w:rPr>
+              <w:tab/>
+            </w:r>
+            <w:r>
+              <w:rPr>
+                <w:noProof/>
+                <w:webHidden/>
+              </w:rPr>
+              <w:fldChar w:fldCharType="begin"/>
+            </w:r>
+            <w:r>
+              <w:rPr>
+                <w:noProof/>
+                <w:webHidden/>
+              </w:rPr>
+              <w:instrText xml:space="preserve"> PAGEREF _Toc462687560 \h </w:instrText>
+            </w:r>
+            <w:r>
+              <w:rPr>
+                <w:noProof/>
+                <w:webHidden/>
+              </w:rPr>
+            </w:r>
+            <w:r>
+              <w:rPr>
+                <w:noProof/>
+                <w:webHidden/>
+              </w:rPr>
+              <w:fldChar w:fldCharType="separate"/>
+            </w:r>
+            <w:r>
+              <w:rPr>
+                <w:noProof/>
+                <w:webHidden/>
+              </w:rPr>
+              <w:t>3</w:t>
+            </w:r>
+            <w:r>
+              <w:rPr>
+                <w:noProof/>
+                <w:webHidden/>
+              </w:rPr>
+              <w:fldChar w:fldCharType="end"/>
+            </w:r>
+          </w:hyperlink>
+        </w:p>
+        <w:p>
+          <w:pPr>
+            <w:pStyle w:val="TOC2"/>
+            <w:tabs>
+              <w:tab w:val="right" w:leader="dot" w:pos="9016"/>
+            </w:tabs>
+            <w:rPr>
+              <w:rFonts w:eastAsiaTheme="minorEastAsia"/>
+              <w:noProof/>
+              <w:lang w:eastAsia="en-AU"/>
+            </w:rPr>
+          </w:pPr>
+          <w:hyperlink w:anchor="_Toc462687561" w:history="1">
+            <w:r>
+              <w:rPr>
+                <w:rStyle w:val="Hyperlink"/>
+                <w:noProof/>
+              </w:rPr>
+              <w:t>Examples</w:t>
+            </w:r>
+            <w:r>
+              <w:rPr>
+                <w:noProof/>
+                <w:webHidden/>
+              </w:rPr>
+              <w:tab/>
+            </w:r>
+            <w:r>
+              <w:rPr>
+                <w:noProof/>
+                <w:webHidden/>
+              </w:rPr>
+              <w:fldChar w:fldCharType="begin"/>
+            </w:r>
+            <w:r>
+              <w:rPr>
+                <w:noProof/>
+                <w:webHidden/>
+              </w:rPr>
+              <w:instrText xml:space="preserve"> PAGEREF _Toc462687561 \h </w:instrText>
+            </w:r>
+            <w:r>
+              <w:rPr>
+                <w:noProof/>
+                <w:webHidden/>
+              </w:rPr>
+            </w:r>
+            <w:r>
+              <w:rPr>
+                <w:noProof/>
+                <w:webHidden/>
+              </w:rPr>
+              <w:fldChar w:fldCharType="separate"/>
+            </w:r>
+            <w:r>
+              <w:rPr>
+                <w:noProof/>
+                <w:webHidden/>
+              </w:rPr>
+              <w:t>3</w:t>
+            </w:r>
+            <w:r>
+              <w:rPr>
+                <w:noProof/>
+                <w:webHidden/>
+              </w:rPr>
+              <w:fldChar w:fldCharType="end"/>
+            </w:r>
+          </w:hyperlink>
+        </w:p>
+        <w:p>
+          <w:pPr>
+            <w:pStyle w:val="TOC2"/>
+            <w:tabs>
+              <w:tab w:val="right" w:leader="dot" w:pos="9016"/>
+            </w:tabs>
+            <w:rPr>
+              <w:rFonts w:eastAsiaTheme="minorEastAsia"/>
+              <w:noProof/>
+              <w:lang w:eastAsia="en-AU"/>
+            </w:rPr>
+          </w:pPr>
+          <w:hyperlink w:anchor="_Toc462687562" w:history="1">
+            <w:r>
+              <w:rPr>
+                <w:rStyle w:val="Hyperlink"/>
+                <w:noProof/>
+              </w:rPr>
+              <w:t>Hypotheses</w:t>
+            </w:r>
+            <w:r>
+              <w:rPr>
+                <w:noProof/>
+                <w:webHidden/>
+              </w:rPr>
+              <w:tab/>
+            </w:r>
+            <w:r>
+              <w:rPr>
+                <w:noProof/>
+                <w:webHidden/>
+              </w:rPr>
+              <w:fldChar w:fldCharType="begin"/>
+            </w:r>
+            <w:r>
+              <w:rPr>
+                <w:noProof/>
+                <w:webHidden/>
+              </w:rPr>
+              <w:instrText xml:space="preserve"> PAGEREF _Toc462687562 \h </w:instrText>
+            </w:r>
+            <w:r>
+              <w:rPr>
+                <w:noProof/>
+                <w:webHidden/>
+              </w:rPr>
+            </w:r>
+            <w:r>
+              <w:rPr>
+                <w:noProof/>
+                <w:webHidden/>
+              </w:rPr>
+              <w:fldChar w:fldCharType="separate"/>
+            </w:r>
+            <w:r>
+              <w:rPr>
+                <w:noProof/>
+                <w:webHidden/>
+              </w:rPr>
+              <w:t>3</w:t>
             </w:r>
             <w:r>
               <w:rPr>
@@ -479,13 +1251,13 @@
               <w:lang w:eastAsia="en-AU"/>
             </w:rPr>
           </w:pPr>
-          <w:hyperlink w:anchor="_Toc462672091" w:history="1">
+          <w:hyperlink w:anchor="_Toc462687563" w:history="1">
             <w:r>
               <w:rPr>
                 <w:rStyle w:val="Hyperlink"/>
                 <w:noProof/>
               </w:rPr>
-              <w:t>4.</w:t>
+              <w:t>5.</w:t>
             </w:r>
             <w:r>
               <w:rPr>
@@ -500,7 +1272,7 @@
                 <w:rStyle w:val="Hyperlink"/>
                 <w:noProof/>
               </w:rPr>
-              <w:t>All rolls are the same in each run through</w:t>
+              <w:t>Spades are never rolled</w:t>
             </w:r>
             <w:r>
               <w:rPr>
@@ -521,7 +1293,7 @@
                 <w:noProof/>
                 <w:webHidden/>
               </w:rPr>
-              <w:instrText xml:space="preserve"> PAGEREF _Toc462672091 \h </w:instrText>
+              <w:instrText xml:space="preserve"> PAGEREF _Toc462687563 \h </w:instrText>
             </w:r>
             <w:r>
               <w:rPr>
@@ -541,7 +1313,217 @@
                 <w:noProof/>
                 <w:webHidden/>
               </w:rPr>
-              <w:t>2</w:t>
+              <w:t>3</w:t>
+            </w:r>
+            <w:r>
+              <w:rPr>
+                <w:noProof/>
+                <w:webHidden/>
+              </w:rPr>
+              <w:fldChar w:fldCharType="end"/>
+            </w:r>
+          </w:hyperlink>
+        </w:p>
+        <w:p>
+          <w:pPr>
+            <w:pStyle w:val="TOC2"/>
+            <w:tabs>
+              <w:tab w:val="right" w:leader="dot" w:pos="9016"/>
+            </w:tabs>
+            <w:rPr>
+              <w:rFonts w:eastAsiaTheme="minorEastAsia"/>
+              <w:noProof/>
+              <w:lang w:eastAsia="en-AU"/>
+            </w:rPr>
+          </w:pPr>
+          <w:hyperlink w:anchor="_Toc462687564" w:history="1">
+            <w:r>
+              <w:rPr>
+                <w:rStyle w:val="Hyperlink"/>
+                <w:noProof/>
+              </w:rPr>
+              <w:t>Summary</w:t>
+            </w:r>
+            <w:r>
+              <w:rPr>
+                <w:noProof/>
+                <w:webHidden/>
+              </w:rPr>
+              <w:tab/>
+            </w:r>
+            <w:r>
+              <w:rPr>
+                <w:noProof/>
+                <w:webHidden/>
+              </w:rPr>
+              <w:fldChar w:fldCharType="begin"/>
+            </w:r>
+            <w:r>
+              <w:rPr>
+                <w:noProof/>
+                <w:webHidden/>
+              </w:rPr>
+              <w:instrText xml:space="preserve"> PAGEREF _Toc462687564 \h </w:instrText>
+            </w:r>
+            <w:r>
+              <w:rPr>
+                <w:noProof/>
+                <w:webHidden/>
+              </w:rPr>
+            </w:r>
+            <w:r>
+              <w:rPr>
+                <w:noProof/>
+                <w:webHidden/>
+              </w:rPr>
+              <w:fldChar w:fldCharType="separate"/>
+            </w:r>
+            <w:r>
+              <w:rPr>
+                <w:noProof/>
+                <w:webHidden/>
+              </w:rPr>
+              <w:t>3</w:t>
+            </w:r>
+            <w:r>
+              <w:rPr>
+                <w:noProof/>
+                <w:webHidden/>
+              </w:rPr>
+              <w:fldChar w:fldCharType="end"/>
+            </w:r>
+          </w:hyperlink>
+        </w:p>
+        <w:p>
+          <w:pPr>
+            <w:pStyle w:val="TOC2"/>
+            <w:tabs>
+              <w:tab w:val="right" w:leader="dot" w:pos="9016"/>
+            </w:tabs>
+            <w:rPr>
+              <w:rFonts w:eastAsiaTheme="minorEastAsia"/>
+              <w:noProof/>
+              <w:lang w:eastAsia="en-AU"/>
+            </w:rPr>
+          </w:pPr>
+          <w:hyperlink w:anchor="_Toc462687565" w:history="1">
+            <w:r>
+              <w:rPr>
+                <w:rStyle w:val="Hyperlink"/>
+                <w:noProof/>
+              </w:rPr>
+              <w:t>Examples</w:t>
+            </w:r>
+            <w:r>
+              <w:rPr>
+                <w:noProof/>
+                <w:webHidden/>
+              </w:rPr>
+              <w:tab/>
+            </w:r>
+            <w:r>
+              <w:rPr>
+                <w:noProof/>
+                <w:webHidden/>
+              </w:rPr>
+              <w:fldChar w:fldCharType="begin"/>
+            </w:r>
+            <w:r>
+              <w:rPr>
+                <w:noProof/>
+                <w:webHidden/>
+              </w:rPr>
+              <w:instrText xml:space="preserve"> PAGEREF _Toc462687565 \h </w:instrText>
+            </w:r>
+            <w:r>
+              <w:rPr>
+                <w:noProof/>
+                <w:webHidden/>
+              </w:rPr>
+            </w:r>
+            <w:r>
+              <w:rPr>
+                <w:noProof/>
+                <w:webHidden/>
+              </w:rPr>
+              <w:fldChar w:fldCharType="separate"/>
+            </w:r>
+            <w:r>
+              <w:rPr>
+                <w:noProof/>
+                <w:webHidden/>
+              </w:rPr>
+              <w:t>3</w:t>
+            </w:r>
+            <w:r>
+              <w:rPr>
+                <w:noProof/>
+                <w:webHidden/>
+              </w:rPr>
+              <w:fldChar w:fldCharType="end"/>
+            </w:r>
+          </w:hyperlink>
+        </w:p>
+        <w:p>
+          <w:pPr>
+            <w:pStyle w:val="TOC2"/>
+            <w:tabs>
+              <w:tab w:val="right" w:leader="dot" w:pos="9016"/>
+            </w:tabs>
+            <w:rPr>
+              <w:rFonts w:eastAsiaTheme="minorEastAsia"/>
+              <w:noProof/>
+              <w:lang w:eastAsia="en-AU"/>
+            </w:rPr>
+          </w:pPr>
+          <w:hyperlink w:anchor="_Toc462687566" w:history="1">
+            <w:r>
+              <w:rPr>
+                <w:rStyle w:val="Hyperlink"/>
+                <w:noProof/>
+              </w:rPr>
+              <w:t>Hypotheses</w:t>
+            </w:r>
+            <w:r>
+              <w:rPr>
+                <w:noProof/>
+                <w:webHidden/>
+              </w:rPr>
+              <w:tab/>
+            </w:r>
+            <w:r>
+              <w:rPr>
+                <w:noProof/>
+                <w:webHidden/>
+              </w:rPr>
+              <w:fldChar w:fldCharType="begin"/>
+            </w:r>
+            <w:r>
+              <w:rPr>
+                <w:noProof/>
+                <w:webHidden/>
+              </w:rPr>
+              <w:instrText xml:space="preserve"> PAGEREF _Toc462687566 \h </w:instrText>
+            </w:r>
+            <w:r>
+              <w:rPr>
+                <w:noProof/>
+                <w:webHidden/>
+              </w:rPr>
+            </w:r>
+            <w:r>
+              <w:rPr>
+                <w:noProof/>
+                <w:webHidden/>
+              </w:rPr>
+              <w:fldChar w:fldCharType="separate"/>
+            </w:r>
+            <w:r>
+              <w:rPr>
+                <w:noProof/>
+                <w:webHidden/>
+              </w:rPr>
+              <w:t>3</w:t>
             </w:r>
             <w:r>
               <w:rPr>
@@ -565,13 +1547,13 @@
               <w:lang w:eastAsia="en-AU"/>
             </w:rPr>
           </w:pPr>
-          <w:hyperlink w:anchor="_Toc462672092" w:history="1">
+          <w:hyperlink w:anchor="_Toc462687567" w:history="1">
             <w:r>
               <w:rPr>
                 <w:rStyle w:val="Hyperlink"/>
                 <w:noProof/>
               </w:rPr>
-              <w:t>5.</w:t>
+              <w:t>6.</w:t>
             </w:r>
             <w:r>
               <w:rPr>
@@ -586,7 +1568,7 @@
                 <w:rStyle w:val="Hyperlink"/>
                 <w:noProof/>
               </w:rPr>
-              <w:t>Spades are never rolled</w:t>
+              <w:t>Fred never guesses “Spade”</w:t>
             </w:r>
             <w:r>
               <w:rPr>
@@ -607,7 +1589,7 @@
                 <w:noProof/>
                 <w:webHidden/>
               </w:rPr>
-              <w:instrText xml:space="preserve"> PAGEREF _Toc462672092 \h </w:instrText>
+              <w:instrText xml:space="preserve"> PAGEREF _Toc462687567 \h </w:instrText>
             </w:r>
             <w:r>
               <w:rPr>
@@ -627,7 +1609,217 @@
                 <w:noProof/>
                 <w:webHidden/>
               </w:rPr>
-              <w:t>2</w:t>
+              <w:t>4</w:t>
+            </w:r>
+            <w:r>
+              <w:rPr>
+                <w:noProof/>
+                <w:webHidden/>
+              </w:rPr>
+              <w:fldChar w:fldCharType="end"/>
+            </w:r>
+          </w:hyperlink>
+        </w:p>
+        <w:p>
+          <w:pPr>
+            <w:pStyle w:val="TOC2"/>
+            <w:tabs>
+              <w:tab w:val="right" w:leader="dot" w:pos="9016"/>
+            </w:tabs>
+            <w:rPr>
+              <w:rFonts w:eastAsiaTheme="minorEastAsia"/>
+              <w:noProof/>
+              <w:lang w:eastAsia="en-AU"/>
+            </w:rPr>
+          </w:pPr>
+          <w:hyperlink w:anchor="_Toc462687568" w:history="1">
+            <w:r>
+              <w:rPr>
+                <w:rStyle w:val="Hyperlink"/>
+                <w:noProof/>
+              </w:rPr>
+              <w:t>Summary</w:t>
+            </w:r>
+            <w:r>
+              <w:rPr>
+                <w:noProof/>
+                <w:webHidden/>
+              </w:rPr>
+              <w:tab/>
+            </w:r>
+            <w:r>
+              <w:rPr>
+                <w:noProof/>
+                <w:webHidden/>
+              </w:rPr>
+              <w:fldChar w:fldCharType="begin"/>
+            </w:r>
+            <w:r>
+              <w:rPr>
+                <w:noProof/>
+                <w:webHidden/>
+              </w:rPr>
+              <w:instrText xml:space="preserve"> PAGEREF _Toc462687568 \h </w:instrText>
+            </w:r>
+            <w:r>
+              <w:rPr>
+                <w:noProof/>
+                <w:webHidden/>
+              </w:rPr>
+            </w:r>
+            <w:r>
+              <w:rPr>
+                <w:noProof/>
+                <w:webHidden/>
+              </w:rPr>
+              <w:fldChar w:fldCharType="separate"/>
+            </w:r>
+            <w:r>
+              <w:rPr>
+                <w:noProof/>
+                <w:webHidden/>
+              </w:rPr>
+              <w:t>4</w:t>
+            </w:r>
+            <w:r>
+              <w:rPr>
+                <w:noProof/>
+                <w:webHidden/>
+              </w:rPr>
+              <w:fldChar w:fldCharType="end"/>
+            </w:r>
+          </w:hyperlink>
+        </w:p>
+        <w:p>
+          <w:pPr>
+            <w:pStyle w:val="TOC2"/>
+            <w:tabs>
+              <w:tab w:val="right" w:leader="dot" w:pos="9016"/>
+            </w:tabs>
+            <w:rPr>
+              <w:rFonts w:eastAsiaTheme="minorEastAsia"/>
+              <w:noProof/>
+              <w:lang w:eastAsia="en-AU"/>
+            </w:rPr>
+          </w:pPr>
+          <w:hyperlink w:anchor="_Toc462687569" w:history="1">
+            <w:r>
+              <w:rPr>
+                <w:rStyle w:val="Hyperlink"/>
+                <w:noProof/>
+              </w:rPr>
+              <w:t>Examples</w:t>
+            </w:r>
+            <w:r>
+              <w:rPr>
+                <w:noProof/>
+                <w:webHidden/>
+              </w:rPr>
+              <w:tab/>
+            </w:r>
+            <w:r>
+              <w:rPr>
+                <w:noProof/>
+                <w:webHidden/>
+              </w:rPr>
+              <w:fldChar w:fldCharType="begin"/>
+            </w:r>
+            <w:r>
+              <w:rPr>
+                <w:noProof/>
+                <w:webHidden/>
+              </w:rPr>
+              <w:instrText xml:space="preserve"> PAGEREF _Toc462687569 \h </w:instrText>
+            </w:r>
+            <w:r>
+              <w:rPr>
+                <w:noProof/>
+                <w:webHidden/>
+              </w:rPr>
+            </w:r>
+            <w:r>
+              <w:rPr>
+                <w:noProof/>
+                <w:webHidden/>
+              </w:rPr>
+              <w:fldChar w:fldCharType="separate"/>
+            </w:r>
+            <w:r>
+              <w:rPr>
+                <w:noProof/>
+                <w:webHidden/>
+              </w:rPr>
+              <w:t>4</w:t>
+            </w:r>
+            <w:r>
+              <w:rPr>
+                <w:noProof/>
+                <w:webHidden/>
+              </w:rPr>
+              <w:fldChar w:fldCharType="end"/>
+            </w:r>
+          </w:hyperlink>
+        </w:p>
+        <w:p>
+          <w:pPr>
+            <w:pStyle w:val="TOC2"/>
+            <w:tabs>
+              <w:tab w:val="right" w:leader="dot" w:pos="9016"/>
+            </w:tabs>
+            <w:rPr>
+              <w:rFonts w:eastAsiaTheme="minorEastAsia"/>
+              <w:noProof/>
+              <w:lang w:eastAsia="en-AU"/>
+            </w:rPr>
+          </w:pPr>
+          <w:hyperlink w:anchor="_Toc462687570" w:history="1">
+            <w:r>
+              <w:rPr>
+                <w:rStyle w:val="Hyperlink"/>
+                <w:noProof/>
+              </w:rPr>
+              <w:t>Hypotheses</w:t>
+            </w:r>
+            <w:r>
+              <w:rPr>
+                <w:noProof/>
+                <w:webHidden/>
+              </w:rPr>
+              <w:tab/>
+            </w:r>
+            <w:r>
+              <w:rPr>
+                <w:noProof/>
+                <w:webHidden/>
+              </w:rPr>
+              <w:fldChar w:fldCharType="begin"/>
+            </w:r>
+            <w:r>
+              <w:rPr>
+                <w:noProof/>
+                <w:webHidden/>
+              </w:rPr>
+              <w:instrText xml:space="preserve"> PAGEREF _Toc462687570 \h </w:instrText>
+            </w:r>
+            <w:r>
+              <w:rPr>
+                <w:noProof/>
+                <w:webHidden/>
+              </w:rPr>
+            </w:r>
+            <w:r>
+              <w:rPr>
+                <w:noProof/>
+                <w:webHidden/>
+              </w:rPr>
+              <w:fldChar w:fldCharType="separate"/>
+            </w:r>
+            <w:r>
+              <w:rPr>
+                <w:noProof/>
+                <w:webHidden/>
+              </w:rPr>
+              <w:t>4</w:t>
             </w:r>
             <w:r>
               <w:rPr>
@@ -660,7 +1852,7 @@
           <w:numId w:val="4"/>
         </w:numPr>
       </w:pPr>
-      <w:bookmarkStart w:id="0" w:name="_Toc462672086"/>
+      <w:bookmarkStart w:id="0" w:name="_Toc462687547"/>
       <w:r>
         <w:t>One match pays out 0 instead of the expected equal to the bet</w:t>
       </w:r>
@@ -670,9 +1862,11 @@
       <w:pPr>
         <w:pStyle w:val="Heading2"/>
       </w:pPr>
+      <w:bookmarkStart w:id="1" w:name="_Toc462687548"/>
       <w:r>
         <w:t>Summary</w:t>
       </w:r>
+      <w:bookmarkEnd w:id="1"/>
     </w:p>
     <w:p>
       <w:pPr>
@@ -695,6 +1889,7 @@
         </w:numPr>
       </w:pPr>
       <w:r>
+        <w:lastRenderedPageBreak/>
         <w:t xml:space="preserve">Initially found through unit testing the Game </w:t>
       </w:r>
       <w:r>
@@ -720,11 +1915,11 @@
       <w:pPr>
         <w:pStyle w:val="Heading2"/>
       </w:pPr>
-      <w:bookmarkStart w:id="1" w:name="_Toc462672088"/>
+      <w:bookmarkStart w:id="2" w:name="_Toc462687549"/>
       <w:r>
         <w:t>Examples</w:t>
       </w:r>
-      <w:bookmarkEnd w:id="1"/>
+      <w:bookmarkEnd w:id="2"/>
     </w:p>
     <w:p>
       <w:pPr>
@@ -820,17 +2015,8 @@
         </w:numPr>
       </w:pPr>
       <w:r>
-        <w:t xml:space="preserve">Fails </w:t>
-      </w:r>
-      <w:proofErr w:type="spellStart"/>
-      <w:r>
-        <w:t>GameTest</w:t>
-      </w:r>
-      <w:proofErr w:type="spellEnd"/>
-      <w:r>
-        <w:t xml:space="preserve"> unit testing in test </w:t>
-      </w:r>
-      <w:proofErr w:type="spellStart"/>
+        <w:t xml:space="preserve">Fails GameTest unit testing in test </w:t>
+      </w:r>
       <w:r>
         <w:rPr>
           <w:rFonts w:ascii="Courier New" w:hAnsi="Courier New" w:cs="Courier New"/>
@@ -841,7 +2027,6 @@
         </w:rPr>
         <w:t>TestPlayRoundOneMatch</w:t>
       </w:r>
-      <w:proofErr w:type="spellEnd"/>
       <w:r>
         <w:rPr>
           <w:rFonts w:ascii="Courier New" w:hAnsi="Courier New" w:cs="Courier New"/>
@@ -856,20 +2041,50 @@
       <w:pPr>
         <w:pStyle w:val="Heading2"/>
       </w:pPr>
+      <w:bookmarkStart w:id="3" w:name="_Toc462687550"/>
       <w:r>
         <w:t>Hypotheses</w:t>
       </w:r>
+      <w:bookmarkEnd w:id="3"/>
     </w:p>
     <w:p>
       <w:pPr>
         <w:pStyle w:val="ListParagraph"/>
         <w:numPr>
           <w:ilvl w:val="0"/>
-          <w:numId w:val="25"/>
+          <w:numId w:val="33"/>
         </w:numPr>
       </w:pPr>
       <w:r>
         <w:t>Same cause as bugs 2 and 3.</w:t>
+      </w:r>
+    </w:p>
+    <w:p>
+      <w:pPr>
+        <w:pStyle w:val="ListParagraph"/>
+        <w:numPr>
+          <w:ilvl w:val="0"/>
+          <w:numId w:val="33"/>
+        </w:numPr>
+      </w:pPr>
+      <w:r>
+        <w:t>The bet is being removed from the balance before the winnings are added</w:t>
+      </w:r>
+    </w:p>
+    <w:p>
+      <w:pPr>
+        <w:pStyle w:val="Heading2"/>
+      </w:pPr>
+      <w:r>
+        <w:t>Investigation</w:t>
+      </w:r>
+    </w:p>
+    <w:p>
+      <w:r>
+        <w:t>Please see: Bugs 1 2 and 3 Investigation</w:t>
+      </w:r>
+      <w:r>
+        <w:t>.docx</w:t>
       </w:r>
     </w:p>
     <w:p/>
@@ -881,9 +2096,8 @@
           <w:numId w:val="25"/>
         </w:numPr>
       </w:pPr>
-      <w:bookmarkStart w:id="2" w:name="_Toc462672089"/>
-      <w:r>
-        <w:lastRenderedPageBreak/>
+      <w:bookmarkStart w:id="4" w:name="_Toc462687551"/>
+      <w:r>
         <w:t>Two matches pays out 1X</w:t>
       </w:r>
       <w:r>
@@ -892,15 +2106,17 @@
       <w:r>
         <w:t>bet instead of the expected 2X bet</w:t>
       </w:r>
-      <w:bookmarkEnd w:id="2"/>
+      <w:bookmarkEnd w:id="4"/>
     </w:p>
     <w:p>
       <w:pPr>
         <w:pStyle w:val="Heading2"/>
       </w:pPr>
+      <w:bookmarkStart w:id="5" w:name="_Toc462687552"/>
       <w:r>
         <w:t>Summary</w:t>
       </w:r>
+      <w:bookmarkEnd w:id="5"/>
     </w:p>
     <w:p>
       <w:pPr>
@@ -911,10 +2127,7 @@
         </w:numPr>
       </w:pPr>
       <w:r>
-        <w:t>Game pays out incorrect winnings</w:t>
-      </w:r>
-      <w:r>
-        <w:t xml:space="preserve"> </w:t>
+        <w:t xml:space="preserve">Game pays out incorrect winnings </w:t>
       </w:r>
     </w:p>
     <w:p>
@@ -926,32 +2139,18 @@
         </w:numPr>
       </w:pPr>
       <w:r>
-        <w:t>Initially found through unit testing the Game class (</w:t>
-      </w:r>
-      <w:proofErr w:type="spellStart"/>
-      <w:r>
-        <w:t>GameTest</w:t>
-      </w:r>
-      <w:proofErr w:type="spellEnd"/>
-      <w:r>
-        <w:t xml:space="preserve">: </w:t>
-      </w:r>
-      <w:proofErr w:type="spellStart"/>
-      <w:r>
-        <w:t>TestPlayRoundTwoMatches</w:t>
-      </w:r>
-      <w:proofErr w:type="spellEnd"/>
-      <w:r>
-        <w:t>())</w:t>
+        <w:t>Initially found through unit testing the Game class (GameTest: TestPlayRoundTwoMatches())</w:t>
       </w:r>
     </w:p>
     <w:p>
       <w:pPr>
         <w:pStyle w:val="Heading2"/>
       </w:pPr>
+      <w:bookmarkStart w:id="6" w:name="_Toc462687553"/>
       <w:r>
         <w:t>Examples</w:t>
       </w:r>
+      <w:bookmarkEnd w:id="6"/>
     </w:p>
     <w:p>
       <w:pPr>
@@ -1055,17 +2254,8 @@
         </w:numPr>
       </w:pPr>
       <w:r>
-        <w:t xml:space="preserve">Fails </w:t>
-      </w:r>
-      <w:proofErr w:type="spellStart"/>
-      <w:r>
-        <w:t>GameTest</w:t>
-      </w:r>
-      <w:proofErr w:type="spellEnd"/>
-      <w:r>
-        <w:t xml:space="preserve"> unit testing in test </w:t>
-      </w:r>
-      <w:proofErr w:type="spellStart"/>
+        <w:t xml:space="preserve">Fails GameTest unit testing in test </w:t>
+      </w:r>
       <w:r>
         <w:rPr>
           <w:rFonts w:ascii="Courier New" w:hAnsi="Courier New" w:cs="Courier New"/>
@@ -1074,7 +2264,140 @@
           <w:szCs w:val="20"/>
           <w:highlight w:val="lightGray"/>
         </w:rPr>
-        <w:t>TestPlayRoundTwo</w:t>
+        <w:t>TestPlayRoundTwoMatch</w:t>
+      </w:r>
+      <w:r>
+        <w:rPr>
+          <w:rFonts w:ascii="Courier New" w:hAnsi="Courier New" w:cs="Courier New"/>
+          <w:color w:val="000000"/>
+          <w:sz w:val="20"/>
+          <w:szCs w:val="20"/>
+        </w:rPr>
+        <w:t>es.</w:t>
+      </w:r>
+    </w:p>
+    <w:p>
+      <w:pPr>
+        <w:pStyle w:val="Heading2"/>
+      </w:pPr>
+      <w:bookmarkStart w:id="7" w:name="_Toc462687554"/>
+      <w:r>
+        <w:t>Hypotheses</w:t>
+      </w:r>
+      <w:bookmarkEnd w:id="7"/>
+    </w:p>
+    <w:p>
+      <w:pPr>
+        <w:pStyle w:val="ListParagraph"/>
+        <w:numPr>
+          <w:ilvl w:val="0"/>
+          <w:numId w:val="34"/>
+        </w:numPr>
+      </w:pPr>
+      <w:r>
+        <w:t>Same cause as bugs 1 and 3.</w:t>
+      </w:r>
+    </w:p>
+    <w:p>
+      <w:pPr>
+        <w:pStyle w:val="ListParagraph"/>
+        <w:numPr>
+          <w:ilvl w:val="0"/>
+          <w:numId w:val="34"/>
+        </w:numPr>
+      </w:pPr>
+      <w:r>
+        <w:t>The bet is being removed from the balance before the winnings are added</w:t>
+      </w:r>
+    </w:p>
+    <w:p>
+      <w:pPr>
+        <w:pStyle w:val="Heading2"/>
+      </w:pPr>
+      <w:r>
+        <w:lastRenderedPageBreak/>
+        <w:t>Investigation</w:t>
+      </w:r>
+    </w:p>
+    <w:p>
+      <w:r>
+        <w:t>Please see Bugs 1 2 and 3 Investigation.docx</w:t>
+      </w:r>
+    </w:p>
+    <w:p/>
+    <w:p>
+      <w:pPr>
+        <w:pStyle w:val="Heading1"/>
+      </w:pPr>
+      <w:bookmarkStart w:id="8" w:name="_Toc462687555"/>
+      <w:r>
+        <w:t xml:space="preserve">3. </w:t>
+      </w:r>
+      <w:r>
+        <w:t>Three matches pays out 2X</w:t>
+      </w:r>
+      <w:r>
+        <w:t xml:space="preserve"> </w:t>
+      </w:r>
+      <w:r>
+        <w:t>bet instead of the expected 3X bet</w:t>
+      </w:r>
+      <w:bookmarkEnd w:id="8"/>
+    </w:p>
+    <w:p>
+      <w:pPr>
+        <w:pStyle w:val="Heading2"/>
+      </w:pPr>
+      <w:bookmarkStart w:id="9" w:name="_Toc462687556"/>
+      <w:r>
+        <w:t>Summary</w:t>
+      </w:r>
+      <w:bookmarkEnd w:id="9"/>
+    </w:p>
+    <w:p>
+      <w:pPr>
+        <w:pStyle w:val="ListParagraph"/>
+        <w:numPr>
+          <w:ilvl w:val="0"/>
+          <w:numId w:val="8"/>
+        </w:numPr>
+      </w:pPr>
+      <w:r>
+        <w:t>Game pays out incorrect winnings.</w:t>
+      </w:r>
+    </w:p>
+    <w:p>
+      <w:pPr>
+        <w:pStyle w:val="ListParagraph"/>
+        <w:numPr>
+          <w:ilvl w:val="0"/>
+          <w:numId w:val="8"/>
+        </w:numPr>
+      </w:pPr>
+      <w:r>
+        <w:t>Initially found through unit testing the Game class (GameTest: TestPlayRoundThreeMatches())</w:t>
+      </w:r>
+    </w:p>
+    <w:p>
+      <w:pPr>
+        <w:pStyle w:val="Heading2"/>
+      </w:pPr>
+      <w:bookmarkStart w:id="10" w:name="_Toc462687557"/>
+      <w:r>
+        <w:t>Examples</w:t>
+      </w:r>
+      <w:bookmarkEnd w:id="10"/>
+    </w:p>
+    <w:p>
+      <w:pPr>
+        <w:pStyle w:val="ListParagraph"/>
+        <w:numPr>
+          <w:ilvl w:val="0"/>
+          <w:numId w:val="9"/>
+        </w:numPr>
+      </w:pPr>
+      <w:r>
+        <w:t xml:space="preserve">Fails GameTest unit testing in test </w:t>
       </w:r>
       <w:r>
         <w:rPr>
@@ -1084,7 +2407,7 @@
           <w:szCs w:val="20"/>
           <w:highlight w:val="lightGray"/>
         </w:rPr>
-        <w:t>Match</w:t>
+        <w:t>TestPlayRoundThreeMatch</w:t>
       </w:r>
       <w:r>
         <w:rPr>
@@ -1093,65 +2416,29 @@
           <w:sz w:val="20"/>
           <w:szCs w:val="20"/>
         </w:rPr>
-        <w:t>es</w:t>
-      </w:r>
-      <w:proofErr w:type="spellEnd"/>
-      <w:r>
-        <w:rPr>
-          <w:rFonts w:ascii="Courier New" w:hAnsi="Courier New" w:cs="Courier New"/>
-          <w:color w:val="000000"/>
-          <w:sz w:val="20"/>
-          <w:szCs w:val="20"/>
-        </w:rPr>
-        <w:t>.</w:t>
+        <w:t>es.</w:t>
       </w:r>
     </w:p>
     <w:p>
       <w:pPr>
         <w:pStyle w:val="Heading2"/>
       </w:pPr>
+      <w:bookmarkStart w:id="11" w:name="_Toc462687558"/>
       <w:r>
         <w:t>Hypotheses</w:t>
       </w:r>
+      <w:bookmarkEnd w:id="11"/>
     </w:p>
     <w:p>
       <w:pPr>
         <w:pStyle w:val="ListParagraph"/>
         <w:numPr>
           <w:ilvl w:val="0"/>
-          <w:numId w:val="26"/>
+          <w:numId w:val="35"/>
         </w:numPr>
       </w:pPr>
       <w:r>
-        <w:t>Same cause as bugs 1 and 3.</w:t>
-      </w:r>
-    </w:p>
-    <w:p/>
-    <w:p>
-      <w:pPr>
-        <w:pStyle w:val="Heading1"/>
-      </w:pPr>
-      <w:bookmarkStart w:id="3" w:name="_Toc462672090"/>
-      <w:r>
-        <w:t xml:space="preserve">3. </w:t>
-      </w:r>
-      <w:r>
-        <w:t>Three matches pays out 2X</w:t>
-      </w:r>
-      <w:r>
-        <w:t xml:space="preserve"> </w:t>
-      </w:r>
-      <w:r>
-        <w:t>bet instead of the expected 3X bet</w:t>
-      </w:r>
-      <w:bookmarkEnd w:id="3"/>
-    </w:p>
-    <w:p>
-      <w:pPr>
-        <w:pStyle w:val="Heading2"/>
-      </w:pPr>
-      <w:r>
-        <w:t>Summary</w:t>
+        <w:t>Same cause as bugs 1 and 2.</w:t>
       </w:r>
     </w:p>
     <w:p>
@@ -1159,39 +2446,11 @@
         <w:pStyle w:val="ListParagraph"/>
         <w:numPr>
           <w:ilvl w:val="0"/>
-          <w:numId w:val="8"/>
+          <w:numId w:val="35"/>
         </w:numPr>
       </w:pPr>
       <w:r>
-        <w:t>Game pays out incorrect winnings.</w:t>
-      </w:r>
-    </w:p>
-    <w:p>
-      <w:pPr>
-        <w:pStyle w:val="ListParagraph"/>
-        <w:numPr>
-          <w:ilvl w:val="0"/>
-          <w:numId w:val="8"/>
-        </w:numPr>
-      </w:pPr>
-      <w:r>
-        <w:t>Initially found through unit testing the Game class (</w:t>
-      </w:r>
-      <w:proofErr w:type="spellStart"/>
-      <w:r>
-        <w:t>GameTest</w:t>
-      </w:r>
-      <w:proofErr w:type="spellEnd"/>
-      <w:r>
-        <w:t xml:space="preserve">: </w:t>
-      </w:r>
-      <w:proofErr w:type="spellStart"/>
-      <w:r>
-        <w:t>TestPlayRoundThreeMatches</w:t>
-      </w:r>
-      <w:proofErr w:type="spellEnd"/>
-      <w:r>
-        <w:t>())</w:t>
+        <w:t>The bet is being removed from the balance before the winnings are added</w:t>
       </w:r>
     </w:p>
     <w:p>
@@ -1199,87 +2458,12 @@
         <w:pStyle w:val="Heading2"/>
       </w:pPr>
       <w:r>
-        <w:t>Examples</w:t>
-      </w:r>
-    </w:p>
-    <w:p>
-      <w:pPr>
-        <w:pStyle w:val="ListParagraph"/>
-        <w:numPr>
-          <w:ilvl w:val="0"/>
-          <w:numId w:val="9"/>
-        </w:numPr>
-      </w:pPr>
-      <w:r>
-        <w:t xml:space="preserve">Fails </w:t>
-      </w:r>
-      <w:proofErr w:type="spellStart"/>
-      <w:r>
-        <w:t>GameTest</w:t>
-      </w:r>
-      <w:proofErr w:type="spellEnd"/>
-      <w:r>
-        <w:t xml:space="preserve"> unit testing in test </w:t>
-      </w:r>
-      <w:proofErr w:type="spellStart"/>
-      <w:r>
-        <w:rPr>
-          <w:rFonts w:ascii="Courier New" w:hAnsi="Courier New" w:cs="Courier New"/>
-          <w:color w:val="000000"/>
-          <w:sz w:val="20"/>
-          <w:szCs w:val="20"/>
-          <w:highlight w:val="lightGray"/>
-        </w:rPr>
-        <w:t>TestPlayRoundThree</w:t>
-      </w:r>
-      <w:r>
-        <w:rPr>
-          <w:rFonts w:ascii="Courier New" w:hAnsi="Courier New" w:cs="Courier New"/>
-          <w:color w:val="000000"/>
-          <w:sz w:val="20"/>
-          <w:szCs w:val="20"/>
-          <w:highlight w:val="lightGray"/>
-        </w:rPr>
-        <w:t>Match</w:t>
-      </w:r>
-      <w:r>
-        <w:rPr>
-          <w:rFonts w:ascii="Courier New" w:hAnsi="Courier New" w:cs="Courier New"/>
-          <w:color w:val="000000"/>
-          <w:sz w:val="20"/>
-          <w:szCs w:val="20"/>
-        </w:rPr>
-        <w:t>es</w:t>
-      </w:r>
-      <w:proofErr w:type="spellEnd"/>
-      <w:r>
-        <w:rPr>
-          <w:rFonts w:ascii="Courier New" w:hAnsi="Courier New" w:cs="Courier New"/>
-          <w:color w:val="000000"/>
-          <w:sz w:val="20"/>
-          <w:szCs w:val="20"/>
-        </w:rPr>
-        <w:t>.</w:t>
-      </w:r>
-    </w:p>
-    <w:p>
-      <w:pPr>
-        <w:pStyle w:val="Heading2"/>
-      </w:pPr>
-      <w:r>
-        <w:t>Hypotheses</w:t>
-      </w:r>
-    </w:p>
-    <w:p>
-      <w:pPr>
-        <w:pStyle w:val="ListParagraph"/>
-        <w:numPr>
-          <w:ilvl w:val="0"/>
-          <w:numId w:val="27"/>
-        </w:numPr>
-      </w:pPr>
-      <w:r>
-        <w:t>Same cause as bugs 1 and 2.</w:t>
+        <w:t>Investigation</w:t>
+      </w:r>
+    </w:p>
+    <w:p>
+      <w:r>
+        <w:t>Please see Bugs 1 2 and 3 Investigation.docx</w:t>
       </w:r>
     </w:p>
     <w:p>
@@ -1297,22 +2481,24 @@
           <w:numId w:val="23"/>
         </w:numPr>
       </w:pPr>
-      <w:bookmarkStart w:id="4" w:name="_Toc462672091"/>
+      <w:bookmarkStart w:id="12" w:name="_Toc462687559"/>
       <w:r>
         <w:t>All rolls are the same</w:t>
       </w:r>
       <w:r>
         <w:t xml:space="preserve"> in each run through</w:t>
       </w:r>
-      <w:bookmarkEnd w:id="4"/>
+      <w:bookmarkEnd w:id="12"/>
     </w:p>
     <w:p>
       <w:pPr>
         <w:pStyle w:val="Heading2"/>
       </w:pPr>
+      <w:bookmarkStart w:id="13" w:name="_Toc462687560"/>
       <w:r>
         <w:t>Summary</w:t>
       </w:r>
+      <w:bookmarkEnd w:id="13"/>
     </w:p>
     <w:p>
       <w:pPr>
@@ -1333,9 +2519,11 @@
       <w:pPr>
         <w:pStyle w:val="Heading2"/>
       </w:pPr>
+      <w:bookmarkStart w:id="14" w:name="_Toc462687561"/>
       <w:r>
         <w:t>Examples</w:t>
       </w:r>
+      <w:bookmarkEnd w:id="14"/>
     </w:p>
     <w:p>
       <w:pPr>
@@ -1388,13 +2576,7 @@
         <w:t>In sample 3, the roll</w:t>
       </w:r>
       <w:r>
-        <w:t>s are all Anchor, Heart, Anchor (</w:t>
-      </w:r>
-      <w:r>
-        <w:t>45</w:t>
-      </w:r>
-      <w:r>
-        <w:t xml:space="preserve"> rolls).</w:t>
+        <w:t>s are all Anchor, Heart, Anchor (45 rolls).</w:t>
       </w:r>
     </w:p>
     <w:p>
@@ -1402,9 +2584,25 @@
         <w:pStyle w:val="Heading2"/>
       </w:pPr>
       <w:r>
-        <w:lastRenderedPageBreak/>
+        <w:t xml:space="preserve">Replication </w:t>
+      </w:r>
+    </w:p>
+    <w:p>
+      <w:r>
+        <w:t>Please see Bug 4 UAT Replication.docx</w:t>
+      </w:r>
+      <w:bookmarkStart w:id="15" w:name="_GoBack"/>
+      <w:bookmarkEnd w:id="15"/>
+    </w:p>
+    <w:p>
+      <w:pPr>
+        <w:pStyle w:val="Heading2"/>
+      </w:pPr>
+      <w:bookmarkStart w:id="16" w:name="_Toc462687562"/>
+      <w:r>
         <w:t>Hypotheses</w:t>
       </w:r>
+      <w:bookmarkEnd w:id="16"/>
     </w:p>
     <w:p>
       <w:pPr>
@@ -1421,15 +2619,23 @@
         <w:t>hen ‘roll’ is called on each dice</w:t>
       </w:r>
       <w:r>
-        <w:t xml:space="preserve"> during Game’s </w:t>
-      </w:r>
-      <w:proofErr w:type="spellStart"/>
-      <w:r>
-        <w:t>playRound</w:t>
-      </w:r>
-      <w:proofErr w:type="spellEnd"/>
+        <w:t xml:space="preserve"> during Game’s playRound</w:t>
+      </w:r>
       <w:r>
         <w:t>, the result is not saved anywhere, so they stay at their initial values.</w:t>
+      </w:r>
+    </w:p>
+    <w:p>
+      <w:pPr>
+        <w:pStyle w:val="Heading2"/>
+      </w:pPr>
+      <w:r>
+        <w:t>Investigation</w:t>
+      </w:r>
+    </w:p>
+    <w:p>
+      <w:r>
+        <w:t>Please see Bug 4 Investigation.docx</w:t>
       </w:r>
     </w:p>
     <w:p>
@@ -1440,19 +2646,21 @@
           <w:numId w:val="23"/>
         </w:numPr>
       </w:pPr>
-      <w:bookmarkStart w:id="5" w:name="_Toc462672092"/>
+      <w:bookmarkStart w:id="17" w:name="_Toc462687563"/>
       <w:r>
         <w:t>Spades are never rolled</w:t>
       </w:r>
-      <w:bookmarkEnd w:id="5"/>
+      <w:bookmarkEnd w:id="17"/>
     </w:p>
     <w:p>
       <w:pPr>
         <w:pStyle w:val="Heading2"/>
       </w:pPr>
+      <w:bookmarkStart w:id="18" w:name="_Toc462687564"/>
       <w:r>
         <w:t>Summary</w:t>
       </w:r>
+      <w:bookmarkEnd w:id="18"/>
     </w:p>
     <w:p>
       <w:pPr>
@@ -1475,32 +2683,19 @@
         </w:numPr>
       </w:pPr>
       <w:r>
-        <w:t xml:space="preserve">Initially found during unit testing of </w:t>
-      </w:r>
-      <w:proofErr w:type="spellStart"/>
-      <w:r>
-        <w:t>DiceValue</w:t>
-      </w:r>
-      <w:proofErr w:type="spellEnd"/>
-      <w:r>
-        <w:t xml:space="preserve"> (after 100 rolls, Spades are not produced using the function </w:t>
-      </w:r>
-      <w:proofErr w:type="spellStart"/>
-      <w:r>
-        <w:t>getRandom</w:t>
-      </w:r>
-      <w:proofErr w:type="spellEnd"/>
-      <w:r>
-        <w:t>).</w:t>
+        <w:t>Initially found during unit testing of DiceValue (after 100 rolls, Spades are not produced using the function getRandom).</w:t>
       </w:r>
     </w:p>
     <w:p>
       <w:pPr>
         <w:pStyle w:val="Heading2"/>
       </w:pPr>
-      <w:r>
+      <w:bookmarkStart w:id="19" w:name="_Toc462687565"/>
+      <w:r>
+        <w:lastRenderedPageBreak/>
         <w:t>Examples</w:t>
       </w:r>
+      <w:bookmarkEnd w:id="19"/>
     </w:p>
     <w:p>
       <w:pPr>
@@ -1511,17 +2706,8 @@
         </w:numPr>
       </w:pPr>
       <w:r>
-        <w:t xml:space="preserve">Fails </w:t>
-      </w:r>
-      <w:proofErr w:type="spellStart"/>
-      <w:r>
-        <w:t>DiceValueTest</w:t>
-      </w:r>
-      <w:proofErr w:type="spellEnd"/>
-      <w:r>
-        <w:t xml:space="preserve"> unit testing in test </w:t>
-      </w:r>
-      <w:proofErr w:type="spellStart"/>
+        <w:t xml:space="preserve">Fails DiceValueTest unit testing in test </w:t>
+      </w:r>
       <w:r>
         <w:rPr>
           <w:rFonts w:ascii="Courier New" w:hAnsi="Courier New" w:cs="Courier New"/>
@@ -1532,7 +2718,6 @@
         </w:rPr>
         <w:t>TestGetRandomsProducesSpade</w:t>
       </w:r>
-      <w:proofErr w:type="spellEnd"/>
     </w:p>
     <w:p>
       <w:pPr>
@@ -1559,9 +2744,11 @@
       <w:pPr>
         <w:pStyle w:val="Heading2"/>
       </w:pPr>
+      <w:bookmarkStart w:id="20" w:name="_Toc462687566"/>
       <w:r>
         <w:t>Hypotheses</w:t>
       </w:r>
+      <w:bookmarkEnd w:id="20"/>
       <w:r>
         <w:t xml:space="preserve"> </w:t>
       </w:r>
@@ -1575,39 +2762,7 @@
         </w:numPr>
       </w:pPr>
       <w:r>
-        <w:t xml:space="preserve">As Spades are the highest ordinal in the </w:t>
-      </w:r>
-      <w:proofErr w:type="spellStart"/>
-      <w:r>
-        <w:t>enum</w:t>
-      </w:r>
-      <w:proofErr w:type="spellEnd"/>
-      <w:r>
-        <w:t xml:space="preserve"> </w:t>
-      </w:r>
-      <w:proofErr w:type="spellStart"/>
-      <w:r>
-        <w:t>DiceValue</w:t>
-      </w:r>
-      <w:proofErr w:type="spellEnd"/>
-      <w:r>
-        <w:t xml:space="preserve">, this is probably an “out by 1” programming error. I.e. the </w:t>
-      </w:r>
-      <w:proofErr w:type="spellStart"/>
-      <w:r>
-        <w:t>getRandom</w:t>
-      </w:r>
-      <w:proofErr w:type="spellEnd"/>
-      <w:r>
-        <w:t xml:space="preserve"> function gets a random </w:t>
-      </w:r>
-      <w:proofErr w:type="spellStart"/>
-      <w:r>
-        <w:t>int</w:t>
-      </w:r>
-      <w:proofErr w:type="spellEnd"/>
-      <w:r>
-        <w:t xml:space="preserve"> up to, but not including Spades.</w:t>
+        <w:t>As Spades are the highest ordinal in the enum DiceValue, this is probably an “out by 1” programming error. I.e. the getRandom function gets a random int up to, but not including Spades.</w:t>
       </w:r>
       <w:r>
         <w:t xml:space="preserve"> </w:t>
@@ -1637,15 +2792,7 @@
         <w:t xml:space="preserve">Idea for test: </w:t>
       </w:r>
       <w:r>
-        <w:t xml:space="preserve">change order of </w:t>
-      </w:r>
-      <w:proofErr w:type="spellStart"/>
-      <w:r>
-        <w:t>enum</w:t>
-      </w:r>
-      <w:proofErr w:type="spellEnd"/>
-      <w:r>
-        <w:t xml:space="preserve"> values – if the new highest ordinal never gets rolled, this will confirm Hypothesis 1.</w:t>
+        <w:t>change order of enum values – if the new highest ordinal never gets rolled, this will confirm Hypothesis 1.</w:t>
       </w:r>
     </w:p>
     <w:p/>
@@ -1658,17 +2805,21 @@
           <w:numId w:val="30"/>
         </w:numPr>
       </w:pPr>
+      <w:bookmarkStart w:id="21" w:name="_Toc462687567"/>
       <w:r>
         <w:t>Fred never guesses “Spade”</w:t>
       </w:r>
+      <w:bookmarkEnd w:id="21"/>
     </w:p>
     <w:p>
       <w:pPr>
         <w:pStyle w:val="Heading2"/>
       </w:pPr>
+      <w:bookmarkStart w:id="22" w:name="_Toc462687568"/>
       <w:r>
         <w:t>Summary</w:t>
       </w:r>
+      <w:bookmarkEnd w:id="22"/>
     </w:p>
     <w:p>
       <w:pPr>
@@ -1678,8 +2829,6 @@
           <w:numId w:val="32"/>
         </w:numPr>
       </w:pPr>
-      <w:bookmarkStart w:id="6" w:name="_GoBack"/>
-      <w:bookmarkEnd w:id="6"/>
       <w:r>
         <w:t xml:space="preserve">Fred </w:t>
       </w:r>
@@ -1703,9 +2852,11 @@
       <w:pPr>
         <w:pStyle w:val="Heading2"/>
       </w:pPr>
+      <w:bookmarkStart w:id="23" w:name="_Toc462687569"/>
       <w:r>
         <w:t>Examples</w:t>
       </w:r>
+      <w:bookmarkEnd w:id="23"/>
     </w:p>
     <w:p>
       <w:pPr>
@@ -1723,9 +2874,11 @@
       <w:pPr>
         <w:pStyle w:val="Heading2"/>
       </w:pPr>
+      <w:bookmarkStart w:id="24" w:name="_Toc462687570"/>
       <w:r>
         <w:t>Hypotheses</w:t>
       </w:r>
+      <w:bookmarkEnd w:id="24"/>
     </w:p>
     <w:p>
       <w:pPr>
@@ -2293,6 +3446,184 @@
     </w:lvl>
   </w:abstractNum>
   <w:abstractNum w:abstractNumId="5" w15:restartNumberingAfterBreak="0">
+    <w:nsid w:val="111D2B9E"/>
+    <w:multiLevelType w:val="hybridMultilevel"/>
+    <w:tmpl w:val="1A1CFD92"/>
+    <w:lvl w:ilvl="0" w:tplc="0C090001">
+      <w:start w:val="1"/>
+      <w:numFmt w:val="bullet"/>
+      <w:lvlText w:val=""/>
+      <w:lvlJc w:val="left"/>
+      <w:pPr>
+        <w:ind w:left="720" w:hanging="360"/>
+      </w:pPr>
+      <w:rPr>
+        <w:rFonts w:ascii="Symbol" w:hAnsi="Symbol" w:hint="default"/>
+      </w:rPr>
+    </w:lvl>
+    <w:lvl w:ilvl="1" w:tplc="0C090019" w:tentative="1">
+      <w:start w:val="1"/>
+      <w:numFmt w:val="lowerLetter"/>
+      <w:lvlText w:val="%2."/>
+      <w:lvlJc w:val="left"/>
+      <w:pPr>
+        <w:ind w:left="1440" w:hanging="360"/>
+      </w:pPr>
+    </w:lvl>
+    <w:lvl w:ilvl="2" w:tplc="0C09001B" w:tentative="1">
+      <w:start w:val="1"/>
+      <w:numFmt w:val="lowerRoman"/>
+      <w:lvlText w:val="%3."/>
+      <w:lvlJc w:val="right"/>
+      <w:pPr>
+        <w:ind w:left="2160" w:hanging="180"/>
+      </w:pPr>
+    </w:lvl>
+    <w:lvl w:ilvl="3" w:tplc="0C09000F" w:tentative="1">
+      <w:start w:val="1"/>
+      <w:numFmt w:val="decimal"/>
+      <w:lvlText w:val="%4."/>
+      <w:lvlJc w:val="left"/>
+      <w:pPr>
+        <w:ind w:left="2880" w:hanging="360"/>
+      </w:pPr>
+    </w:lvl>
+    <w:lvl w:ilvl="4" w:tplc="0C090019" w:tentative="1">
+      <w:start w:val="1"/>
+      <w:numFmt w:val="lowerLetter"/>
+      <w:lvlText w:val="%5."/>
+      <w:lvlJc w:val="left"/>
+      <w:pPr>
+        <w:ind w:left="3600" w:hanging="360"/>
+      </w:pPr>
+    </w:lvl>
+    <w:lvl w:ilvl="5" w:tplc="0C09001B" w:tentative="1">
+      <w:start w:val="1"/>
+      <w:numFmt w:val="lowerRoman"/>
+      <w:lvlText w:val="%6."/>
+      <w:lvlJc w:val="right"/>
+      <w:pPr>
+        <w:ind w:left="4320" w:hanging="180"/>
+      </w:pPr>
+    </w:lvl>
+    <w:lvl w:ilvl="6" w:tplc="0C09000F" w:tentative="1">
+      <w:start w:val="1"/>
+      <w:numFmt w:val="decimal"/>
+      <w:lvlText w:val="%7."/>
+      <w:lvlJc w:val="left"/>
+      <w:pPr>
+        <w:ind w:left="5040" w:hanging="360"/>
+      </w:pPr>
+    </w:lvl>
+    <w:lvl w:ilvl="7" w:tplc="0C090019" w:tentative="1">
+      <w:start w:val="1"/>
+      <w:numFmt w:val="lowerLetter"/>
+      <w:lvlText w:val="%8."/>
+      <w:lvlJc w:val="left"/>
+      <w:pPr>
+        <w:ind w:left="5760" w:hanging="360"/>
+      </w:pPr>
+    </w:lvl>
+    <w:lvl w:ilvl="8" w:tplc="0C09001B" w:tentative="1">
+      <w:start w:val="1"/>
+      <w:numFmt w:val="lowerRoman"/>
+      <w:lvlText w:val="%9."/>
+      <w:lvlJc w:val="right"/>
+      <w:pPr>
+        <w:ind w:left="6480" w:hanging="180"/>
+      </w:pPr>
+    </w:lvl>
+  </w:abstractNum>
+  <w:abstractNum w:abstractNumId="6" w15:restartNumberingAfterBreak="0">
+    <w:nsid w:val="1268550A"/>
+    <w:multiLevelType w:val="hybridMultilevel"/>
+    <w:tmpl w:val="56380A6E"/>
+    <w:lvl w:ilvl="0" w:tplc="0C090001">
+      <w:start w:val="1"/>
+      <w:numFmt w:val="bullet"/>
+      <w:lvlText w:val=""/>
+      <w:lvlJc w:val="left"/>
+      <w:pPr>
+        <w:ind w:left="720" w:hanging="360"/>
+      </w:pPr>
+      <w:rPr>
+        <w:rFonts w:ascii="Symbol" w:hAnsi="Symbol" w:hint="default"/>
+      </w:rPr>
+    </w:lvl>
+    <w:lvl w:ilvl="1" w:tplc="0C090019" w:tentative="1">
+      <w:start w:val="1"/>
+      <w:numFmt w:val="lowerLetter"/>
+      <w:lvlText w:val="%2."/>
+      <w:lvlJc w:val="left"/>
+      <w:pPr>
+        <w:ind w:left="1440" w:hanging="360"/>
+      </w:pPr>
+    </w:lvl>
+    <w:lvl w:ilvl="2" w:tplc="0C09001B" w:tentative="1">
+      <w:start w:val="1"/>
+      <w:numFmt w:val="lowerRoman"/>
+      <w:lvlText w:val="%3."/>
+      <w:lvlJc w:val="right"/>
+      <w:pPr>
+        <w:ind w:left="2160" w:hanging="180"/>
+      </w:pPr>
+    </w:lvl>
+    <w:lvl w:ilvl="3" w:tplc="0C09000F" w:tentative="1">
+      <w:start w:val="1"/>
+      <w:numFmt w:val="decimal"/>
+      <w:lvlText w:val="%4."/>
+      <w:lvlJc w:val="left"/>
+      <w:pPr>
+        <w:ind w:left="2880" w:hanging="360"/>
+      </w:pPr>
+    </w:lvl>
+    <w:lvl w:ilvl="4" w:tplc="0C090019" w:tentative="1">
+      <w:start w:val="1"/>
+      <w:numFmt w:val="lowerLetter"/>
+      <w:lvlText w:val="%5."/>
+      <w:lvlJc w:val="left"/>
+      <w:pPr>
+        <w:ind w:left="3600" w:hanging="360"/>
+      </w:pPr>
+    </w:lvl>
+    <w:lvl w:ilvl="5" w:tplc="0C09001B" w:tentative="1">
+      <w:start w:val="1"/>
+      <w:numFmt w:val="lowerRoman"/>
+      <w:lvlText w:val="%6."/>
+      <w:lvlJc w:val="right"/>
+      <w:pPr>
+        <w:ind w:left="4320" w:hanging="180"/>
+      </w:pPr>
+    </w:lvl>
+    <w:lvl w:ilvl="6" w:tplc="0C09000F" w:tentative="1">
+      <w:start w:val="1"/>
+      <w:numFmt w:val="decimal"/>
+      <w:lvlText w:val="%7."/>
+      <w:lvlJc w:val="left"/>
+      <w:pPr>
+        <w:ind w:left="5040" w:hanging="360"/>
+      </w:pPr>
+    </w:lvl>
+    <w:lvl w:ilvl="7" w:tplc="0C090019" w:tentative="1">
+      <w:start w:val="1"/>
+      <w:numFmt w:val="lowerLetter"/>
+      <w:lvlText w:val="%8."/>
+      <w:lvlJc w:val="left"/>
+      <w:pPr>
+        <w:ind w:left="5760" w:hanging="360"/>
+      </w:pPr>
+    </w:lvl>
+    <w:lvl w:ilvl="8" w:tplc="0C09001B" w:tentative="1">
+      <w:start w:val="1"/>
+      <w:numFmt w:val="lowerRoman"/>
+      <w:lvlText w:val="%9."/>
+      <w:lvlJc w:val="right"/>
+      <w:pPr>
+        <w:ind w:left="6480" w:hanging="180"/>
+      </w:pPr>
+    </w:lvl>
+  </w:abstractNum>
+  <w:abstractNum w:abstractNumId="7" w15:restartNumberingAfterBreak="0">
     <w:nsid w:val="12980462"/>
     <w:multiLevelType w:val="hybridMultilevel"/>
     <w:tmpl w:val="7B9EE066"/>
@@ -2381,7 +3712,7 @@
       </w:pPr>
     </w:lvl>
   </w:abstractNum>
-  <w:abstractNum w:abstractNumId="6" w15:restartNumberingAfterBreak="0">
+  <w:abstractNum w:abstractNumId="8" w15:restartNumberingAfterBreak="0">
     <w:nsid w:val="13597A55"/>
     <w:multiLevelType w:val="hybridMultilevel"/>
     <w:tmpl w:val="F65AA46E"/>
@@ -2470,7 +3801,7 @@
       </w:pPr>
     </w:lvl>
   </w:abstractNum>
-  <w:abstractNum w:abstractNumId="7" w15:restartNumberingAfterBreak="0">
+  <w:abstractNum w:abstractNumId="9" w15:restartNumberingAfterBreak="0">
     <w:nsid w:val="16061D5C"/>
     <w:multiLevelType w:val="hybridMultilevel"/>
     <w:tmpl w:val="243ED6C2"/>
@@ -2559,7 +3890,7 @@
       </w:pPr>
     </w:lvl>
   </w:abstractNum>
-  <w:abstractNum w:abstractNumId="8" w15:restartNumberingAfterBreak="0">
+  <w:abstractNum w:abstractNumId="10" w15:restartNumberingAfterBreak="0">
     <w:nsid w:val="1B274CF4"/>
     <w:multiLevelType w:val="hybridMultilevel"/>
     <w:tmpl w:val="DF961EE0"/>
@@ -2648,7 +3979,7 @@
       </w:pPr>
     </w:lvl>
   </w:abstractNum>
-  <w:abstractNum w:abstractNumId="9" w15:restartNumberingAfterBreak="0">
+  <w:abstractNum w:abstractNumId="11" w15:restartNumberingAfterBreak="0">
     <w:nsid w:val="2E8570C9"/>
     <w:multiLevelType w:val="hybridMultilevel"/>
     <w:tmpl w:val="18305FEC"/>
@@ -2737,7 +4068,7 @@
       </w:pPr>
     </w:lvl>
   </w:abstractNum>
-  <w:abstractNum w:abstractNumId="10" w15:restartNumberingAfterBreak="0">
+  <w:abstractNum w:abstractNumId="12" w15:restartNumberingAfterBreak="0">
     <w:nsid w:val="301377B5"/>
     <w:multiLevelType w:val="multilevel"/>
     <w:tmpl w:val="61F67F02"/>
@@ -2850,7 +4181,7 @@
       </w:rPr>
     </w:lvl>
   </w:abstractNum>
-  <w:abstractNum w:abstractNumId="11" w15:restartNumberingAfterBreak="0">
+  <w:abstractNum w:abstractNumId="13" w15:restartNumberingAfterBreak="0">
     <w:nsid w:val="31D21497"/>
     <w:multiLevelType w:val="hybridMultilevel"/>
     <w:tmpl w:val="504E1444"/>
@@ -2939,7 +4270,7 @@
       </w:pPr>
     </w:lvl>
   </w:abstractNum>
-  <w:abstractNum w:abstractNumId="12" w15:restartNumberingAfterBreak="0">
+  <w:abstractNum w:abstractNumId="14" w15:restartNumberingAfterBreak="0">
     <w:nsid w:val="3656316A"/>
     <w:multiLevelType w:val="hybridMultilevel"/>
     <w:tmpl w:val="C9AC4C4C"/>
@@ -3028,7 +4359,7 @@
       </w:pPr>
     </w:lvl>
   </w:abstractNum>
-  <w:abstractNum w:abstractNumId="13" w15:restartNumberingAfterBreak="0">
+  <w:abstractNum w:abstractNumId="15" w15:restartNumberingAfterBreak="0">
     <w:nsid w:val="39872578"/>
     <w:multiLevelType w:val="multilevel"/>
     <w:tmpl w:val="910E3646"/>
@@ -3141,7 +4472,7 @@
       </w:rPr>
     </w:lvl>
   </w:abstractNum>
-  <w:abstractNum w:abstractNumId="14" w15:restartNumberingAfterBreak="0">
+  <w:abstractNum w:abstractNumId="16" w15:restartNumberingAfterBreak="0">
     <w:nsid w:val="41D67D54"/>
     <w:multiLevelType w:val="hybridMultilevel"/>
     <w:tmpl w:val="F1363204"/>
@@ -3254,7 +4585,7 @@
       </w:rPr>
     </w:lvl>
   </w:abstractNum>
-  <w:abstractNum w:abstractNumId="15" w15:restartNumberingAfterBreak="0">
+  <w:abstractNum w:abstractNumId="17" w15:restartNumberingAfterBreak="0">
     <w:nsid w:val="454C36D8"/>
     <w:multiLevelType w:val="hybridMultilevel"/>
     <w:tmpl w:val="C6927A4C"/>
@@ -3343,7 +4674,7 @@
       </w:pPr>
     </w:lvl>
   </w:abstractNum>
-  <w:abstractNum w:abstractNumId="16" w15:restartNumberingAfterBreak="0">
+  <w:abstractNum w:abstractNumId="18" w15:restartNumberingAfterBreak="0">
     <w:nsid w:val="4B2C2B48"/>
     <w:multiLevelType w:val="hybridMultilevel"/>
     <w:tmpl w:val="F1363204"/>
@@ -3456,7 +4787,7 @@
       </w:rPr>
     </w:lvl>
   </w:abstractNum>
-  <w:abstractNum w:abstractNumId="17" w15:restartNumberingAfterBreak="0">
+  <w:abstractNum w:abstractNumId="19" w15:restartNumberingAfterBreak="0">
     <w:nsid w:val="4C7038BE"/>
     <w:multiLevelType w:val="multilevel"/>
     <w:tmpl w:val="C2ACFCA6"/>
@@ -3569,7 +4900,7 @@
       </w:rPr>
     </w:lvl>
   </w:abstractNum>
-  <w:abstractNum w:abstractNumId="18" w15:restartNumberingAfterBreak="0">
+  <w:abstractNum w:abstractNumId="20" w15:restartNumberingAfterBreak="0">
     <w:nsid w:val="4F552EFE"/>
     <w:multiLevelType w:val="hybridMultilevel"/>
     <w:tmpl w:val="0C50944C"/>
@@ -3658,7 +4989,7 @@
       </w:pPr>
     </w:lvl>
   </w:abstractNum>
-  <w:abstractNum w:abstractNumId="19" w15:restartNumberingAfterBreak="0">
+  <w:abstractNum w:abstractNumId="21" w15:restartNumberingAfterBreak="0">
     <w:nsid w:val="503E20BC"/>
     <w:multiLevelType w:val="hybridMultilevel"/>
     <w:tmpl w:val="0D6C5276"/>
@@ -3747,7 +5078,7 @@
       </w:pPr>
     </w:lvl>
   </w:abstractNum>
-  <w:abstractNum w:abstractNumId="20" w15:restartNumberingAfterBreak="0">
+  <w:abstractNum w:abstractNumId="22" w15:restartNumberingAfterBreak="0">
     <w:nsid w:val="55F85591"/>
     <w:multiLevelType w:val="hybridMultilevel"/>
     <w:tmpl w:val="C9EE54C0"/>
@@ -3836,7 +5167,7 @@
       </w:pPr>
     </w:lvl>
   </w:abstractNum>
-  <w:abstractNum w:abstractNumId="21" w15:restartNumberingAfterBreak="0">
+  <w:abstractNum w:abstractNumId="23" w15:restartNumberingAfterBreak="0">
     <w:nsid w:val="5A7500CA"/>
     <w:multiLevelType w:val="hybridMultilevel"/>
     <w:tmpl w:val="6C7C2B48"/>
@@ -3949,7 +5280,7 @@
       </w:rPr>
     </w:lvl>
   </w:abstractNum>
-  <w:abstractNum w:abstractNumId="22" w15:restartNumberingAfterBreak="0">
+  <w:abstractNum w:abstractNumId="24" w15:restartNumberingAfterBreak="0">
     <w:nsid w:val="649F7A68"/>
     <w:multiLevelType w:val="multilevel"/>
     <w:tmpl w:val="126ADA6A"/>
@@ -4062,7 +5393,7 @@
       </w:rPr>
     </w:lvl>
   </w:abstractNum>
-  <w:abstractNum w:abstractNumId="23" w15:restartNumberingAfterBreak="0">
+  <w:abstractNum w:abstractNumId="25" w15:restartNumberingAfterBreak="0">
     <w:nsid w:val="687B15E2"/>
     <w:multiLevelType w:val="hybridMultilevel"/>
     <w:tmpl w:val="713CA0AE"/>
@@ -4175,7 +5506,7 @@
       </w:rPr>
     </w:lvl>
   </w:abstractNum>
-  <w:abstractNum w:abstractNumId="24" w15:restartNumberingAfterBreak="0">
+  <w:abstractNum w:abstractNumId="26" w15:restartNumberingAfterBreak="0">
     <w:nsid w:val="6B271294"/>
     <w:multiLevelType w:val="hybridMultilevel"/>
     <w:tmpl w:val="E3E8BB4A"/>
@@ -4264,7 +5595,7 @@
       </w:pPr>
     </w:lvl>
   </w:abstractNum>
-  <w:abstractNum w:abstractNumId="25" w15:restartNumberingAfterBreak="0">
+  <w:abstractNum w:abstractNumId="27" w15:restartNumberingAfterBreak="0">
     <w:nsid w:val="6BD100BF"/>
     <w:multiLevelType w:val="hybridMultilevel"/>
     <w:tmpl w:val="99A4B9F8"/>
@@ -4353,7 +5684,7 @@
       </w:pPr>
     </w:lvl>
   </w:abstractNum>
-  <w:abstractNum w:abstractNumId="26" w15:restartNumberingAfterBreak="0">
+  <w:abstractNum w:abstractNumId="28" w15:restartNumberingAfterBreak="0">
     <w:nsid w:val="75464977"/>
     <w:multiLevelType w:val="hybridMultilevel"/>
     <w:tmpl w:val="2F645D72"/>
@@ -4466,7 +5797,7 @@
       </w:rPr>
     </w:lvl>
   </w:abstractNum>
-  <w:abstractNum w:abstractNumId="27" w15:restartNumberingAfterBreak="0">
+  <w:abstractNum w:abstractNumId="29" w15:restartNumberingAfterBreak="0">
     <w:nsid w:val="75661022"/>
     <w:multiLevelType w:val="hybridMultilevel"/>
     <w:tmpl w:val="14CAD92A"/>
@@ -4579,7 +5910,96 @@
       </w:rPr>
     </w:lvl>
   </w:abstractNum>
-  <w:abstractNum w:abstractNumId="28" w15:restartNumberingAfterBreak="0">
+  <w:abstractNum w:abstractNumId="30" w15:restartNumberingAfterBreak="0">
+    <w:nsid w:val="7642180B"/>
+    <w:multiLevelType w:val="hybridMultilevel"/>
+    <w:tmpl w:val="02F84234"/>
+    <w:lvl w:ilvl="0" w:tplc="0C090001">
+      <w:start w:val="1"/>
+      <w:numFmt w:val="bullet"/>
+      <w:lvlText w:val=""/>
+      <w:lvlJc w:val="left"/>
+      <w:pPr>
+        <w:ind w:left="720" w:hanging="360"/>
+      </w:pPr>
+      <w:rPr>
+        <w:rFonts w:ascii="Symbol" w:hAnsi="Symbol" w:hint="default"/>
+      </w:rPr>
+    </w:lvl>
+    <w:lvl w:ilvl="1" w:tplc="0C090019" w:tentative="1">
+      <w:start w:val="1"/>
+      <w:numFmt w:val="lowerLetter"/>
+      <w:lvlText w:val="%2."/>
+      <w:lvlJc w:val="left"/>
+      <w:pPr>
+        <w:ind w:left="1440" w:hanging="360"/>
+      </w:pPr>
+    </w:lvl>
+    <w:lvl w:ilvl="2" w:tplc="0C09001B" w:tentative="1">
+      <w:start w:val="1"/>
+      <w:numFmt w:val="lowerRoman"/>
+      <w:lvlText w:val="%3."/>
+      <w:lvlJc w:val="right"/>
+      <w:pPr>
+        <w:ind w:left="2160" w:hanging="180"/>
+      </w:pPr>
+    </w:lvl>
+    <w:lvl w:ilvl="3" w:tplc="0C09000F" w:tentative="1">
+      <w:start w:val="1"/>
+      <w:numFmt w:val="decimal"/>
+      <w:lvlText w:val="%4."/>
+      <w:lvlJc w:val="left"/>
+      <w:pPr>
+        <w:ind w:left="2880" w:hanging="360"/>
+      </w:pPr>
+    </w:lvl>
+    <w:lvl w:ilvl="4" w:tplc="0C090019" w:tentative="1">
+      <w:start w:val="1"/>
+      <w:numFmt w:val="lowerLetter"/>
+      <w:lvlText w:val="%5."/>
+      <w:lvlJc w:val="left"/>
+      <w:pPr>
+        <w:ind w:left="3600" w:hanging="360"/>
+      </w:pPr>
+    </w:lvl>
+    <w:lvl w:ilvl="5" w:tplc="0C09001B" w:tentative="1">
+      <w:start w:val="1"/>
+      <w:numFmt w:val="lowerRoman"/>
+      <w:lvlText w:val="%6."/>
+      <w:lvlJc w:val="right"/>
+      <w:pPr>
+        <w:ind w:left="4320" w:hanging="180"/>
+      </w:pPr>
+    </w:lvl>
+    <w:lvl w:ilvl="6" w:tplc="0C09000F" w:tentative="1">
+      <w:start w:val="1"/>
+      <w:numFmt w:val="decimal"/>
+      <w:lvlText w:val="%7."/>
+      <w:lvlJc w:val="left"/>
+      <w:pPr>
+        <w:ind w:left="5040" w:hanging="360"/>
+      </w:pPr>
+    </w:lvl>
+    <w:lvl w:ilvl="7" w:tplc="0C090019" w:tentative="1">
+      <w:start w:val="1"/>
+      <w:numFmt w:val="lowerLetter"/>
+      <w:lvlText w:val="%8."/>
+      <w:lvlJc w:val="left"/>
+      <w:pPr>
+        <w:ind w:left="5760" w:hanging="360"/>
+      </w:pPr>
+    </w:lvl>
+    <w:lvl w:ilvl="8" w:tplc="0C09001B" w:tentative="1">
+      <w:start w:val="1"/>
+      <w:numFmt w:val="lowerRoman"/>
+      <w:lvlText w:val="%9."/>
+      <w:lvlJc w:val="right"/>
+      <w:pPr>
+        <w:ind w:left="6480" w:hanging="180"/>
+      </w:pPr>
+    </w:lvl>
+  </w:abstractNum>
+  <w:abstractNum w:abstractNumId="31" w15:restartNumberingAfterBreak="0">
     <w:nsid w:val="79643D9C"/>
     <w:multiLevelType w:val="multilevel"/>
     <w:tmpl w:val="72BE3F2E"/>
@@ -4668,7 +6088,7 @@
       </w:pPr>
     </w:lvl>
   </w:abstractNum>
-  <w:abstractNum w:abstractNumId="29" w15:restartNumberingAfterBreak="0">
+  <w:abstractNum w:abstractNumId="32" w15:restartNumberingAfterBreak="0">
     <w:nsid w:val="7BE127CF"/>
     <w:multiLevelType w:val="hybridMultilevel"/>
     <w:tmpl w:val="F0C69F8A"/>
@@ -4754,7 +6174,7 @@
       </w:pPr>
     </w:lvl>
   </w:abstractNum>
-  <w:abstractNum w:abstractNumId="30" w15:restartNumberingAfterBreak="0">
+  <w:abstractNum w:abstractNumId="33" w15:restartNumberingAfterBreak="0">
     <w:nsid w:val="7DF9196A"/>
     <w:multiLevelType w:val="hybridMultilevel"/>
     <w:tmpl w:val="6792DD20"/>
@@ -4867,7 +6287,7 @@
       </w:rPr>
     </w:lvl>
   </w:abstractNum>
-  <w:abstractNum w:abstractNumId="31" w15:restartNumberingAfterBreak="0">
+  <w:abstractNum w:abstractNumId="34" w15:restartNumberingAfterBreak="0">
     <w:nsid w:val="7F6F12CD"/>
     <w:multiLevelType w:val="hybridMultilevel"/>
     <w:tmpl w:val="DC0654D2"/>
@@ -4957,16 +6377,16 @@
     </w:lvl>
   </w:abstractNum>
   <w:num w:numId="1">
-    <w:abstractNumId w:val="16"/>
+    <w:abstractNumId w:val="18"/>
   </w:num>
   <w:num w:numId="2">
-    <w:abstractNumId w:val="27"/>
+    <w:abstractNumId w:val="29"/>
   </w:num>
   <w:num w:numId="3">
-    <w:abstractNumId w:val="29"/>
+    <w:abstractNumId w:val="32"/>
   </w:num>
   <w:num w:numId="4">
-    <w:abstractNumId w:val="5"/>
+    <w:abstractNumId w:val="7"/>
   </w:num>
   <w:num w:numId="5">
     <w:abstractNumId w:val="2"/>
@@ -4975,82 +6395,91 @@
     <w:abstractNumId w:val="4"/>
   </w:num>
   <w:num w:numId="7">
+    <w:abstractNumId w:val="31"/>
+  </w:num>
+  <w:num w:numId="8">
+    <w:abstractNumId w:val="33"/>
+  </w:num>
+  <w:num w:numId="9">
+    <w:abstractNumId w:val="25"/>
+  </w:num>
+  <w:num w:numId="10">
     <w:abstractNumId w:val="28"/>
   </w:num>
-  <w:num w:numId="8">
-    <w:abstractNumId w:val="30"/>
-  </w:num>
-  <w:num w:numId="9">
+  <w:num w:numId="11">
     <w:abstractNumId w:val="23"/>
   </w:num>
-  <w:num w:numId="10">
-    <w:abstractNumId w:val="26"/>
-  </w:num>
-  <w:num w:numId="11">
-    <w:abstractNumId w:val="21"/>
-  </w:num>
   <w:num w:numId="12">
-    <w:abstractNumId w:val="15"/>
+    <w:abstractNumId w:val="17"/>
   </w:num>
   <w:num w:numId="13">
-    <w:abstractNumId w:val="6"/>
+    <w:abstractNumId w:val="8"/>
   </w:num>
   <w:num w:numId="14">
-    <w:abstractNumId w:val="14"/>
+    <w:abstractNumId w:val="16"/>
   </w:num>
   <w:num w:numId="15">
-    <w:abstractNumId w:val="17"/>
+    <w:abstractNumId w:val="19"/>
   </w:num>
   <w:num w:numId="16">
-    <w:abstractNumId w:val="22"/>
+    <w:abstractNumId w:val="24"/>
   </w:num>
   <w:num w:numId="17">
     <w:abstractNumId w:val="3"/>
   </w:num>
   <w:num w:numId="18">
-    <w:abstractNumId w:val="13"/>
+    <w:abstractNumId w:val="15"/>
   </w:num>
   <w:num w:numId="19">
-    <w:abstractNumId w:val="10"/>
+    <w:abstractNumId w:val="12"/>
   </w:num>
   <w:num w:numId="20">
-    <w:abstractNumId w:val="25"/>
+    <w:abstractNumId w:val="27"/>
   </w:num>
   <w:num w:numId="21">
-    <w:abstractNumId w:val="20"/>
+    <w:abstractNumId w:val="22"/>
   </w:num>
   <w:num w:numId="22">
-    <w:abstractNumId w:val="31"/>
+    <w:abstractNumId w:val="34"/>
   </w:num>
   <w:num w:numId="23">
-    <w:abstractNumId w:val="24"/>
+    <w:abstractNumId w:val="26"/>
   </w:num>
   <w:num w:numId="24">
-    <w:abstractNumId w:val="12"/>
+    <w:abstractNumId w:val="14"/>
   </w:num>
   <w:num w:numId="25">
-    <w:abstractNumId w:val="18"/>
+    <w:abstractNumId w:val="20"/>
   </w:num>
   <w:num w:numId="26">
     <w:abstractNumId w:val="0"/>
   </w:num>
   <w:num w:numId="27">
+    <w:abstractNumId w:val="11"/>
+  </w:num>
+  <w:num w:numId="28">
+    <w:abstractNumId w:val="10"/>
+  </w:num>
+  <w:num w:numId="29">
     <w:abstractNumId w:val="9"/>
   </w:num>
-  <w:num w:numId="28">
-    <w:abstractNumId w:val="8"/>
-  </w:num>
-  <w:num w:numId="29">
-    <w:abstractNumId w:val="7"/>
-  </w:num>
   <w:num w:numId="30">
-    <w:abstractNumId w:val="19"/>
+    <w:abstractNumId w:val="21"/>
   </w:num>
   <w:num w:numId="31">
-    <w:abstractNumId w:val="11"/>
+    <w:abstractNumId w:val="13"/>
   </w:num>
   <w:num w:numId="32">
     <w:abstractNumId w:val="1"/>
+  </w:num>
+  <w:num w:numId="33">
+    <w:abstractNumId w:val="30"/>
+  </w:num>
+  <w:num w:numId="34">
+    <w:abstractNumId w:val="5"/>
+  </w:num>
+  <w:num w:numId="35">
+    <w:abstractNumId w:val="6"/>
   </w:num>
 </w:numbering>
 </file>
@@ -5495,6 +6924,7 @@
   <w:style w:type="character" w:default="1" w:styleId="DefaultParagraphFont">
     <w:name w:val="Default Paragraph Font"/>
     <w:uiPriority w:val="1"/>
+    <w:semiHidden/>
     <w:unhideWhenUsed/>
   </w:style>
   <w:style w:type="table" w:default="1" w:styleId="TableNormal">
@@ -5909,7 +7339,7 @@
 </file>
 
 <file path=customXml/itemProps1.xml><?xml version="1.0" encoding="utf-8"?>
-<ds:datastoreItem xmlns:ds="http://schemas.openxmlformats.org/officeDocument/2006/customXml" ds:itemID="{7E4F55DE-D892-440B-8B50-A482D717A258}">
+<ds:datastoreItem xmlns:ds="http://schemas.openxmlformats.org/officeDocument/2006/customXml" ds:itemID="{FA1FF8F2-4930-4A87-84C5-D4CF2140F78F}">
   <ds:schemaRefs>
     <ds:schemaRef ds:uri="http://schemas.openxmlformats.org/officeDocument/2006/bibliography"/>
   </ds:schemaRefs>

</xml_diff>

<commit_message>
adds investigation for Bug 4
</commit_message>
<xml_diff>
--- a/Bug report.docx
+++ b/Bug report.docx
@@ -2591,6 +2591,14 @@
       <w:r>
         <w:t>Please see Bug 4 UAT Replication.docx</w:t>
       </w:r>
+    </w:p>
+    <w:p>
+      <w:r>
+        <w:t xml:space="preserve">“Bug4Replication.java”  executes Main.main but takes out all the peripheral comments, leaving just the rolls so you can see </w:t>
+      </w:r>
+      <w:r>
+        <w:t>more at a glance, and not see anything that isn’t important.</w:t>
+      </w:r>
       <w:bookmarkStart w:id="15" w:name="_GoBack"/>
       <w:bookmarkEnd w:id="15"/>
     </w:p>
@@ -2603,6 +2611,11 @@
         <w:t>Hypotheses</w:t>
       </w:r>
       <w:bookmarkEnd w:id="16"/>
+    </w:p>
+    <w:p>
+      <w:r>
+        <w:t>Please see Bug 4 Investigation.docx for details.</w:t>
+      </w:r>
     </w:p>
     <w:p>
       <w:pPr>
@@ -2648,6 +2661,7 @@
       </w:pPr>
       <w:bookmarkStart w:id="17" w:name="_Toc462687563"/>
       <w:r>
+        <w:lastRenderedPageBreak/>
         <w:t>Spades are never rolled</w:t>
       </w:r>
       <w:bookmarkEnd w:id="17"/>
@@ -2692,7 +2706,6 @@
       </w:pPr>
       <w:bookmarkStart w:id="19" w:name="_Toc462687565"/>
       <w:r>
-        <w:lastRenderedPageBreak/>
         <w:t>Examples</w:t>
       </w:r>
       <w:bookmarkEnd w:id="19"/>
@@ -7339,7 +7352,7 @@
 </file>
 
 <file path=customXml/itemProps1.xml><?xml version="1.0" encoding="utf-8"?>
-<ds:datastoreItem xmlns:ds="http://schemas.openxmlformats.org/officeDocument/2006/customXml" ds:itemID="{FA1FF8F2-4930-4A87-84C5-D4CF2140F78F}">
+<ds:datastoreItem xmlns:ds="http://schemas.openxmlformats.org/officeDocument/2006/customXml" ds:itemID="{7E9D7C0A-9C10-47F9-A9AE-841834983014}">
   <ds:schemaRefs>
     <ds:schemaRef ds:uri="http://schemas.openxmlformats.org/officeDocument/2006/bibliography"/>
   </ds:schemaRefs>

</xml_diff>

<commit_message>
adds details for bug 4 now that it is resolved
</commit_message>
<xml_diff>
--- a/Bug report.docx
+++ b/Bug report.docx
@@ -2015,8 +2015,17 @@
         </w:numPr>
       </w:pPr>
       <w:r>
-        <w:t xml:space="preserve">Fails GameTest unit testing in test </w:t>
-      </w:r>
+        <w:t xml:space="preserve">Fails </w:t>
+      </w:r>
+      <w:proofErr w:type="spellStart"/>
+      <w:r>
+        <w:t>GameTest</w:t>
+      </w:r>
+      <w:proofErr w:type="spellEnd"/>
+      <w:r>
+        <w:t xml:space="preserve"> unit testing in test </w:t>
+      </w:r>
+      <w:proofErr w:type="spellStart"/>
       <w:r>
         <w:rPr>
           <w:rFonts w:ascii="Courier New" w:hAnsi="Courier New" w:cs="Courier New"/>
@@ -2027,6 +2036,7 @@
         </w:rPr>
         <w:t>TestPlayRoundOneMatch</w:t>
       </w:r>
+      <w:proofErr w:type="spellEnd"/>
       <w:r>
         <w:rPr>
           <w:rFonts w:ascii="Courier New" w:hAnsi="Courier New" w:cs="Courier New"/>
@@ -2139,7 +2149,23 @@
         </w:numPr>
       </w:pPr>
       <w:r>
-        <w:t>Initially found through unit testing the Game class (GameTest: TestPlayRoundTwoMatches())</w:t>
+        <w:t>Initially found through unit testing the Game class (</w:t>
+      </w:r>
+      <w:proofErr w:type="spellStart"/>
+      <w:r>
+        <w:t>GameTest</w:t>
+      </w:r>
+      <w:proofErr w:type="spellEnd"/>
+      <w:r>
+        <w:t xml:space="preserve">: </w:t>
+      </w:r>
+      <w:proofErr w:type="spellStart"/>
+      <w:r>
+        <w:t>TestPlayRoundTwoMatches</w:t>
+      </w:r>
+      <w:proofErr w:type="spellEnd"/>
+      <w:r>
+        <w:t>())</w:t>
       </w:r>
     </w:p>
     <w:p>
@@ -2254,8 +2280,17 @@
         </w:numPr>
       </w:pPr>
       <w:r>
-        <w:t xml:space="preserve">Fails GameTest unit testing in test </w:t>
-      </w:r>
+        <w:t xml:space="preserve">Fails </w:t>
+      </w:r>
+      <w:proofErr w:type="spellStart"/>
+      <w:r>
+        <w:t>GameTest</w:t>
+      </w:r>
+      <w:proofErr w:type="spellEnd"/>
+      <w:r>
+        <w:t xml:space="preserve"> unit testing in test </w:t>
+      </w:r>
+      <w:proofErr w:type="spellStart"/>
       <w:r>
         <w:rPr>
           <w:rFonts w:ascii="Courier New" w:hAnsi="Courier New" w:cs="Courier New"/>
@@ -2273,7 +2308,17 @@
           <w:sz w:val="20"/>
           <w:szCs w:val="20"/>
         </w:rPr>
-        <w:t>es.</w:t>
+        <w:t>es</w:t>
+      </w:r>
+      <w:proofErr w:type="spellEnd"/>
+      <w:r>
+        <w:rPr>
+          <w:rFonts w:ascii="Courier New" w:hAnsi="Courier New" w:cs="Courier New"/>
+          <w:color w:val="000000"/>
+          <w:sz w:val="20"/>
+          <w:szCs w:val="20"/>
+        </w:rPr>
+        <w:t>.</w:t>
       </w:r>
     </w:p>
     <w:p>
@@ -2375,7 +2420,23 @@
         </w:numPr>
       </w:pPr>
       <w:r>
-        <w:t>Initially found through unit testing the Game class (GameTest: TestPlayRoundThreeMatches())</w:t>
+        <w:t>Initially found through unit testing the Game class (</w:t>
+      </w:r>
+      <w:proofErr w:type="spellStart"/>
+      <w:r>
+        <w:t>GameTest</w:t>
+      </w:r>
+      <w:proofErr w:type="spellEnd"/>
+      <w:r>
+        <w:t xml:space="preserve">: </w:t>
+      </w:r>
+      <w:proofErr w:type="spellStart"/>
+      <w:r>
+        <w:t>TestPlayRoundThreeMatches</w:t>
+      </w:r>
+      <w:proofErr w:type="spellEnd"/>
+      <w:r>
+        <w:t>())</w:t>
       </w:r>
     </w:p>
     <w:p>
@@ -2397,8 +2458,17 @@
         </w:numPr>
       </w:pPr>
       <w:r>
-        <w:t xml:space="preserve">Fails GameTest unit testing in test </w:t>
-      </w:r>
+        <w:t xml:space="preserve">Fails </w:t>
+      </w:r>
+      <w:proofErr w:type="spellStart"/>
+      <w:r>
+        <w:t>GameTest</w:t>
+      </w:r>
+      <w:proofErr w:type="spellEnd"/>
+      <w:r>
+        <w:t xml:space="preserve"> unit testing in test </w:t>
+      </w:r>
+      <w:proofErr w:type="spellStart"/>
       <w:r>
         <w:rPr>
           <w:rFonts w:ascii="Courier New" w:hAnsi="Courier New" w:cs="Courier New"/>
@@ -2416,7 +2486,17 @@
           <w:sz w:val="20"/>
           <w:szCs w:val="20"/>
         </w:rPr>
-        <w:t>es.</w:t>
+        <w:t>es</w:t>
+      </w:r>
+      <w:proofErr w:type="spellEnd"/>
+      <w:r>
+        <w:rPr>
+          <w:rFonts w:ascii="Courier New" w:hAnsi="Courier New" w:cs="Courier New"/>
+          <w:color w:val="000000"/>
+          <w:sz w:val="20"/>
+          <w:szCs w:val="20"/>
+        </w:rPr>
+        <w:t>.</w:t>
       </w:r>
     </w:p>
     <w:p>
@@ -2594,48 +2674,169 @@
     </w:p>
     <w:p>
       <w:r>
-        <w:t xml:space="preserve">“Bug4Replication.java”  executes Main.main but takes out all the peripheral comments, leaving just the rolls so you can see </w:t>
+        <w:t>“Bug4Replication.java</w:t>
+      </w:r>
+      <w:proofErr w:type="gramStart"/>
+      <w:r>
+        <w:t>”  executes</w:t>
+      </w:r>
+      <w:proofErr w:type="gramEnd"/>
+      <w:r>
+        <w:t xml:space="preserve"> </w:t>
+      </w:r>
+      <w:proofErr w:type="spellStart"/>
+      <w:r>
+        <w:t>Main.main</w:t>
+      </w:r>
+      <w:proofErr w:type="spellEnd"/>
+      <w:r>
+        <w:t xml:space="preserve"> but takes out all the peripheral comments, leaving just the rolls so you can see </w:t>
       </w:r>
       <w:r>
         <w:t>more at a glance, and not see anything that isn’t important.</w:t>
       </w:r>
-      <w:bookmarkStart w:id="15" w:name="_GoBack"/>
+    </w:p>
+    <w:p>
+      <w:pPr>
+        <w:pStyle w:val="Heading2"/>
+      </w:pPr>
+      <w:bookmarkStart w:id="15" w:name="_Toc462687562"/>
+      <w:r>
+        <w:t>Hypotheses</w:t>
+      </w:r>
       <w:bookmarkEnd w:id="15"/>
-    </w:p>
-    <w:p>
-      <w:pPr>
-        <w:pStyle w:val="Heading2"/>
-      </w:pPr>
-      <w:bookmarkStart w:id="16" w:name="_Toc462687562"/>
-      <w:r>
-        <w:t>Hypotheses</w:t>
-      </w:r>
-      <w:bookmarkEnd w:id="16"/>
-    </w:p>
-    <w:p>
-      <w:r>
-        <w:t>Please see Bug 4 Investigation.docx for details.</w:t>
-      </w:r>
     </w:p>
     <w:p>
       <w:pPr>
         <w:pStyle w:val="ListParagraph"/>
         <w:numPr>
           <w:ilvl w:val="0"/>
-          <w:numId w:val="21"/>
+          <w:numId w:val="36"/>
         </w:numPr>
       </w:pPr>
       <w:r>
-        <w:t>W</w:t>
-      </w:r>
-      <w:r>
-        <w:t>hen ‘roll’ is called on each dice</w:t>
-      </w:r>
-      <w:r>
-        <w:t xml:space="preserve"> during Game’s playRound</w:t>
-      </w:r>
-      <w:r>
-        <w:t>, the result is not saved anywhere, so they stay at their initial values.</w:t>
+        <w:rPr>
+          <w:b/>
+          <w:color w:val="00B0F0"/>
+        </w:rPr>
+        <w:t>Dice</w:t>
+      </w:r>
+      <w:r>
+        <w:rPr>
+          <w:color w:val="00B0F0"/>
+        </w:rPr>
+        <w:t xml:space="preserve"> </w:t>
+      </w:r>
+      <w:r>
+        <w:t xml:space="preserve">are created only once per run of the program, and then reused for each </w:t>
+      </w:r>
+      <w:r>
+        <w:rPr>
+          <w:b/>
+          <w:color w:val="00B0F0"/>
+        </w:rPr>
+        <w:t>Game</w:t>
+      </w:r>
+      <w:r>
+        <w:t>.</w:t>
+      </w:r>
+    </w:p>
+    <w:p>
+      <w:pPr>
+        <w:pStyle w:val="ListParagraph"/>
+        <w:numPr>
+          <w:ilvl w:val="0"/>
+          <w:numId w:val="36"/>
+        </w:numPr>
+      </w:pPr>
+      <w:r>
+        <w:t xml:space="preserve">The </w:t>
+      </w:r>
+      <w:r>
+        <w:rPr>
+          <w:b/>
+          <w:color w:val="7030A0"/>
+        </w:rPr>
+        <w:t>value</w:t>
+      </w:r>
+      <w:r>
+        <w:rPr>
+          <w:color w:val="7030A0"/>
+        </w:rPr>
+        <w:t xml:space="preserve"> </w:t>
+      </w:r>
+      <w:r>
+        <w:t xml:space="preserve">is invariant over the life of any particular instance of </w:t>
+      </w:r>
+      <w:r>
+        <w:rPr>
+          <w:b/>
+          <w:color w:val="00B0F0"/>
+        </w:rPr>
+        <w:t>Dice</w:t>
+      </w:r>
+      <w:r>
+        <w:t xml:space="preserve">.  </w:t>
+      </w:r>
+    </w:p>
+    <w:p>
+      <w:pPr>
+        <w:pStyle w:val="ListParagraph"/>
+        <w:numPr>
+          <w:ilvl w:val="0"/>
+          <w:numId w:val="36"/>
+        </w:numPr>
+      </w:pPr>
+      <w:r>
+        <w:t xml:space="preserve">The </w:t>
+      </w:r>
+      <w:r>
+        <w:rPr>
+          <w:b/>
+          <w:color w:val="7030A0"/>
+        </w:rPr>
+        <w:t>value</w:t>
+      </w:r>
+      <w:r>
+        <w:rPr>
+          <w:color w:val="7030A0"/>
+        </w:rPr>
+        <w:t xml:space="preserve"> </w:t>
+      </w:r>
+      <w:r>
+        <w:t xml:space="preserve">of the </w:t>
+      </w:r>
+      <w:r>
+        <w:rPr>
+          <w:b/>
+          <w:color w:val="00B0F0"/>
+        </w:rPr>
+        <w:t>Dice</w:t>
+      </w:r>
+      <w:r>
+        <w:rPr>
+          <w:color w:val="00B0F0"/>
+        </w:rPr>
+        <w:t xml:space="preserve"> </w:t>
+      </w:r>
+      <w:r>
+        <w:t>is what is used as each roll &amp; compared to the pick to determine if the player wins or n</w:t>
+      </w:r>
+      <w:bookmarkStart w:id="16" w:name="_GoBack"/>
+      <w:bookmarkEnd w:id="16"/>
+      <w:r>
+        <w:t>ot.</w:t>
+      </w:r>
+    </w:p>
+    <w:p>
+      <w:r>
+        <w:t>All hypotheses tested and found to be verified (p</w:t>
+      </w:r>
+      <w:r>
+        <w:t>lease see Bug 4</w:t>
+      </w:r>
+      <w:r>
+        <w:t xml:space="preserve"> Investigation.docx for details).</w:t>
       </w:r>
     </w:p>
     <w:p>
@@ -2643,12 +2844,44 @@
         <w:pStyle w:val="Heading2"/>
       </w:pPr>
       <w:r>
-        <w:t>Investigation</w:t>
-      </w:r>
-    </w:p>
-    <w:p>
-      <w:r>
-        <w:t>Please see Bug 4 Investigation.docx</w:t>
+        <w:t>Resolution</w:t>
+      </w:r>
+    </w:p>
+    <w:p>
+      <w:r>
+        <w:t xml:space="preserve">The </w:t>
+      </w:r>
+      <w:r>
+        <w:rPr>
+          <w:b/>
+          <w:color w:val="92D050"/>
+        </w:rPr>
+        <w:t>roll</w:t>
+      </w:r>
+      <w:r>
+        <w:rPr>
+          <w:color w:val="92D050"/>
+        </w:rPr>
+        <w:t xml:space="preserve"> </w:t>
+      </w:r>
+      <w:r>
+        <w:t xml:space="preserve">method in the </w:t>
+      </w:r>
+      <w:r>
+        <w:rPr>
+          <w:b/>
+          <w:color w:val="00B0F0"/>
+        </w:rPr>
+        <w:t>Dice</w:t>
+      </w:r>
+      <w:r>
+        <w:rPr>
+          <w:color w:val="00B0F0"/>
+        </w:rPr>
+        <w:t xml:space="preserve"> </w:t>
+      </w:r>
+      <w:r>
+        <w:t>class was edited. This successfully resolved the bug.</w:t>
       </w:r>
     </w:p>
     <w:p>
@@ -2697,7 +2930,23 @@
         </w:numPr>
       </w:pPr>
       <w:r>
-        <w:t>Initially found during unit testing of DiceValue (after 100 rolls, Spades are not produced using the function getRandom).</w:t>
+        <w:t xml:space="preserve">Initially found during unit testing of </w:t>
+      </w:r>
+      <w:proofErr w:type="spellStart"/>
+      <w:r>
+        <w:t>DiceValue</w:t>
+      </w:r>
+      <w:proofErr w:type="spellEnd"/>
+      <w:r>
+        <w:t xml:space="preserve"> (after 100 rolls, Spades are not produced using the function </w:t>
+      </w:r>
+      <w:proofErr w:type="spellStart"/>
+      <w:r>
+        <w:t>getRandom</w:t>
+      </w:r>
+      <w:proofErr w:type="spellEnd"/>
+      <w:r>
+        <w:t>).</w:t>
       </w:r>
     </w:p>
     <w:p>
@@ -2719,8 +2968,17 @@
         </w:numPr>
       </w:pPr>
       <w:r>
-        <w:t xml:space="preserve">Fails DiceValueTest unit testing in test </w:t>
-      </w:r>
+        <w:t xml:space="preserve">Fails </w:t>
+      </w:r>
+      <w:proofErr w:type="spellStart"/>
+      <w:r>
+        <w:t>DiceValueTest</w:t>
+      </w:r>
+      <w:proofErr w:type="spellEnd"/>
+      <w:r>
+        <w:t xml:space="preserve"> unit testing in test </w:t>
+      </w:r>
+      <w:proofErr w:type="spellStart"/>
       <w:r>
         <w:rPr>
           <w:rFonts w:ascii="Courier New" w:hAnsi="Courier New" w:cs="Courier New"/>
@@ -2731,6 +2989,7 @@
         </w:rPr>
         <w:t>TestGetRandomsProducesSpade</w:t>
       </w:r>
+      <w:proofErr w:type="spellEnd"/>
     </w:p>
     <w:p>
       <w:pPr>
@@ -2775,7 +3034,39 @@
         </w:numPr>
       </w:pPr>
       <w:r>
-        <w:t>As Spades are the highest ordinal in the enum DiceValue, this is probably an “out by 1” programming error. I.e. the getRandom function gets a random int up to, but not including Spades.</w:t>
+        <w:t xml:space="preserve">As Spades are the highest ordinal in the </w:t>
+      </w:r>
+      <w:proofErr w:type="spellStart"/>
+      <w:r>
+        <w:t>enum</w:t>
+      </w:r>
+      <w:proofErr w:type="spellEnd"/>
+      <w:r>
+        <w:t xml:space="preserve"> </w:t>
+      </w:r>
+      <w:proofErr w:type="spellStart"/>
+      <w:r>
+        <w:t>DiceValue</w:t>
+      </w:r>
+      <w:proofErr w:type="spellEnd"/>
+      <w:r>
+        <w:t xml:space="preserve">, this is probably an “out by 1” programming error. I.e. the </w:t>
+      </w:r>
+      <w:proofErr w:type="spellStart"/>
+      <w:r>
+        <w:t>getRandom</w:t>
+      </w:r>
+      <w:proofErr w:type="spellEnd"/>
+      <w:r>
+        <w:t xml:space="preserve"> function gets a random </w:t>
+      </w:r>
+      <w:proofErr w:type="spellStart"/>
+      <w:r>
+        <w:t>int</w:t>
+      </w:r>
+      <w:proofErr w:type="spellEnd"/>
+      <w:r>
+        <w:t xml:space="preserve"> up to, but not including Spades.</w:t>
       </w:r>
       <w:r>
         <w:t xml:space="preserve"> </w:t>
@@ -2805,7 +3096,15 @@
         <w:t xml:space="preserve">Idea for test: </w:t>
       </w:r>
       <w:r>
-        <w:t>change order of enum values – if the new highest ordinal never gets rolled, this will confirm Hypothesis 1.</w:t>
+        <w:t xml:space="preserve">change order of </w:t>
+      </w:r>
+      <w:proofErr w:type="spellStart"/>
+      <w:r>
+        <w:t>enum</w:t>
+      </w:r>
+      <w:proofErr w:type="spellEnd"/>
+      <w:r>
+        <w:t xml:space="preserve"> values – if the new highest ordinal never gets rolled, this will confirm Hypothesis 1.</w:t>
       </w:r>
     </w:p>
     <w:p/>
@@ -5698,6 +5997,119 @@
     </w:lvl>
   </w:abstractNum>
   <w:abstractNum w:abstractNumId="28" w15:restartNumberingAfterBreak="0">
+    <w:nsid w:val="72700AAA"/>
+    <w:multiLevelType w:val="hybridMultilevel"/>
+    <w:tmpl w:val="4F06EC4C"/>
+    <w:lvl w:ilvl="0" w:tplc="0C09000F">
+      <w:start w:val="1"/>
+      <w:numFmt w:val="decimal"/>
+      <w:lvlText w:val="%1."/>
+      <w:lvlJc w:val="left"/>
+      <w:pPr>
+        <w:ind w:left="770" w:hanging="360"/>
+      </w:pPr>
+      <w:rPr>
+        <w:rFonts w:hint="default"/>
+      </w:rPr>
+    </w:lvl>
+    <w:lvl w:ilvl="1" w:tplc="0C090003">
+      <w:start w:val="1"/>
+      <w:numFmt w:val="bullet"/>
+      <w:lvlText w:val="o"/>
+      <w:lvlJc w:val="left"/>
+      <w:pPr>
+        <w:ind w:left="1490" w:hanging="360"/>
+      </w:pPr>
+      <w:rPr>
+        <w:rFonts w:ascii="Courier New" w:hAnsi="Courier New" w:cs="Courier New" w:hint="default"/>
+      </w:rPr>
+    </w:lvl>
+    <w:lvl w:ilvl="2" w:tplc="0C090005" w:tentative="1">
+      <w:start w:val="1"/>
+      <w:numFmt w:val="bullet"/>
+      <w:lvlText w:val=""/>
+      <w:lvlJc w:val="left"/>
+      <w:pPr>
+        <w:ind w:left="2210" w:hanging="360"/>
+      </w:pPr>
+      <w:rPr>
+        <w:rFonts w:ascii="Wingdings" w:hAnsi="Wingdings" w:hint="default"/>
+      </w:rPr>
+    </w:lvl>
+    <w:lvl w:ilvl="3" w:tplc="0C090001" w:tentative="1">
+      <w:start w:val="1"/>
+      <w:numFmt w:val="bullet"/>
+      <w:lvlText w:val=""/>
+      <w:lvlJc w:val="left"/>
+      <w:pPr>
+        <w:ind w:left="2930" w:hanging="360"/>
+      </w:pPr>
+      <w:rPr>
+        <w:rFonts w:ascii="Symbol" w:hAnsi="Symbol" w:hint="default"/>
+      </w:rPr>
+    </w:lvl>
+    <w:lvl w:ilvl="4" w:tplc="0C090003" w:tentative="1">
+      <w:start w:val="1"/>
+      <w:numFmt w:val="bullet"/>
+      <w:lvlText w:val="o"/>
+      <w:lvlJc w:val="left"/>
+      <w:pPr>
+        <w:ind w:left="3650" w:hanging="360"/>
+      </w:pPr>
+      <w:rPr>
+        <w:rFonts w:ascii="Courier New" w:hAnsi="Courier New" w:cs="Courier New" w:hint="default"/>
+      </w:rPr>
+    </w:lvl>
+    <w:lvl w:ilvl="5" w:tplc="0C090005" w:tentative="1">
+      <w:start w:val="1"/>
+      <w:numFmt w:val="bullet"/>
+      <w:lvlText w:val=""/>
+      <w:lvlJc w:val="left"/>
+      <w:pPr>
+        <w:ind w:left="4370" w:hanging="360"/>
+      </w:pPr>
+      <w:rPr>
+        <w:rFonts w:ascii="Wingdings" w:hAnsi="Wingdings" w:hint="default"/>
+      </w:rPr>
+    </w:lvl>
+    <w:lvl w:ilvl="6" w:tplc="0C090001" w:tentative="1">
+      <w:start w:val="1"/>
+      <w:numFmt w:val="bullet"/>
+      <w:lvlText w:val=""/>
+      <w:lvlJc w:val="left"/>
+      <w:pPr>
+        <w:ind w:left="5090" w:hanging="360"/>
+      </w:pPr>
+      <w:rPr>
+        <w:rFonts w:ascii="Symbol" w:hAnsi="Symbol" w:hint="default"/>
+      </w:rPr>
+    </w:lvl>
+    <w:lvl w:ilvl="7" w:tplc="0C090003" w:tentative="1">
+      <w:start w:val="1"/>
+      <w:numFmt w:val="bullet"/>
+      <w:lvlText w:val="o"/>
+      <w:lvlJc w:val="left"/>
+      <w:pPr>
+        <w:ind w:left="5810" w:hanging="360"/>
+      </w:pPr>
+      <w:rPr>
+        <w:rFonts w:ascii="Courier New" w:hAnsi="Courier New" w:cs="Courier New" w:hint="default"/>
+      </w:rPr>
+    </w:lvl>
+    <w:lvl w:ilvl="8" w:tplc="0C090005" w:tentative="1">
+      <w:start w:val="1"/>
+      <w:numFmt w:val="bullet"/>
+      <w:lvlText w:val=""/>
+      <w:lvlJc w:val="left"/>
+      <w:pPr>
+        <w:ind w:left="6530" w:hanging="360"/>
+      </w:pPr>
+      <w:rPr>
+        <w:rFonts w:ascii="Wingdings" w:hAnsi="Wingdings" w:hint="default"/>
+      </w:rPr>
+    </w:lvl>
+  </w:abstractNum>
+  <w:abstractNum w:abstractNumId="29" w15:restartNumberingAfterBreak="0">
     <w:nsid w:val="75464977"/>
     <w:multiLevelType w:val="hybridMultilevel"/>
     <w:tmpl w:val="2F645D72"/>
@@ -5810,7 +6222,7 @@
       </w:rPr>
     </w:lvl>
   </w:abstractNum>
-  <w:abstractNum w:abstractNumId="29" w15:restartNumberingAfterBreak="0">
+  <w:abstractNum w:abstractNumId="30" w15:restartNumberingAfterBreak="0">
     <w:nsid w:val="75661022"/>
     <w:multiLevelType w:val="hybridMultilevel"/>
     <w:tmpl w:val="14CAD92A"/>
@@ -5923,7 +6335,7 @@
       </w:rPr>
     </w:lvl>
   </w:abstractNum>
-  <w:abstractNum w:abstractNumId="30" w15:restartNumberingAfterBreak="0">
+  <w:abstractNum w:abstractNumId="31" w15:restartNumberingAfterBreak="0">
     <w:nsid w:val="7642180B"/>
     <w:multiLevelType w:val="hybridMultilevel"/>
     <w:tmpl w:val="02F84234"/>
@@ -6012,7 +6424,7 @@
       </w:pPr>
     </w:lvl>
   </w:abstractNum>
-  <w:abstractNum w:abstractNumId="31" w15:restartNumberingAfterBreak="0">
+  <w:abstractNum w:abstractNumId="32" w15:restartNumberingAfterBreak="0">
     <w:nsid w:val="79643D9C"/>
     <w:multiLevelType w:val="multilevel"/>
     <w:tmpl w:val="72BE3F2E"/>
@@ -6101,7 +6513,7 @@
       </w:pPr>
     </w:lvl>
   </w:abstractNum>
-  <w:abstractNum w:abstractNumId="32" w15:restartNumberingAfterBreak="0">
+  <w:abstractNum w:abstractNumId="33" w15:restartNumberingAfterBreak="0">
     <w:nsid w:val="7BE127CF"/>
     <w:multiLevelType w:val="hybridMultilevel"/>
     <w:tmpl w:val="F0C69F8A"/>
@@ -6187,7 +6599,7 @@
       </w:pPr>
     </w:lvl>
   </w:abstractNum>
-  <w:abstractNum w:abstractNumId="33" w15:restartNumberingAfterBreak="0">
+  <w:abstractNum w:abstractNumId="34" w15:restartNumberingAfterBreak="0">
     <w:nsid w:val="7DF9196A"/>
     <w:multiLevelType w:val="hybridMultilevel"/>
     <w:tmpl w:val="6792DD20"/>
@@ -6300,7 +6712,7 @@
       </w:rPr>
     </w:lvl>
   </w:abstractNum>
-  <w:abstractNum w:abstractNumId="34" w15:restartNumberingAfterBreak="0">
+  <w:abstractNum w:abstractNumId="35" w15:restartNumberingAfterBreak="0">
     <w:nsid w:val="7F6F12CD"/>
     <w:multiLevelType w:val="hybridMultilevel"/>
     <w:tmpl w:val="DC0654D2"/>
@@ -6393,10 +6805,10 @@
     <w:abstractNumId w:val="18"/>
   </w:num>
   <w:num w:numId="2">
-    <w:abstractNumId w:val="29"/>
+    <w:abstractNumId w:val="30"/>
   </w:num>
   <w:num w:numId="3">
-    <w:abstractNumId w:val="32"/>
+    <w:abstractNumId w:val="33"/>
   </w:num>
   <w:num w:numId="4">
     <w:abstractNumId w:val="7"/>
@@ -6408,16 +6820,16 @@
     <w:abstractNumId w:val="4"/>
   </w:num>
   <w:num w:numId="7">
-    <w:abstractNumId w:val="31"/>
+    <w:abstractNumId w:val="32"/>
   </w:num>
   <w:num w:numId="8">
-    <w:abstractNumId w:val="33"/>
+    <w:abstractNumId w:val="34"/>
   </w:num>
   <w:num w:numId="9">
     <w:abstractNumId w:val="25"/>
   </w:num>
   <w:num w:numId="10">
-    <w:abstractNumId w:val="28"/>
+    <w:abstractNumId w:val="29"/>
   </w:num>
   <w:num w:numId="11">
     <w:abstractNumId w:val="23"/>
@@ -6453,7 +6865,7 @@
     <w:abstractNumId w:val="22"/>
   </w:num>
   <w:num w:numId="22">
-    <w:abstractNumId w:val="34"/>
+    <w:abstractNumId w:val="35"/>
   </w:num>
   <w:num w:numId="23">
     <w:abstractNumId w:val="26"/>
@@ -6486,13 +6898,16 @@
     <w:abstractNumId w:val="1"/>
   </w:num>
   <w:num w:numId="33">
-    <w:abstractNumId w:val="30"/>
+    <w:abstractNumId w:val="31"/>
   </w:num>
   <w:num w:numId="34">
     <w:abstractNumId w:val="5"/>
   </w:num>
   <w:num w:numId="35">
     <w:abstractNumId w:val="6"/>
+  </w:num>
+  <w:num w:numId="36">
+    <w:abstractNumId w:val="28"/>
   </w:num>
 </w:numbering>
 </file>
@@ -7352,7 +7767,7 @@
 </file>
 
 <file path=customXml/itemProps1.xml><?xml version="1.0" encoding="utf-8"?>
-<ds:datastoreItem xmlns:ds="http://schemas.openxmlformats.org/officeDocument/2006/customXml" ds:itemID="{7E9D7C0A-9C10-47F9-A9AE-841834983014}">
+<ds:datastoreItem xmlns:ds="http://schemas.openxmlformats.org/officeDocument/2006/customXml" ds:itemID="{C2F2FEF6-6AD7-44B1-923A-7C1BC3E3AB88}">
   <ds:schemaRefs>
     <ds:schemaRef ds:uri="http://schemas.openxmlformats.org/officeDocument/2006/bibliography"/>
   </ds:schemaRefs>

</xml_diff>

<commit_message>
adds replication section for bugs 1, 2 and 3 and skeleton for bug 7
</commit_message>
<xml_diff>
--- a/Bug report.docx
+++ b/Bug report.docx
@@ -83,7 +83,7 @@
           <w:r>
             <w:fldChar w:fldCharType="separate"/>
           </w:r>
-          <w:hyperlink w:anchor="_Toc462687547" w:history="1">
+          <w:hyperlink w:anchor="_Toc463620726" w:history="1">
             <w:r>
               <w:rPr>
                 <w:rStyle w:val="Hyperlink"/>
@@ -125,7 +125,7 @@
                 <w:noProof/>
                 <w:webHidden/>
               </w:rPr>
-              <w:instrText xml:space="preserve"> PAGEREF _Toc462687547 \h </w:instrText>
+              <w:instrText xml:space="preserve"> PAGEREF _Toc463620726 \h </w:instrText>
             </w:r>
             <w:r>
               <w:rPr>
@@ -145,7 +145,7 @@
                 <w:noProof/>
                 <w:webHidden/>
               </w:rPr>
-              <w:t>1</w:t>
+              <w:t>2</w:t>
             </w:r>
             <w:r>
               <w:rPr>
@@ -168,7 +168,7 @@
               <w:lang w:eastAsia="en-AU"/>
             </w:rPr>
           </w:pPr>
-          <w:hyperlink w:anchor="_Toc462687548" w:history="1">
+          <w:hyperlink w:anchor="_Toc463620727" w:history="1">
             <w:r>
               <w:rPr>
                 <w:rStyle w:val="Hyperlink"/>
@@ -195,7 +195,7 @@
                 <w:noProof/>
                 <w:webHidden/>
               </w:rPr>
-              <w:instrText xml:space="preserve"> PAGEREF _Toc462687548 \h </w:instrText>
+              <w:instrText xml:space="preserve"> PAGEREF _Toc463620727 \h </w:instrText>
             </w:r>
             <w:r>
               <w:rPr>
@@ -215,7 +215,7 @@
                 <w:noProof/>
                 <w:webHidden/>
               </w:rPr>
-              <w:t>1</w:t>
+              <w:t>2</w:t>
             </w:r>
             <w:r>
               <w:rPr>
@@ -238,7 +238,7 @@
               <w:lang w:eastAsia="en-AU"/>
             </w:rPr>
           </w:pPr>
-          <w:hyperlink w:anchor="_Toc462687549" w:history="1">
+          <w:hyperlink w:anchor="_Toc463620728" w:history="1">
             <w:r>
               <w:rPr>
                 <w:rStyle w:val="Hyperlink"/>
@@ -265,7 +265,7 @@
                 <w:noProof/>
                 <w:webHidden/>
               </w:rPr>
-              <w:instrText xml:space="preserve"> PAGEREF _Toc462687549 \h </w:instrText>
+              <w:instrText xml:space="preserve"> PAGEREF _Toc463620728 \h </w:instrText>
             </w:r>
             <w:r>
               <w:rPr>
@@ -308,7 +308,7 @@
               <w:lang w:eastAsia="en-AU"/>
             </w:rPr>
           </w:pPr>
-          <w:hyperlink w:anchor="_Toc462687550" w:history="1">
+          <w:hyperlink w:anchor="_Toc463620729" w:history="1">
             <w:r>
               <w:rPr>
                 <w:rStyle w:val="Hyperlink"/>
@@ -335,7 +335,77 @@
                 <w:noProof/>
                 <w:webHidden/>
               </w:rPr>
-              <w:instrText xml:space="preserve"> PAGEREF _Toc462687550 \h </w:instrText>
+              <w:instrText xml:space="preserve"> PAGEREF _Toc463620729 \h </w:instrText>
+            </w:r>
+            <w:r>
+              <w:rPr>
+                <w:noProof/>
+                <w:webHidden/>
+              </w:rPr>
+            </w:r>
+            <w:r>
+              <w:rPr>
+                <w:noProof/>
+                <w:webHidden/>
+              </w:rPr>
+              <w:fldChar w:fldCharType="separate"/>
+            </w:r>
+            <w:r>
+              <w:rPr>
+                <w:noProof/>
+                <w:webHidden/>
+              </w:rPr>
+              <w:t>2</w:t>
+            </w:r>
+            <w:r>
+              <w:rPr>
+                <w:noProof/>
+                <w:webHidden/>
+              </w:rPr>
+              <w:fldChar w:fldCharType="end"/>
+            </w:r>
+          </w:hyperlink>
+        </w:p>
+        <w:p>
+          <w:pPr>
+            <w:pStyle w:val="TOC2"/>
+            <w:tabs>
+              <w:tab w:val="right" w:leader="dot" w:pos="9016"/>
+            </w:tabs>
+            <w:rPr>
+              <w:rFonts w:eastAsiaTheme="minorEastAsia"/>
+              <w:noProof/>
+              <w:lang w:eastAsia="en-AU"/>
+            </w:rPr>
+          </w:pPr>
+          <w:hyperlink w:anchor="_Toc463620730" w:history="1">
+            <w:r>
+              <w:rPr>
+                <w:rStyle w:val="Hyperlink"/>
+                <w:noProof/>
+              </w:rPr>
+              <w:t>Investigation</w:t>
+            </w:r>
+            <w:r>
+              <w:rPr>
+                <w:noProof/>
+                <w:webHidden/>
+              </w:rPr>
+              <w:tab/>
+            </w:r>
+            <w:r>
+              <w:rPr>
+                <w:noProof/>
+                <w:webHidden/>
+              </w:rPr>
+              <w:fldChar w:fldCharType="begin"/>
+            </w:r>
+            <w:r>
+              <w:rPr>
+                <w:noProof/>
+                <w:webHidden/>
+              </w:rPr>
+              <w:instrText xml:space="preserve"> PAGEREF _Toc463620730 \h </w:instrText>
             </w:r>
             <w:r>
               <w:rPr>
@@ -379,7 +449,7 @@
               <w:lang w:eastAsia="en-AU"/>
             </w:rPr>
           </w:pPr>
-          <w:hyperlink w:anchor="_Toc462687551" w:history="1">
+          <w:hyperlink w:anchor="_Toc463620731" w:history="1">
             <w:r>
               <w:rPr>
                 <w:rStyle w:val="Hyperlink"/>
@@ -421,7 +491,7 @@
                 <w:noProof/>
                 <w:webHidden/>
               </w:rPr>
-              <w:instrText xml:space="preserve"> PAGEREF _Toc462687551 \h </w:instrText>
+              <w:instrText xml:space="preserve"> PAGEREF _Toc463620731 \h </w:instrText>
             </w:r>
             <w:r>
               <w:rPr>
@@ -464,7 +534,7 @@
               <w:lang w:eastAsia="en-AU"/>
             </w:rPr>
           </w:pPr>
-          <w:hyperlink w:anchor="_Toc462687552" w:history="1">
+          <w:hyperlink w:anchor="_Toc463620732" w:history="1">
             <w:r>
               <w:rPr>
                 <w:rStyle w:val="Hyperlink"/>
@@ -491,7 +561,7 @@
                 <w:noProof/>
                 <w:webHidden/>
               </w:rPr>
-              <w:instrText xml:space="preserve"> PAGEREF _Toc462687552 \h </w:instrText>
+              <w:instrText xml:space="preserve"> PAGEREF _Toc463620732 \h </w:instrText>
             </w:r>
             <w:r>
               <w:rPr>
@@ -534,7 +604,7 @@
               <w:lang w:eastAsia="en-AU"/>
             </w:rPr>
           </w:pPr>
-          <w:hyperlink w:anchor="_Toc462687553" w:history="1">
+          <w:hyperlink w:anchor="_Toc463620733" w:history="1">
             <w:r>
               <w:rPr>
                 <w:rStyle w:val="Hyperlink"/>
@@ -561,7 +631,7 @@
                 <w:noProof/>
                 <w:webHidden/>
               </w:rPr>
-              <w:instrText xml:space="preserve"> PAGEREF _Toc462687553 \h </w:instrText>
+              <w:instrText xml:space="preserve"> PAGEREF _Toc463620733 \h </w:instrText>
             </w:r>
             <w:r>
               <w:rPr>
@@ -604,7 +674,7 @@
               <w:lang w:eastAsia="en-AU"/>
             </w:rPr>
           </w:pPr>
-          <w:hyperlink w:anchor="_Toc462687554" w:history="1">
+          <w:hyperlink w:anchor="_Toc463620734" w:history="1">
             <w:r>
               <w:rPr>
                 <w:rStyle w:val="Hyperlink"/>
@@ -631,7 +701,7 @@
                 <w:noProof/>
                 <w:webHidden/>
               </w:rPr>
-              <w:instrText xml:space="preserve"> PAGEREF _Toc462687554 \h </w:instrText>
+              <w:instrText xml:space="preserve"> PAGEREF _Toc463620734 \h </w:instrText>
             </w:r>
             <w:r>
               <w:rPr>
@@ -651,7 +721,77 @@
                 <w:noProof/>
                 <w:webHidden/>
               </w:rPr>
-              <w:t>2</w:t>
+              <w:t>3</w:t>
+            </w:r>
+            <w:r>
+              <w:rPr>
+                <w:noProof/>
+                <w:webHidden/>
+              </w:rPr>
+              <w:fldChar w:fldCharType="end"/>
+            </w:r>
+          </w:hyperlink>
+        </w:p>
+        <w:p>
+          <w:pPr>
+            <w:pStyle w:val="TOC2"/>
+            <w:tabs>
+              <w:tab w:val="right" w:leader="dot" w:pos="9016"/>
+            </w:tabs>
+            <w:rPr>
+              <w:rFonts w:eastAsiaTheme="minorEastAsia"/>
+              <w:noProof/>
+              <w:lang w:eastAsia="en-AU"/>
+            </w:rPr>
+          </w:pPr>
+          <w:hyperlink w:anchor="_Toc463620735" w:history="1">
+            <w:r>
+              <w:rPr>
+                <w:rStyle w:val="Hyperlink"/>
+                <w:noProof/>
+              </w:rPr>
+              <w:t>Investigation</w:t>
+            </w:r>
+            <w:r>
+              <w:rPr>
+                <w:noProof/>
+                <w:webHidden/>
+              </w:rPr>
+              <w:tab/>
+            </w:r>
+            <w:r>
+              <w:rPr>
+                <w:noProof/>
+                <w:webHidden/>
+              </w:rPr>
+              <w:fldChar w:fldCharType="begin"/>
+            </w:r>
+            <w:r>
+              <w:rPr>
+                <w:noProof/>
+                <w:webHidden/>
+              </w:rPr>
+              <w:instrText xml:space="preserve"> PAGEREF _Toc463620735 \h </w:instrText>
+            </w:r>
+            <w:r>
+              <w:rPr>
+                <w:noProof/>
+                <w:webHidden/>
+              </w:rPr>
+            </w:r>
+            <w:r>
+              <w:rPr>
+                <w:noProof/>
+                <w:webHidden/>
+              </w:rPr>
+              <w:fldChar w:fldCharType="separate"/>
+            </w:r>
+            <w:r>
+              <w:rPr>
+                <w:noProof/>
+                <w:webHidden/>
+              </w:rPr>
+              <w:t>3</w:t>
             </w:r>
             <w:r>
               <w:rPr>
@@ -674,7 +814,7 @@
               <w:lang w:eastAsia="en-AU"/>
             </w:rPr>
           </w:pPr>
-          <w:hyperlink w:anchor="_Toc462687555" w:history="1">
+          <w:hyperlink w:anchor="_Toc463620736" w:history="1">
             <w:r>
               <w:rPr>
                 <w:rStyle w:val="Hyperlink"/>
@@ -701,7 +841,7 @@
                 <w:noProof/>
                 <w:webHidden/>
               </w:rPr>
-              <w:instrText xml:space="preserve"> PAGEREF _Toc462687555 \h </w:instrText>
+              <w:instrText xml:space="preserve"> PAGEREF _Toc463620736 \h </w:instrText>
             </w:r>
             <w:r>
               <w:rPr>
@@ -744,7 +884,7 @@
               <w:lang w:eastAsia="en-AU"/>
             </w:rPr>
           </w:pPr>
-          <w:hyperlink w:anchor="_Toc462687556" w:history="1">
+          <w:hyperlink w:anchor="_Toc463620737" w:history="1">
             <w:r>
               <w:rPr>
                 <w:rStyle w:val="Hyperlink"/>
@@ -771,7 +911,7 @@
                 <w:noProof/>
                 <w:webHidden/>
               </w:rPr>
-              <w:instrText xml:space="preserve"> PAGEREF _Toc462687556 \h </w:instrText>
+              <w:instrText xml:space="preserve"> PAGEREF _Toc463620737 \h </w:instrText>
             </w:r>
             <w:r>
               <w:rPr>
@@ -814,7 +954,7 @@
               <w:lang w:eastAsia="en-AU"/>
             </w:rPr>
           </w:pPr>
-          <w:hyperlink w:anchor="_Toc462687557" w:history="1">
+          <w:hyperlink w:anchor="_Toc463620738" w:history="1">
             <w:r>
               <w:rPr>
                 <w:rStyle w:val="Hyperlink"/>
@@ -841,7 +981,7 @@
                 <w:noProof/>
                 <w:webHidden/>
               </w:rPr>
-              <w:instrText xml:space="preserve"> PAGEREF _Toc462687557 \h </w:instrText>
+              <w:instrText xml:space="preserve"> PAGEREF _Toc463620738 \h </w:instrText>
             </w:r>
             <w:r>
               <w:rPr>
@@ -884,7 +1024,7 @@
               <w:lang w:eastAsia="en-AU"/>
             </w:rPr>
           </w:pPr>
-          <w:hyperlink w:anchor="_Toc462687558" w:history="1">
+          <w:hyperlink w:anchor="_Toc463620739" w:history="1">
             <w:r>
               <w:rPr>
                 <w:rStyle w:val="Hyperlink"/>
@@ -911,7 +1051,77 @@
                 <w:noProof/>
                 <w:webHidden/>
               </w:rPr>
-              <w:instrText xml:space="preserve"> PAGEREF _Toc462687558 \h </w:instrText>
+              <w:instrText xml:space="preserve"> PAGEREF _Toc463620739 \h </w:instrText>
+            </w:r>
+            <w:r>
+              <w:rPr>
+                <w:noProof/>
+                <w:webHidden/>
+              </w:rPr>
+            </w:r>
+            <w:r>
+              <w:rPr>
+                <w:noProof/>
+                <w:webHidden/>
+              </w:rPr>
+              <w:fldChar w:fldCharType="separate"/>
+            </w:r>
+            <w:r>
+              <w:rPr>
+                <w:noProof/>
+                <w:webHidden/>
+              </w:rPr>
+              <w:t>3</w:t>
+            </w:r>
+            <w:r>
+              <w:rPr>
+                <w:noProof/>
+                <w:webHidden/>
+              </w:rPr>
+              <w:fldChar w:fldCharType="end"/>
+            </w:r>
+          </w:hyperlink>
+        </w:p>
+        <w:p>
+          <w:pPr>
+            <w:pStyle w:val="TOC2"/>
+            <w:tabs>
+              <w:tab w:val="right" w:leader="dot" w:pos="9016"/>
+            </w:tabs>
+            <w:rPr>
+              <w:rFonts w:eastAsiaTheme="minorEastAsia"/>
+              <w:noProof/>
+              <w:lang w:eastAsia="en-AU"/>
+            </w:rPr>
+          </w:pPr>
+          <w:hyperlink w:anchor="_Toc463620740" w:history="1">
+            <w:r>
+              <w:rPr>
+                <w:rStyle w:val="Hyperlink"/>
+                <w:noProof/>
+              </w:rPr>
+              <w:t>Investigation</w:t>
+            </w:r>
+            <w:r>
+              <w:rPr>
+                <w:noProof/>
+                <w:webHidden/>
+              </w:rPr>
+              <w:tab/>
+            </w:r>
+            <w:r>
+              <w:rPr>
+                <w:noProof/>
+                <w:webHidden/>
+              </w:rPr>
+              <w:fldChar w:fldCharType="begin"/>
+            </w:r>
+            <w:r>
+              <w:rPr>
+                <w:noProof/>
+                <w:webHidden/>
+              </w:rPr>
+              <w:instrText xml:space="preserve"> PAGEREF _Toc463620740 \h </w:instrText>
             </w:r>
             <w:r>
               <w:rPr>
@@ -955,7 +1165,7 @@
               <w:lang w:eastAsia="en-AU"/>
             </w:rPr>
           </w:pPr>
-          <w:hyperlink w:anchor="_Toc462687559" w:history="1">
+          <w:hyperlink w:anchor="_Toc463620741" w:history="1">
             <w:r>
               <w:rPr>
                 <w:rStyle w:val="Hyperlink"/>
@@ -997,7 +1207,7 @@
                 <w:noProof/>
                 <w:webHidden/>
               </w:rPr>
-              <w:instrText xml:space="preserve"> PAGEREF _Toc462687559 \h </w:instrText>
+              <w:instrText xml:space="preserve"> PAGEREF _Toc463620741 \h </w:instrText>
             </w:r>
             <w:r>
               <w:rPr>
@@ -1040,7 +1250,7 @@
               <w:lang w:eastAsia="en-AU"/>
             </w:rPr>
           </w:pPr>
-          <w:hyperlink w:anchor="_Toc462687560" w:history="1">
+          <w:hyperlink w:anchor="_Toc463620742" w:history="1">
             <w:r>
               <w:rPr>
                 <w:rStyle w:val="Hyperlink"/>
@@ -1067,7 +1277,7 @@
                 <w:noProof/>
                 <w:webHidden/>
               </w:rPr>
-              <w:instrText xml:space="preserve"> PAGEREF _Toc462687560 \h </w:instrText>
+              <w:instrText xml:space="preserve"> PAGEREF _Toc463620742 \h </w:instrText>
             </w:r>
             <w:r>
               <w:rPr>
@@ -1110,7 +1320,7 @@
               <w:lang w:eastAsia="en-AU"/>
             </w:rPr>
           </w:pPr>
-          <w:hyperlink w:anchor="_Toc462687561" w:history="1">
+          <w:hyperlink w:anchor="_Toc463620743" w:history="1">
             <w:r>
               <w:rPr>
                 <w:rStyle w:val="Hyperlink"/>
@@ -1137,7 +1347,7 @@
                 <w:noProof/>
                 <w:webHidden/>
               </w:rPr>
-              <w:instrText xml:space="preserve"> PAGEREF _Toc462687561 \h </w:instrText>
+              <w:instrText xml:space="preserve"> PAGEREF _Toc463620743 \h </w:instrText>
             </w:r>
             <w:r>
               <w:rPr>
@@ -1180,12 +1390,82 @@
               <w:lang w:eastAsia="en-AU"/>
             </w:rPr>
           </w:pPr>
-          <w:hyperlink w:anchor="_Toc462687562" w:history="1">
+          <w:hyperlink w:anchor="_Toc463620744" w:history="1">
             <w:r>
               <w:rPr>
                 <w:rStyle w:val="Hyperlink"/>
                 <w:noProof/>
               </w:rPr>
+              <w:t>Replication</w:t>
+            </w:r>
+            <w:r>
+              <w:rPr>
+                <w:noProof/>
+                <w:webHidden/>
+              </w:rPr>
+              <w:tab/>
+            </w:r>
+            <w:r>
+              <w:rPr>
+                <w:noProof/>
+                <w:webHidden/>
+              </w:rPr>
+              <w:fldChar w:fldCharType="begin"/>
+            </w:r>
+            <w:r>
+              <w:rPr>
+                <w:noProof/>
+                <w:webHidden/>
+              </w:rPr>
+              <w:instrText xml:space="preserve"> PAGEREF _Toc463620744 \h </w:instrText>
+            </w:r>
+            <w:r>
+              <w:rPr>
+                <w:noProof/>
+                <w:webHidden/>
+              </w:rPr>
+            </w:r>
+            <w:r>
+              <w:rPr>
+                <w:noProof/>
+                <w:webHidden/>
+              </w:rPr>
+              <w:fldChar w:fldCharType="separate"/>
+            </w:r>
+            <w:r>
+              <w:rPr>
+                <w:noProof/>
+                <w:webHidden/>
+              </w:rPr>
+              <w:t>3</w:t>
+            </w:r>
+            <w:r>
+              <w:rPr>
+                <w:noProof/>
+                <w:webHidden/>
+              </w:rPr>
+              <w:fldChar w:fldCharType="end"/>
+            </w:r>
+          </w:hyperlink>
+        </w:p>
+        <w:p>
+          <w:pPr>
+            <w:pStyle w:val="TOC2"/>
+            <w:tabs>
+              <w:tab w:val="right" w:leader="dot" w:pos="9016"/>
+            </w:tabs>
+            <w:rPr>
+              <w:rFonts w:eastAsiaTheme="minorEastAsia"/>
+              <w:noProof/>
+              <w:lang w:eastAsia="en-AU"/>
+            </w:rPr>
+          </w:pPr>
+          <w:hyperlink w:anchor="_Toc463620745" w:history="1">
+            <w:r>
+              <w:rPr>
+                <w:rStyle w:val="Hyperlink"/>
+                <w:noProof/>
+              </w:rPr>
               <w:t>Hypotheses</w:t>
             </w:r>
             <w:r>
@@ -1207,7 +1487,7 @@
                 <w:noProof/>
                 <w:webHidden/>
               </w:rPr>
-              <w:instrText xml:space="preserve"> PAGEREF _Toc462687562 \h </w:instrText>
+              <w:instrText xml:space="preserve"> PAGEREF _Toc463620745 \h </w:instrText>
             </w:r>
             <w:r>
               <w:rPr>
@@ -1228,6 +1508,76 @@
                 <w:webHidden/>
               </w:rPr>
               <w:t>3</w:t>
+            </w:r>
+            <w:r>
+              <w:rPr>
+                <w:noProof/>
+                <w:webHidden/>
+              </w:rPr>
+              <w:fldChar w:fldCharType="end"/>
+            </w:r>
+          </w:hyperlink>
+        </w:p>
+        <w:p>
+          <w:pPr>
+            <w:pStyle w:val="TOC2"/>
+            <w:tabs>
+              <w:tab w:val="right" w:leader="dot" w:pos="9016"/>
+            </w:tabs>
+            <w:rPr>
+              <w:rFonts w:eastAsiaTheme="minorEastAsia"/>
+              <w:noProof/>
+              <w:lang w:eastAsia="en-AU"/>
+            </w:rPr>
+          </w:pPr>
+          <w:hyperlink w:anchor="_Toc463620746" w:history="1">
+            <w:r>
+              <w:rPr>
+                <w:rStyle w:val="Hyperlink"/>
+                <w:noProof/>
+              </w:rPr>
+              <w:t>Resolution</w:t>
+            </w:r>
+            <w:r>
+              <w:rPr>
+                <w:noProof/>
+                <w:webHidden/>
+              </w:rPr>
+              <w:tab/>
+            </w:r>
+            <w:r>
+              <w:rPr>
+                <w:noProof/>
+                <w:webHidden/>
+              </w:rPr>
+              <w:fldChar w:fldCharType="begin"/>
+            </w:r>
+            <w:r>
+              <w:rPr>
+                <w:noProof/>
+                <w:webHidden/>
+              </w:rPr>
+              <w:instrText xml:space="preserve"> PAGEREF _Toc463620746 \h </w:instrText>
+            </w:r>
+            <w:r>
+              <w:rPr>
+                <w:noProof/>
+                <w:webHidden/>
+              </w:rPr>
+            </w:r>
+            <w:r>
+              <w:rPr>
+                <w:noProof/>
+                <w:webHidden/>
+              </w:rPr>
+              <w:fldChar w:fldCharType="separate"/>
+            </w:r>
+            <w:r>
+              <w:rPr>
+                <w:noProof/>
+                <w:webHidden/>
+              </w:rPr>
+              <w:t>4</w:t>
             </w:r>
             <w:r>
               <w:rPr>
@@ -1251,7 +1601,7 @@
               <w:lang w:eastAsia="en-AU"/>
             </w:rPr>
           </w:pPr>
-          <w:hyperlink w:anchor="_Toc462687563" w:history="1">
+          <w:hyperlink w:anchor="_Toc463620747" w:history="1">
             <w:r>
               <w:rPr>
                 <w:rStyle w:val="Hyperlink"/>
@@ -1293,7 +1643,7 @@
                 <w:noProof/>
                 <w:webHidden/>
               </w:rPr>
-              <w:instrText xml:space="preserve"> PAGEREF _Toc462687563 \h </w:instrText>
+              <w:instrText xml:space="preserve"> PAGEREF _Toc463620747 \h </w:instrText>
             </w:r>
             <w:r>
               <w:rPr>
@@ -1313,7 +1663,7 @@
                 <w:noProof/>
                 <w:webHidden/>
               </w:rPr>
-              <w:t>3</w:t>
+              <w:t>4</w:t>
             </w:r>
             <w:r>
               <w:rPr>
@@ -1336,7 +1686,7 @@
               <w:lang w:eastAsia="en-AU"/>
             </w:rPr>
           </w:pPr>
-          <w:hyperlink w:anchor="_Toc462687564" w:history="1">
+          <w:hyperlink w:anchor="_Toc463620748" w:history="1">
             <w:r>
               <w:rPr>
                 <w:rStyle w:val="Hyperlink"/>
@@ -1363,7 +1713,7 @@
                 <w:noProof/>
                 <w:webHidden/>
               </w:rPr>
-              <w:instrText xml:space="preserve"> PAGEREF _Toc462687564 \h </w:instrText>
+              <w:instrText xml:space="preserve"> PAGEREF _Toc463620748 \h </w:instrText>
             </w:r>
             <w:r>
               <w:rPr>
@@ -1383,7 +1733,7 @@
                 <w:noProof/>
                 <w:webHidden/>
               </w:rPr>
-              <w:t>3</w:t>
+              <w:t>4</w:t>
             </w:r>
             <w:r>
               <w:rPr>
@@ -1406,7 +1756,7 @@
               <w:lang w:eastAsia="en-AU"/>
             </w:rPr>
           </w:pPr>
-          <w:hyperlink w:anchor="_Toc462687565" w:history="1">
+          <w:hyperlink w:anchor="_Toc463620749" w:history="1">
             <w:r>
               <w:rPr>
                 <w:rStyle w:val="Hyperlink"/>
@@ -1433,7 +1783,7 @@
                 <w:noProof/>
                 <w:webHidden/>
               </w:rPr>
-              <w:instrText xml:space="preserve"> PAGEREF _Toc462687565 \h </w:instrText>
+              <w:instrText xml:space="preserve"> PAGEREF _Toc463620749 \h </w:instrText>
             </w:r>
             <w:r>
               <w:rPr>
@@ -1453,7 +1803,7 @@
                 <w:noProof/>
                 <w:webHidden/>
               </w:rPr>
-              <w:t>3</w:t>
+              <w:t>4</w:t>
             </w:r>
             <w:r>
               <w:rPr>
@@ -1476,7 +1826,7 @@
               <w:lang w:eastAsia="en-AU"/>
             </w:rPr>
           </w:pPr>
-          <w:hyperlink w:anchor="_Toc462687566" w:history="1">
+          <w:hyperlink w:anchor="_Toc463620750" w:history="1">
             <w:r>
               <w:rPr>
                 <w:rStyle w:val="Hyperlink"/>
@@ -1503,7 +1853,7 @@
                 <w:noProof/>
                 <w:webHidden/>
               </w:rPr>
-              <w:instrText xml:space="preserve"> PAGEREF _Toc462687566 \h </w:instrText>
+              <w:instrText xml:space="preserve"> PAGEREF _Toc463620750 \h </w:instrText>
             </w:r>
             <w:r>
               <w:rPr>
@@ -1523,7 +1873,7 @@
                 <w:noProof/>
                 <w:webHidden/>
               </w:rPr>
-              <w:t>3</w:t>
+              <w:t>4</w:t>
             </w:r>
             <w:r>
               <w:rPr>
@@ -1547,7 +1897,7 @@
               <w:lang w:eastAsia="en-AU"/>
             </w:rPr>
           </w:pPr>
-          <w:hyperlink w:anchor="_Toc462687567" w:history="1">
+          <w:hyperlink w:anchor="_Toc463620751" w:history="1">
             <w:r>
               <w:rPr>
                 <w:rStyle w:val="Hyperlink"/>
@@ -1589,7 +1939,7 @@
                 <w:noProof/>
                 <w:webHidden/>
               </w:rPr>
-              <w:instrText xml:space="preserve"> PAGEREF _Toc462687567 \h </w:instrText>
+              <w:instrText xml:space="preserve"> PAGEREF _Toc463620751 \h </w:instrText>
             </w:r>
             <w:r>
               <w:rPr>
@@ -1632,7 +1982,7 @@
               <w:lang w:eastAsia="en-AU"/>
             </w:rPr>
           </w:pPr>
-          <w:hyperlink w:anchor="_Toc462687568" w:history="1">
+          <w:hyperlink w:anchor="_Toc463620752" w:history="1">
             <w:r>
               <w:rPr>
                 <w:rStyle w:val="Hyperlink"/>
@@ -1659,7 +2009,7 @@
                 <w:noProof/>
                 <w:webHidden/>
               </w:rPr>
-              <w:instrText xml:space="preserve"> PAGEREF _Toc462687568 \h </w:instrText>
+              <w:instrText xml:space="preserve"> PAGEREF _Toc463620752 \h </w:instrText>
             </w:r>
             <w:r>
               <w:rPr>
@@ -1702,7 +2052,7 @@
               <w:lang w:eastAsia="en-AU"/>
             </w:rPr>
           </w:pPr>
-          <w:hyperlink w:anchor="_Toc462687569" w:history="1">
+          <w:hyperlink w:anchor="_Toc463620753" w:history="1">
             <w:r>
               <w:rPr>
                 <w:rStyle w:val="Hyperlink"/>
@@ -1729,7 +2079,7 @@
                 <w:noProof/>
                 <w:webHidden/>
               </w:rPr>
-              <w:instrText xml:space="preserve"> PAGEREF _Toc462687569 \h </w:instrText>
+              <w:instrText xml:space="preserve"> PAGEREF _Toc463620753 \h </w:instrText>
             </w:r>
             <w:r>
               <w:rPr>
@@ -1772,7 +2122,7 @@
               <w:lang w:eastAsia="en-AU"/>
             </w:rPr>
           </w:pPr>
-          <w:hyperlink w:anchor="_Toc462687570" w:history="1">
+          <w:hyperlink w:anchor="_Toc463620754" w:history="1">
             <w:r>
               <w:rPr>
                 <w:rStyle w:val="Hyperlink"/>
@@ -1799,7 +2149,7 @@
                 <w:noProof/>
                 <w:webHidden/>
               </w:rPr>
-              <w:instrText xml:space="preserve"> PAGEREF _Toc462687570 \h </w:instrText>
+              <w:instrText xml:space="preserve"> PAGEREF _Toc463620754 \h </w:instrText>
             </w:r>
             <w:r>
               <w:rPr>
@@ -1852,7 +2202,7 @@
           <w:numId w:val="4"/>
         </w:numPr>
       </w:pPr>
-      <w:bookmarkStart w:id="0" w:name="_Toc462687547"/>
+      <w:bookmarkStart w:id="0" w:name="_Toc463620726"/>
       <w:r>
         <w:t>One match pays out 0 instead of the expected equal to the bet</w:t>
       </w:r>
@@ -1862,7 +2212,7 @@
       <w:pPr>
         <w:pStyle w:val="Heading2"/>
       </w:pPr>
-      <w:bookmarkStart w:id="1" w:name="_Toc462687548"/>
+      <w:bookmarkStart w:id="1" w:name="_Toc463620727"/>
       <w:r>
         <w:t>Summary</w:t>
       </w:r>
@@ -1873,7 +2223,7 @@
         <w:pStyle w:val="ListParagraph"/>
         <w:numPr>
           <w:ilvl w:val="0"/>
-          <w:numId w:val="1"/>
+          <w:numId w:val="39"/>
         </w:numPr>
       </w:pPr>
       <w:r>
@@ -1885,11 +2235,10 @@
         <w:pStyle w:val="ListParagraph"/>
         <w:numPr>
           <w:ilvl w:val="0"/>
-          <w:numId w:val="1"/>
+          <w:numId w:val="39"/>
         </w:numPr>
       </w:pPr>
       <w:r>
-        <w:lastRenderedPageBreak/>
         <w:t xml:space="preserve">Initially found through unit testing the Game </w:t>
       </w:r>
       <w:r>
@@ -1901,7 +2250,7 @@
         <w:pStyle w:val="ListParagraph"/>
         <w:numPr>
           <w:ilvl w:val="0"/>
-          <w:numId w:val="1"/>
+          <w:numId w:val="39"/>
         </w:numPr>
       </w:pPr>
       <w:r>
@@ -1915,7 +2264,7 @@
       <w:pPr>
         <w:pStyle w:val="Heading2"/>
       </w:pPr>
-      <w:bookmarkStart w:id="2" w:name="_Toc462687549"/>
+      <w:bookmarkStart w:id="2" w:name="_Toc463620728"/>
       <w:r>
         <w:t>Examples</w:t>
       </w:r>
@@ -2015,17 +2364,8 @@
         </w:numPr>
       </w:pPr>
       <w:r>
-        <w:t xml:space="preserve">Fails </w:t>
-      </w:r>
-      <w:proofErr w:type="spellStart"/>
-      <w:r>
-        <w:t>GameTest</w:t>
-      </w:r>
-      <w:proofErr w:type="spellEnd"/>
-      <w:r>
-        <w:t xml:space="preserve"> unit testing in test </w:t>
-      </w:r>
-      <w:proofErr w:type="spellStart"/>
+        <w:t xml:space="preserve">Fails GameTest unit testing in test </w:t>
+      </w:r>
       <w:r>
         <w:rPr>
           <w:rFonts w:ascii="Courier New" w:hAnsi="Courier New" w:cs="Courier New"/>
@@ -2036,7 +2376,6 @@
         </w:rPr>
         <w:t>TestPlayRoundOneMatch</w:t>
       </w:r>
-      <w:proofErr w:type="spellEnd"/>
       <w:r>
         <w:rPr>
           <w:rFonts w:ascii="Courier New" w:hAnsi="Courier New" w:cs="Courier New"/>
@@ -2051,7 +2390,30 @@
       <w:pPr>
         <w:pStyle w:val="Heading2"/>
       </w:pPr>
-      <w:bookmarkStart w:id="3" w:name="_Toc462687550"/>
+      <w:r>
+        <w:t>Replication</w:t>
+      </w:r>
+    </w:p>
+    <w:p>
+      <w:r>
+        <w:t>It isn’t really feasible to make a dedicated replication program for this bug. It would require too much manipulation of main, which has the risk of introducing other defects (for example, maybe we would have condition to only print to screen when there was exactly one match). Other bugs have replication because it is just a matter of turning messages on or off to see the results more clearly, or just adding up the wins and losses over many runs of the program. This isn’t the case here.</w:t>
+      </w:r>
+    </w:p>
+    <w:p>
+      <w:r>
+        <w:t>However, we can run the Game class unit test (GameTest.java) to simulate one match and verify that the player gets the wrong amount in their balance as a result.</w:t>
+      </w:r>
+    </w:p>
+    <w:p>
+      <w:r>
+        <w:t>Please see Bug 1 UAT Replication.docx for details.</w:t>
+      </w:r>
+    </w:p>
+    <w:p>
+      <w:pPr>
+        <w:pStyle w:val="Heading2"/>
+      </w:pPr>
+      <w:bookmarkStart w:id="3" w:name="_Toc463620729"/>
       <w:r>
         <w:t>Hypotheses</w:t>
       </w:r>
@@ -2085,9 +2447,11 @@
       <w:pPr>
         <w:pStyle w:val="Heading2"/>
       </w:pPr>
+      <w:bookmarkStart w:id="4" w:name="_Toc463620730"/>
       <w:r>
         <w:t>Investigation</w:t>
       </w:r>
+      <w:bookmarkEnd w:id="4"/>
     </w:p>
     <w:p>
       <w:r>
@@ -2103,10 +2467,10 @@
         <w:pStyle w:val="Heading1"/>
         <w:numPr>
           <w:ilvl w:val="0"/>
-          <w:numId w:val="25"/>
+          <w:numId w:val="4"/>
         </w:numPr>
       </w:pPr>
-      <w:bookmarkStart w:id="4" w:name="_Toc462687551"/>
+      <w:bookmarkStart w:id="5" w:name="_Toc463620731"/>
       <w:r>
         <w:t>Two matches pays out 1X</w:t>
       </w:r>
@@ -2116,24 +2480,24 @@
       <w:r>
         <w:t>bet instead of the expected 2X bet</w:t>
       </w:r>
-      <w:bookmarkEnd w:id="4"/>
+      <w:bookmarkEnd w:id="5"/>
     </w:p>
     <w:p>
       <w:pPr>
         <w:pStyle w:val="Heading2"/>
       </w:pPr>
-      <w:bookmarkStart w:id="5" w:name="_Toc462687552"/>
+      <w:bookmarkStart w:id="6" w:name="_Toc463620732"/>
       <w:r>
         <w:t>Summary</w:t>
       </w:r>
-      <w:bookmarkEnd w:id="5"/>
+      <w:bookmarkEnd w:id="6"/>
     </w:p>
     <w:p>
       <w:pPr>
         <w:pStyle w:val="ListParagraph"/>
         <w:numPr>
           <w:ilvl w:val="0"/>
-          <w:numId w:val="22"/>
+          <w:numId w:val="38"/>
         </w:numPr>
       </w:pPr>
       <w:r>
@@ -2145,38 +2509,22 @@
         <w:pStyle w:val="ListParagraph"/>
         <w:numPr>
           <w:ilvl w:val="0"/>
-          <w:numId w:val="22"/>
+          <w:numId w:val="38"/>
         </w:numPr>
       </w:pPr>
       <w:r>
-        <w:t>Initially found through unit testing the Game class (</w:t>
-      </w:r>
-      <w:proofErr w:type="spellStart"/>
-      <w:r>
-        <w:t>GameTest</w:t>
-      </w:r>
-      <w:proofErr w:type="spellEnd"/>
-      <w:r>
-        <w:t xml:space="preserve">: </w:t>
-      </w:r>
-      <w:proofErr w:type="spellStart"/>
-      <w:r>
-        <w:t>TestPlayRoundTwoMatches</w:t>
-      </w:r>
-      <w:proofErr w:type="spellEnd"/>
-      <w:r>
-        <w:t>())</w:t>
+        <w:t>Initially found through unit testing the Game class (GameTest: TestPlayRoundTwoMatches())</w:t>
       </w:r>
     </w:p>
     <w:p>
       <w:pPr>
         <w:pStyle w:val="Heading2"/>
       </w:pPr>
-      <w:bookmarkStart w:id="6" w:name="_Toc462687553"/>
+      <w:bookmarkStart w:id="7" w:name="_Toc463620733"/>
       <w:r>
         <w:t>Examples</w:t>
       </w:r>
-      <w:bookmarkEnd w:id="6"/>
+      <w:bookmarkEnd w:id="7"/>
     </w:p>
     <w:p>
       <w:pPr>
@@ -2210,6 +2558,7 @@
         <w:rPr>
           <w:i/>
         </w:rPr>
+        <w:lastRenderedPageBreak/>
         <w:t>Fred lost, balance now 95</w:t>
       </w:r>
     </w:p>
@@ -2280,17 +2629,8 @@
         </w:numPr>
       </w:pPr>
       <w:r>
-        <w:t xml:space="preserve">Fails </w:t>
-      </w:r>
-      <w:proofErr w:type="spellStart"/>
-      <w:r>
-        <w:t>GameTest</w:t>
-      </w:r>
-      <w:proofErr w:type="spellEnd"/>
-      <w:r>
-        <w:t xml:space="preserve"> unit testing in test </w:t>
-      </w:r>
-      <w:proofErr w:type="spellStart"/>
+        <w:t xml:space="preserve">Fails GameTest unit testing in test </w:t>
+      </w:r>
       <w:r>
         <w:rPr>
           <w:rFonts w:ascii="Courier New" w:hAnsi="Courier New" w:cs="Courier New"/>
@@ -2308,28 +2648,57 @@
           <w:sz w:val="20"/>
           <w:szCs w:val="20"/>
         </w:rPr>
+        <w:t>es.</w:t>
+      </w:r>
+    </w:p>
+    <w:p>
+      <w:pPr>
+        <w:pStyle w:val="Heading2"/>
+      </w:pPr>
+      <w:r>
+        <w:t>Replication</w:t>
+      </w:r>
+    </w:p>
+    <w:p>
+      <w:r>
+        <w:t>It isn’t really feasible to make a dedicated replication program for this bug. It would require too much manipulation of main, which has the risk of introducing other defects (for example, maybe we would have condition to only print to screen when there was exactly one match). Other bugs have replication because it is just a matter of turning messages on or off to see the results more clearly, or just adding up the wins and losses over many runs of the program. This isn’t the case here.</w:t>
+      </w:r>
+    </w:p>
+    <w:p>
+      <w:r>
+        <w:t xml:space="preserve">However, we can run the Game class unit test (GameTest.java) to simulate </w:t>
+      </w:r>
+      <w:r>
+        <w:t>two</w:t>
+      </w:r>
+      <w:r>
+        <w:t xml:space="preserve"> match</w:t>
+      </w:r>
+      <w:r>
         <w:t>es</w:t>
       </w:r>
-      <w:proofErr w:type="spellEnd"/>
-      <w:r>
-        <w:rPr>
-          <w:rFonts w:ascii="Courier New" w:hAnsi="Courier New" w:cs="Courier New"/>
-          <w:color w:val="000000"/>
-          <w:sz w:val="20"/>
-          <w:szCs w:val="20"/>
-        </w:rPr>
-        <w:t>.</w:t>
-      </w:r>
-    </w:p>
+      <w:r>
+        <w:t xml:space="preserve"> and verify that the player gets the wrong amount in their balance as a result.</w:t>
+      </w:r>
+    </w:p>
+    <w:p>
+      <w:r>
+        <w:t>Please see Bug 2</w:t>
+      </w:r>
+      <w:r>
+        <w:t xml:space="preserve"> UAT Replication.docx for details.</w:t>
+      </w:r>
+    </w:p>
+    <w:p/>
     <w:p>
       <w:pPr>
         <w:pStyle w:val="Heading2"/>
       </w:pPr>
-      <w:bookmarkStart w:id="7" w:name="_Toc462687554"/>
+      <w:bookmarkStart w:id="8" w:name="_Toc463620734"/>
       <w:r>
         <w:t>Hypotheses</w:t>
       </w:r>
-      <w:bookmarkEnd w:id="7"/>
+      <w:bookmarkEnd w:id="8"/>
     </w:p>
     <w:p>
       <w:pPr>
@@ -2359,10 +2728,11 @@
       <w:pPr>
         <w:pStyle w:val="Heading2"/>
       </w:pPr>
-      <w:r>
-        <w:lastRenderedPageBreak/>
+      <w:bookmarkStart w:id="9" w:name="_Toc463620735"/>
+      <w:r>
         <w:t>Investigation</w:t>
       </w:r>
+      <w:bookmarkEnd w:id="9"/>
     </w:p>
     <w:p>
       <w:r>
@@ -2374,7 +2744,7 @@
       <w:pPr>
         <w:pStyle w:val="Heading1"/>
       </w:pPr>
-      <w:bookmarkStart w:id="8" w:name="_Toc462687555"/>
+      <w:bookmarkStart w:id="10" w:name="_Toc463620736"/>
       <w:r>
         <w:t xml:space="preserve">3. </w:t>
       </w:r>
@@ -2387,17 +2757,17 @@
       <w:r>
         <w:t>bet instead of the expected 3X bet</w:t>
       </w:r>
-      <w:bookmarkEnd w:id="8"/>
+      <w:bookmarkEnd w:id="10"/>
     </w:p>
     <w:p>
       <w:pPr>
         <w:pStyle w:val="Heading2"/>
       </w:pPr>
-      <w:bookmarkStart w:id="9" w:name="_Toc462687556"/>
+      <w:bookmarkStart w:id="11" w:name="_Toc463620737"/>
       <w:r>
         <w:t>Summary</w:t>
       </w:r>
-      <w:bookmarkEnd w:id="9"/>
+      <w:bookmarkEnd w:id="11"/>
     </w:p>
     <w:p>
       <w:pPr>
@@ -2420,34 +2790,18 @@
         </w:numPr>
       </w:pPr>
       <w:r>
-        <w:t>Initially found through unit testing the Game class (</w:t>
-      </w:r>
-      <w:proofErr w:type="spellStart"/>
-      <w:r>
-        <w:t>GameTest</w:t>
-      </w:r>
-      <w:proofErr w:type="spellEnd"/>
-      <w:r>
-        <w:t xml:space="preserve">: </w:t>
-      </w:r>
-      <w:proofErr w:type="spellStart"/>
-      <w:r>
-        <w:t>TestPlayRoundThreeMatches</w:t>
-      </w:r>
-      <w:proofErr w:type="spellEnd"/>
-      <w:r>
-        <w:t>())</w:t>
+        <w:t>Initially found through unit testing the Game class (GameTest: TestPlayRoundThreeMatches())</w:t>
       </w:r>
     </w:p>
     <w:p>
       <w:pPr>
         <w:pStyle w:val="Heading2"/>
       </w:pPr>
-      <w:bookmarkStart w:id="10" w:name="_Toc462687557"/>
+      <w:bookmarkStart w:id="12" w:name="_Toc463620738"/>
       <w:r>
         <w:t>Examples</w:t>
       </w:r>
-      <w:bookmarkEnd w:id="10"/>
+      <w:bookmarkEnd w:id="12"/>
     </w:p>
     <w:p>
       <w:pPr>
@@ -2458,17 +2812,8 @@
         </w:numPr>
       </w:pPr>
       <w:r>
-        <w:t xml:space="preserve">Fails </w:t>
-      </w:r>
-      <w:proofErr w:type="spellStart"/>
-      <w:r>
-        <w:t>GameTest</w:t>
-      </w:r>
-      <w:proofErr w:type="spellEnd"/>
-      <w:r>
-        <w:t xml:space="preserve"> unit testing in test </w:t>
-      </w:r>
-      <w:proofErr w:type="spellStart"/>
+        <w:t xml:space="preserve">Fails GameTest unit testing in test </w:t>
+      </w:r>
       <w:r>
         <w:rPr>
           <w:rFonts w:ascii="Courier New" w:hAnsi="Courier New" w:cs="Courier New"/>
@@ -2486,28 +2831,59 @@
           <w:sz w:val="20"/>
           <w:szCs w:val="20"/>
         </w:rPr>
+        <w:t>es.</w:t>
+      </w:r>
+    </w:p>
+    <w:p>
+      <w:pPr>
+        <w:pStyle w:val="Heading2"/>
+      </w:pPr>
+      <w:r>
+        <w:t>Replication</w:t>
+      </w:r>
+    </w:p>
+    <w:p>
+      <w:r>
+        <w:t>It isn’t really feasible to make a dedicated replication program for this bug. It would require too much manipulation of main, which has the risk of introducing other defects (for example, maybe we would have condition to only print to screen when there was exactly one match). Other bugs have replication because it is just a matter of turning messages on or off to see the results more clearly, or just adding up the wins and losses over many runs of the program. This isn’t the case here.</w:t>
+      </w:r>
+    </w:p>
+    <w:p>
+      <w:r>
+        <w:lastRenderedPageBreak/>
+        <w:t xml:space="preserve">However, we can run the Game class unit test </w:t>
+      </w:r>
+      <w:r>
+        <w:t xml:space="preserve">(GameTest.java) to simulate three </w:t>
+      </w:r>
+      <w:r>
+        <w:t>match</w:t>
+      </w:r>
+      <w:r>
         <w:t>es</w:t>
       </w:r>
-      <w:proofErr w:type="spellEnd"/>
-      <w:r>
-        <w:rPr>
-          <w:rFonts w:ascii="Courier New" w:hAnsi="Courier New" w:cs="Courier New"/>
-          <w:color w:val="000000"/>
-          <w:sz w:val="20"/>
-          <w:szCs w:val="20"/>
-        </w:rPr>
-        <w:t>.</w:t>
+      <w:bookmarkStart w:id="13" w:name="_GoBack"/>
+      <w:bookmarkEnd w:id="13"/>
+      <w:r>
+        <w:t xml:space="preserve"> and verify that the player gets the wrong amount in their balance as a result.</w:t>
+      </w:r>
+    </w:p>
+    <w:p>
+      <w:r>
+        <w:t>Please see Bug 3</w:t>
+      </w:r>
+      <w:r>
+        <w:t xml:space="preserve"> UAT Replication.docx for details.</w:t>
       </w:r>
     </w:p>
     <w:p>
       <w:pPr>
         <w:pStyle w:val="Heading2"/>
       </w:pPr>
-      <w:bookmarkStart w:id="11" w:name="_Toc462687558"/>
+      <w:bookmarkStart w:id="14" w:name="_Toc463620739"/>
       <w:r>
         <w:t>Hypotheses</w:t>
       </w:r>
-      <w:bookmarkEnd w:id="11"/>
+      <w:bookmarkEnd w:id="14"/>
     </w:p>
     <w:p>
       <w:pPr>
@@ -2537,9 +2913,11 @@
       <w:pPr>
         <w:pStyle w:val="Heading2"/>
       </w:pPr>
+      <w:bookmarkStart w:id="15" w:name="_Toc463620740"/>
       <w:r>
         <w:t>Investigation</w:t>
       </w:r>
+      <w:bookmarkEnd w:id="15"/>
     </w:p>
     <w:p>
       <w:r>
@@ -2561,24 +2939,24 @@
           <w:numId w:val="23"/>
         </w:numPr>
       </w:pPr>
-      <w:bookmarkStart w:id="12" w:name="_Toc462687559"/>
+      <w:bookmarkStart w:id="16" w:name="_Toc463620741"/>
       <w:r>
         <w:t>All rolls are the same</w:t>
       </w:r>
       <w:r>
         <w:t xml:space="preserve"> in each run through</w:t>
       </w:r>
-      <w:bookmarkEnd w:id="12"/>
+      <w:bookmarkEnd w:id="16"/>
     </w:p>
     <w:p>
       <w:pPr>
         <w:pStyle w:val="Heading2"/>
       </w:pPr>
-      <w:bookmarkStart w:id="13" w:name="_Toc462687560"/>
+      <w:bookmarkStart w:id="17" w:name="_Toc463620742"/>
       <w:r>
         <w:t>Summary</w:t>
       </w:r>
-      <w:bookmarkEnd w:id="13"/>
+      <w:bookmarkEnd w:id="17"/>
     </w:p>
     <w:p>
       <w:pPr>
@@ -2594,16 +2972,31 @@
       <w:r>
         <w:t>ugh, the rolls are all the same</w:t>
       </w:r>
+      <w:r>
+        <w:t>.</w:t>
+      </w:r>
+    </w:p>
+    <w:p>
+      <w:pPr>
+        <w:pStyle w:val="ListParagraph"/>
+        <w:numPr>
+          <w:ilvl w:val="0"/>
+          <w:numId w:val="10"/>
+        </w:numPr>
+      </w:pPr>
+      <w:r>
+        <w:t>Initially found by running the program and observing the results.</w:t>
+      </w:r>
     </w:p>
     <w:p>
       <w:pPr>
         <w:pStyle w:val="Heading2"/>
       </w:pPr>
-      <w:bookmarkStart w:id="14" w:name="_Toc462687561"/>
+      <w:bookmarkStart w:id="18" w:name="_Toc463620743"/>
       <w:r>
         <w:t>Examples</w:t>
       </w:r>
-      <w:bookmarkEnd w:id="14"/>
+      <w:bookmarkEnd w:id="18"/>
     </w:p>
     <w:p>
       <w:pPr>
@@ -2663,8 +3056,13 @@
       <w:pPr>
         <w:pStyle w:val="Heading2"/>
       </w:pPr>
-      <w:r>
-        <w:t xml:space="preserve">Replication </w:t>
+      <w:bookmarkStart w:id="19" w:name="_Toc463620744"/>
+      <w:r>
+        <w:t>Replication</w:t>
+      </w:r>
+      <w:bookmarkEnd w:id="19"/>
+      <w:r>
+        <w:t xml:space="preserve"> </w:t>
       </w:r>
     </w:p>
     <w:p>
@@ -2674,23 +3072,36 @@
     </w:p>
     <w:p>
       <w:r>
-        <w:t>“Bug4Replication.java</w:t>
-      </w:r>
-      <w:proofErr w:type="gramStart"/>
-      <w:r>
-        <w:t>”  executes</w:t>
-      </w:r>
-      <w:proofErr w:type="gramEnd"/>
-      <w:r>
+        <w:t>“Bug4Replication.ja</w:t>
+      </w:r>
+      <w:r>
+        <w:t xml:space="preserve">va” executes </w:t>
+      </w:r>
+      <w:r>
+        <w:rPr>
+          <w:b/>
+          <w:color w:val="00B0F0"/>
+        </w:rPr>
+        <w:t>Main</w:t>
+      </w:r>
+      <w:r>
+        <w:t xml:space="preserve">’s </w:t>
+      </w:r>
+      <w:r>
+        <w:rPr>
+          <w:b/>
+          <w:color w:val="92D050"/>
+        </w:rPr>
+        <w:t>main</w:t>
+      </w:r>
+      <w:r>
+        <w:rPr>
+          <w:color w:val="92D050"/>
+        </w:rPr>
         <w:t xml:space="preserve"> </w:t>
       </w:r>
-      <w:proofErr w:type="spellStart"/>
-      <w:r>
-        <w:t>Main.main</w:t>
-      </w:r>
-      <w:proofErr w:type="spellEnd"/>
-      <w:r>
-        <w:t xml:space="preserve"> but takes out all the peripheral comments, leaving just the rolls so you can see </w:t>
+      <w:r>
+        <w:t xml:space="preserve">but takes out all the peripheral comments, leaving just the rolls so you can see </w:t>
       </w:r>
       <w:r>
         <w:t>more at a glance, and not see anything that isn’t important.</w:t>
@@ -2700,11 +3111,11 @@
       <w:pPr>
         <w:pStyle w:val="Heading2"/>
       </w:pPr>
-      <w:bookmarkStart w:id="15" w:name="_Toc462687562"/>
+      <w:bookmarkStart w:id="20" w:name="_Toc463620745"/>
       <w:r>
         <w:t>Hypotheses</w:t>
       </w:r>
-      <w:bookmarkEnd w:id="15"/>
+      <w:bookmarkEnd w:id="20"/>
     </w:p>
     <w:p>
       <w:pPr>
@@ -2820,32 +3231,23 @@
         <w:t xml:space="preserve"> </w:t>
       </w:r>
       <w:r>
-        <w:t>is what is used as each roll &amp; compared to the pick to determine if the player wins or n</w:t>
-      </w:r>
-      <w:bookmarkStart w:id="16" w:name="_GoBack"/>
-      <w:bookmarkEnd w:id="16"/>
-      <w:r>
-        <w:t>ot.</w:t>
-      </w:r>
-    </w:p>
-    <w:p>
-      <w:r>
-        <w:t>All hypotheses tested and found to be verified (p</w:t>
-      </w:r>
-      <w:r>
-        <w:t>lease see Bug 4</w:t>
-      </w:r>
-      <w:r>
-        <w:t xml:space="preserve"> Investigation.docx for details).</w:t>
+        <w:t>is what is used as each roll &amp; compared to the pick to determine if the player wins or not.</w:t>
+      </w:r>
+    </w:p>
+    <w:p>
+      <w:r>
+        <w:t>All hypotheses tested and found to be verified (please see Bug 4 Investigation.docx for details).</w:t>
       </w:r>
     </w:p>
     <w:p>
       <w:pPr>
         <w:pStyle w:val="Heading2"/>
       </w:pPr>
+      <w:bookmarkStart w:id="21" w:name="_Toc463620746"/>
       <w:r>
         <w:t>Resolution</w:t>
       </w:r>
+      <w:bookmarkEnd w:id="21"/>
     </w:p>
     <w:p>
       <w:r>
@@ -2892,22 +3294,21 @@
           <w:numId w:val="23"/>
         </w:numPr>
       </w:pPr>
-      <w:bookmarkStart w:id="17" w:name="_Toc462687563"/>
-      <w:r>
-        <w:lastRenderedPageBreak/>
+      <w:bookmarkStart w:id="22" w:name="_Toc463620747"/>
+      <w:r>
         <w:t>Spades are never rolled</w:t>
       </w:r>
-      <w:bookmarkEnd w:id="17"/>
+      <w:bookmarkEnd w:id="22"/>
     </w:p>
     <w:p>
       <w:pPr>
         <w:pStyle w:val="Heading2"/>
       </w:pPr>
-      <w:bookmarkStart w:id="18" w:name="_Toc462687564"/>
+      <w:bookmarkStart w:id="23" w:name="_Toc463620748"/>
       <w:r>
         <w:t>Summary</w:t>
       </w:r>
-      <w:bookmarkEnd w:id="18"/>
+      <w:bookmarkEnd w:id="23"/>
     </w:p>
     <w:p>
       <w:pPr>
@@ -2930,34 +3331,19 @@
         </w:numPr>
       </w:pPr>
       <w:r>
-        <w:t xml:space="preserve">Initially found during unit testing of </w:t>
-      </w:r>
-      <w:proofErr w:type="spellStart"/>
-      <w:r>
-        <w:t>DiceValue</w:t>
-      </w:r>
-      <w:proofErr w:type="spellEnd"/>
-      <w:r>
-        <w:t xml:space="preserve"> (after 100 rolls, Spades are not produced using the function </w:t>
-      </w:r>
-      <w:proofErr w:type="spellStart"/>
-      <w:r>
-        <w:t>getRandom</w:t>
-      </w:r>
-      <w:proofErr w:type="spellEnd"/>
-      <w:r>
-        <w:t>).</w:t>
+        <w:t>Initially found during unit testing of DiceValue (after 100 rolls, Spades are not produced using the function getRandom).</w:t>
       </w:r>
     </w:p>
     <w:p>
       <w:pPr>
         <w:pStyle w:val="Heading2"/>
       </w:pPr>
-      <w:bookmarkStart w:id="19" w:name="_Toc462687565"/>
-      <w:r>
+      <w:bookmarkStart w:id="24" w:name="_Toc463620749"/>
+      <w:r>
+        <w:lastRenderedPageBreak/>
         <w:t>Examples</w:t>
       </w:r>
-      <w:bookmarkEnd w:id="19"/>
+      <w:bookmarkEnd w:id="24"/>
     </w:p>
     <w:p>
       <w:pPr>
@@ -2968,17 +3354,8 @@
         </w:numPr>
       </w:pPr>
       <w:r>
-        <w:t xml:space="preserve">Fails </w:t>
-      </w:r>
-      <w:proofErr w:type="spellStart"/>
-      <w:r>
-        <w:t>DiceValueTest</w:t>
-      </w:r>
-      <w:proofErr w:type="spellEnd"/>
-      <w:r>
-        <w:t xml:space="preserve"> unit testing in test </w:t>
-      </w:r>
-      <w:proofErr w:type="spellStart"/>
+        <w:t xml:space="preserve">Fails DiceValueTest unit testing in test </w:t>
+      </w:r>
       <w:r>
         <w:rPr>
           <w:rFonts w:ascii="Courier New" w:hAnsi="Courier New" w:cs="Courier New"/>
@@ -2989,7 +3366,6 @@
         </w:rPr>
         <w:t>TestGetRandomsProducesSpade</w:t>
       </w:r>
-      <w:proofErr w:type="spellEnd"/>
     </w:p>
     <w:p>
       <w:pPr>
@@ -3016,11 +3392,11 @@
       <w:pPr>
         <w:pStyle w:val="Heading2"/>
       </w:pPr>
-      <w:bookmarkStart w:id="20" w:name="_Toc462687566"/>
+      <w:bookmarkStart w:id="25" w:name="_Toc463620750"/>
       <w:r>
         <w:t>Hypotheses</w:t>
       </w:r>
-      <w:bookmarkEnd w:id="20"/>
+      <w:bookmarkEnd w:id="25"/>
       <w:r>
         <w:t xml:space="preserve"> </w:t>
       </w:r>
@@ -3034,39 +3410,7 @@
         </w:numPr>
       </w:pPr>
       <w:r>
-        <w:t xml:space="preserve">As Spades are the highest ordinal in the </w:t>
-      </w:r>
-      <w:proofErr w:type="spellStart"/>
-      <w:r>
-        <w:t>enum</w:t>
-      </w:r>
-      <w:proofErr w:type="spellEnd"/>
-      <w:r>
-        <w:t xml:space="preserve"> </w:t>
-      </w:r>
-      <w:proofErr w:type="spellStart"/>
-      <w:r>
-        <w:t>DiceValue</w:t>
-      </w:r>
-      <w:proofErr w:type="spellEnd"/>
-      <w:r>
-        <w:t xml:space="preserve">, this is probably an “out by 1” programming error. I.e. the </w:t>
-      </w:r>
-      <w:proofErr w:type="spellStart"/>
-      <w:r>
-        <w:t>getRandom</w:t>
-      </w:r>
-      <w:proofErr w:type="spellEnd"/>
-      <w:r>
-        <w:t xml:space="preserve"> function gets a random </w:t>
-      </w:r>
-      <w:proofErr w:type="spellStart"/>
-      <w:r>
-        <w:t>int</w:t>
-      </w:r>
-      <w:proofErr w:type="spellEnd"/>
-      <w:r>
-        <w:t xml:space="preserve"> up to, but not including Spades.</w:t>
+        <w:t>As Spades are the highest ordinal in the enum DiceValue, this is probably an “out by 1” programming error. I.e. the getRandom function gets a random int up to, but not including Spades.</w:t>
       </w:r>
       <w:r>
         <w:t xml:space="preserve"> </w:t>
@@ -3096,18 +3440,9 @@
         <w:t xml:space="preserve">Idea for test: </w:t>
       </w:r>
       <w:r>
-        <w:t xml:space="preserve">change order of </w:t>
-      </w:r>
-      <w:proofErr w:type="spellStart"/>
-      <w:r>
-        <w:t>enum</w:t>
-      </w:r>
-      <w:proofErr w:type="spellEnd"/>
-      <w:r>
-        <w:t xml:space="preserve"> values – if the new highest ordinal never gets rolled, this will confirm Hypothesis 1.</w:t>
-      </w:r>
-    </w:p>
-    <w:p/>
+        <w:t>change order of enum values – if the new highest ordinal never gets rolled, this will confirm Hypothesis 1.</w:t>
+      </w:r>
+    </w:p>
     <w:p/>
     <w:p>
       <w:pPr>
@@ -3117,21 +3452,24 @@
           <w:numId w:val="30"/>
         </w:numPr>
       </w:pPr>
-      <w:bookmarkStart w:id="21" w:name="_Toc462687567"/>
-      <w:r>
-        <w:t>Fred never guesses “Spade”</w:t>
-      </w:r>
-      <w:bookmarkEnd w:id="21"/>
+      <w:bookmarkStart w:id="26" w:name="_Toc463620751"/>
+      <w:r>
+        <w:t>Player</w:t>
+      </w:r>
+      <w:r>
+        <w:t xml:space="preserve"> never guesses “Spade”</w:t>
+      </w:r>
+      <w:bookmarkEnd w:id="26"/>
     </w:p>
     <w:p>
       <w:pPr>
         <w:pStyle w:val="Heading2"/>
       </w:pPr>
-      <w:bookmarkStart w:id="22" w:name="_Toc462687568"/>
+      <w:bookmarkStart w:id="27" w:name="_Toc463620752"/>
       <w:r>
         <w:t>Summary</w:t>
       </w:r>
-      <w:bookmarkEnd w:id="22"/>
+      <w:bookmarkEnd w:id="27"/>
     </w:p>
     <w:p>
       <w:pPr>
@@ -3142,7 +3480,10 @@
         </w:numPr>
       </w:pPr>
       <w:r>
-        <w:t xml:space="preserve">Fred </w:t>
+        <w:t>Player</w:t>
+      </w:r>
+      <w:r>
+        <w:t xml:space="preserve"> </w:t>
       </w:r>
       <w:r>
         <w:t xml:space="preserve">never </w:t>
@@ -3164,11 +3505,11 @@
       <w:pPr>
         <w:pStyle w:val="Heading2"/>
       </w:pPr>
-      <w:bookmarkStart w:id="23" w:name="_Toc462687569"/>
+      <w:bookmarkStart w:id="28" w:name="_Toc463620753"/>
       <w:r>
         <w:t>Examples</w:t>
       </w:r>
-      <w:bookmarkEnd w:id="23"/>
+      <w:bookmarkEnd w:id="28"/>
     </w:p>
     <w:p>
       <w:pPr>
@@ -3179,18 +3520,21 @@
         </w:numPr>
       </w:pPr>
       <w:r>
-        <w:t>Fred never picks “Spade” to bet on in sample 1, sample 2, or sample 3.</w:t>
+        <w:t>Player</w:t>
+      </w:r>
+      <w:r>
+        <w:t xml:space="preserve"> never picks “Spade” to bet on in sample 1, sample 2, or sample 3.</w:t>
       </w:r>
     </w:p>
     <w:p>
       <w:pPr>
         <w:pStyle w:val="Heading2"/>
       </w:pPr>
-      <w:bookmarkStart w:id="24" w:name="_Toc462687570"/>
+      <w:bookmarkStart w:id="29" w:name="_Toc463620754"/>
       <w:r>
         <w:t>Hypotheses</w:t>
       </w:r>
-      <w:bookmarkEnd w:id="24"/>
+      <w:bookmarkEnd w:id="29"/>
     </w:p>
     <w:p>
       <w:pPr>
@@ -3198,6 +3542,60 @@
         <w:numPr>
           <w:ilvl w:val="0"/>
           <w:numId w:val="31"/>
+        </w:numPr>
+      </w:pPr>
+      <w:r>
+        <w:t>Same cause as bug 5.</w:t>
+      </w:r>
+    </w:p>
+    <w:p/>
+    <w:p>
+      <w:pPr>
+        <w:pStyle w:val="Heading1"/>
+        <w:numPr>
+          <w:ilvl w:val="0"/>
+          <w:numId w:val="30"/>
+        </w:numPr>
+      </w:pPr>
+      <w:r>
+        <w:t>Odds of game incorrect</w:t>
+      </w:r>
+    </w:p>
+    <w:p>
+      <w:pPr>
+        <w:pStyle w:val="Heading2"/>
+      </w:pPr>
+      <w:r>
+        <w:t>Summary</w:t>
+      </w:r>
+    </w:p>
+    <w:p>
+      <w:r>
+        <w:t>Odds appear to be 48.8% win rate instead of the expected 42.0%.</w:t>
+      </w:r>
+    </w:p>
+    <w:p>
+      <w:pPr>
+        <w:pStyle w:val="Heading2"/>
+      </w:pPr>
+      <w:r>
+        <w:t>Examples</w:t>
+      </w:r>
+    </w:p>
+    <w:p>
+      <w:pPr>
+        <w:pStyle w:val="Heading2"/>
+      </w:pPr>
+      <w:r>
+        <w:t>Hypotheses</w:t>
+      </w:r>
+    </w:p>
+    <w:p>
+      <w:pPr>
+        <w:pStyle w:val="ListParagraph"/>
+        <w:numPr>
+          <w:ilvl w:val="0"/>
+          <w:numId w:val="40"/>
         </w:numPr>
       </w:pPr>
       <w:r>
@@ -4987,6 +5385,92 @@
     </w:lvl>
   </w:abstractNum>
   <w:abstractNum w:abstractNumId="18" w15:restartNumberingAfterBreak="0">
+    <w:nsid w:val="45D66C2E"/>
+    <w:multiLevelType w:val="multilevel"/>
+    <w:tmpl w:val="F0C69F8A"/>
+    <w:lvl w:ilvl="0">
+      <w:start w:val="1"/>
+      <w:numFmt w:val="decimal"/>
+      <w:lvlText w:val="%1."/>
+      <w:lvlJc w:val="left"/>
+      <w:pPr>
+        <w:ind w:left="720" w:hanging="360"/>
+      </w:pPr>
+    </w:lvl>
+    <w:lvl w:ilvl="1">
+      <w:start w:val="1"/>
+      <w:numFmt w:val="lowerLetter"/>
+      <w:lvlText w:val="%2."/>
+      <w:lvlJc w:val="left"/>
+      <w:pPr>
+        <w:ind w:left="1440" w:hanging="360"/>
+      </w:pPr>
+    </w:lvl>
+    <w:lvl w:ilvl="2">
+      <w:start w:val="1"/>
+      <w:numFmt w:val="lowerRoman"/>
+      <w:lvlText w:val="%3."/>
+      <w:lvlJc w:val="right"/>
+      <w:pPr>
+        <w:ind w:left="2160" w:hanging="180"/>
+      </w:pPr>
+    </w:lvl>
+    <w:lvl w:ilvl="3">
+      <w:start w:val="1"/>
+      <w:numFmt w:val="decimal"/>
+      <w:lvlText w:val="%4."/>
+      <w:lvlJc w:val="left"/>
+      <w:pPr>
+        <w:ind w:left="2880" w:hanging="360"/>
+      </w:pPr>
+    </w:lvl>
+    <w:lvl w:ilvl="4">
+      <w:start w:val="1"/>
+      <w:numFmt w:val="lowerLetter"/>
+      <w:lvlText w:val="%5."/>
+      <w:lvlJc w:val="left"/>
+      <w:pPr>
+        <w:ind w:left="3600" w:hanging="360"/>
+      </w:pPr>
+    </w:lvl>
+    <w:lvl w:ilvl="5">
+      <w:start w:val="1"/>
+      <w:numFmt w:val="lowerRoman"/>
+      <w:lvlText w:val="%6."/>
+      <w:lvlJc w:val="right"/>
+      <w:pPr>
+        <w:ind w:left="4320" w:hanging="180"/>
+      </w:pPr>
+    </w:lvl>
+    <w:lvl w:ilvl="6">
+      <w:start w:val="1"/>
+      <w:numFmt w:val="decimal"/>
+      <w:lvlText w:val="%7."/>
+      <w:lvlJc w:val="left"/>
+      <w:pPr>
+        <w:ind w:left="5040" w:hanging="360"/>
+      </w:pPr>
+    </w:lvl>
+    <w:lvl w:ilvl="7">
+      <w:start w:val="1"/>
+      <w:numFmt w:val="lowerLetter"/>
+      <w:lvlText w:val="%8."/>
+      <w:lvlJc w:val="left"/>
+      <w:pPr>
+        <w:ind w:left="5760" w:hanging="360"/>
+      </w:pPr>
+    </w:lvl>
+    <w:lvl w:ilvl="8">
+      <w:start w:val="1"/>
+      <w:numFmt w:val="lowerRoman"/>
+      <w:lvlText w:val="%9."/>
+      <w:lvlJc w:val="right"/>
+      <w:pPr>
+        <w:ind w:left="6480" w:hanging="180"/>
+      </w:pPr>
+    </w:lvl>
+  </w:abstractNum>
+  <w:abstractNum w:abstractNumId="19" w15:restartNumberingAfterBreak="0">
     <w:nsid w:val="4B2C2B48"/>
     <w:multiLevelType w:val="hybridMultilevel"/>
     <w:tmpl w:val="F1363204"/>
@@ -5099,7 +5583,7 @@
       </w:rPr>
     </w:lvl>
   </w:abstractNum>
-  <w:abstractNum w:abstractNumId="19" w15:restartNumberingAfterBreak="0">
+  <w:abstractNum w:abstractNumId="20" w15:restartNumberingAfterBreak="0">
     <w:nsid w:val="4C7038BE"/>
     <w:multiLevelType w:val="multilevel"/>
     <w:tmpl w:val="C2ACFCA6"/>
@@ -5212,7 +5696,7 @@
       </w:rPr>
     </w:lvl>
   </w:abstractNum>
-  <w:abstractNum w:abstractNumId="20" w15:restartNumberingAfterBreak="0">
+  <w:abstractNum w:abstractNumId="21" w15:restartNumberingAfterBreak="0">
     <w:nsid w:val="4F552EFE"/>
     <w:multiLevelType w:val="hybridMultilevel"/>
     <w:tmpl w:val="0C50944C"/>
@@ -5301,7 +5785,7 @@
       </w:pPr>
     </w:lvl>
   </w:abstractNum>
-  <w:abstractNum w:abstractNumId="21" w15:restartNumberingAfterBreak="0">
+  <w:abstractNum w:abstractNumId="22" w15:restartNumberingAfterBreak="0">
     <w:nsid w:val="503E20BC"/>
     <w:multiLevelType w:val="hybridMultilevel"/>
     <w:tmpl w:val="0D6C5276"/>
@@ -5390,7 +5874,7 @@
       </w:pPr>
     </w:lvl>
   </w:abstractNum>
-  <w:abstractNum w:abstractNumId="22" w15:restartNumberingAfterBreak="0">
+  <w:abstractNum w:abstractNumId="23" w15:restartNumberingAfterBreak="0">
     <w:nsid w:val="55F85591"/>
     <w:multiLevelType w:val="hybridMultilevel"/>
     <w:tmpl w:val="C9EE54C0"/>
@@ -5479,7 +5963,96 @@
       </w:pPr>
     </w:lvl>
   </w:abstractNum>
-  <w:abstractNum w:abstractNumId="23" w15:restartNumberingAfterBreak="0">
+  <w:abstractNum w:abstractNumId="24" w15:restartNumberingAfterBreak="0">
+    <w:nsid w:val="56DC79A1"/>
+    <w:multiLevelType w:val="hybridMultilevel"/>
+    <w:tmpl w:val="E2B25F8E"/>
+    <w:lvl w:ilvl="0" w:tplc="8B64E520">
+      <w:start w:val="1"/>
+      <w:numFmt w:val="decimal"/>
+      <w:lvlText w:val="%1."/>
+      <w:lvlJc w:val="left"/>
+      <w:pPr>
+        <w:ind w:left="770" w:hanging="360"/>
+      </w:pPr>
+      <w:rPr>
+        <w:rFonts w:hint="default"/>
+      </w:rPr>
+    </w:lvl>
+    <w:lvl w:ilvl="1" w:tplc="0C090019" w:tentative="1">
+      <w:start w:val="1"/>
+      <w:numFmt w:val="lowerLetter"/>
+      <w:lvlText w:val="%2."/>
+      <w:lvlJc w:val="left"/>
+      <w:pPr>
+        <w:ind w:left="1440" w:hanging="360"/>
+      </w:pPr>
+    </w:lvl>
+    <w:lvl w:ilvl="2" w:tplc="0C09001B" w:tentative="1">
+      <w:start w:val="1"/>
+      <w:numFmt w:val="lowerRoman"/>
+      <w:lvlText w:val="%3."/>
+      <w:lvlJc w:val="right"/>
+      <w:pPr>
+        <w:ind w:left="2160" w:hanging="180"/>
+      </w:pPr>
+    </w:lvl>
+    <w:lvl w:ilvl="3" w:tplc="0C09000F" w:tentative="1">
+      <w:start w:val="1"/>
+      <w:numFmt w:val="decimal"/>
+      <w:lvlText w:val="%4."/>
+      <w:lvlJc w:val="left"/>
+      <w:pPr>
+        <w:ind w:left="2880" w:hanging="360"/>
+      </w:pPr>
+    </w:lvl>
+    <w:lvl w:ilvl="4" w:tplc="0C090019" w:tentative="1">
+      <w:start w:val="1"/>
+      <w:numFmt w:val="lowerLetter"/>
+      <w:lvlText w:val="%5."/>
+      <w:lvlJc w:val="left"/>
+      <w:pPr>
+        <w:ind w:left="3600" w:hanging="360"/>
+      </w:pPr>
+    </w:lvl>
+    <w:lvl w:ilvl="5" w:tplc="0C09001B" w:tentative="1">
+      <w:start w:val="1"/>
+      <w:numFmt w:val="lowerRoman"/>
+      <w:lvlText w:val="%6."/>
+      <w:lvlJc w:val="right"/>
+      <w:pPr>
+        <w:ind w:left="4320" w:hanging="180"/>
+      </w:pPr>
+    </w:lvl>
+    <w:lvl w:ilvl="6" w:tplc="0C09000F" w:tentative="1">
+      <w:start w:val="1"/>
+      <w:numFmt w:val="decimal"/>
+      <w:lvlText w:val="%7."/>
+      <w:lvlJc w:val="left"/>
+      <w:pPr>
+        <w:ind w:left="5040" w:hanging="360"/>
+      </w:pPr>
+    </w:lvl>
+    <w:lvl w:ilvl="7" w:tplc="0C090019" w:tentative="1">
+      <w:start w:val="1"/>
+      <w:numFmt w:val="lowerLetter"/>
+      <w:lvlText w:val="%8."/>
+      <w:lvlJc w:val="left"/>
+      <w:pPr>
+        <w:ind w:left="5760" w:hanging="360"/>
+      </w:pPr>
+    </w:lvl>
+    <w:lvl w:ilvl="8" w:tplc="0C09001B" w:tentative="1">
+      <w:start w:val="1"/>
+      <w:numFmt w:val="lowerRoman"/>
+      <w:lvlText w:val="%9."/>
+      <w:lvlJc w:val="right"/>
+      <w:pPr>
+        <w:ind w:left="6480" w:hanging="180"/>
+      </w:pPr>
+    </w:lvl>
+  </w:abstractNum>
+  <w:abstractNum w:abstractNumId="25" w15:restartNumberingAfterBreak="0">
     <w:nsid w:val="5A7500CA"/>
     <w:multiLevelType w:val="hybridMultilevel"/>
     <w:tmpl w:val="6C7C2B48"/>
@@ -5592,7 +6165,96 @@
       </w:rPr>
     </w:lvl>
   </w:abstractNum>
-  <w:abstractNum w:abstractNumId="24" w15:restartNumberingAfterBreak="0">
+  <w:abstractNum w:abstractNumId="26" w15:restartNumberingAfterBreak="0">
+    <w:nsid w:val="639514BB"/>
+    <w:multiLevelType w:val="hybridMultilevel"/>
+    <w:tmpl w:val="E294E732"/>
+    <w:lvl w:ilvl="0" w:tplc="0C090001">
+      <w:start w:val="1"/>
+      <w:numFmt w:val="bullet"/>
+      <w:lvlText w:val=""/>
+      <w:lvlJc w:val="left"/>
+      <w:pPr>
+        <w:ind w:left="720" w:hanging="360"/>
+      </w:pPr>
+      <w:rPr>
+        <w:rFonts w:ascii="Symbol" w:hAnsi="Symbol" w:hint="default"/>
+      </w:rPr>
+    </w:lvl>
+    <w:lvl w:ilvl="1" w:tplc="0C090019" w:tentative="1">
+      <w:start w:val="1"/>
+      <w:numFmt w:val="lowerLetter"/>
+      <w:lvlText w:val="%2."/>
+      <w:lvlJc w:val="left"/>
+      <w:pPr>
+        <w:ind w:left="1440" w:hanging="360"/>
+      </w:pPr>
+    </w:lvl>
+    <w:lvl w:ilvl="2" w:tplc="0C09001B" w:tentative="1">
+      <w:start w:val="1"/>
+      <w:numFmt w:val="lowerRoman"/>
+      <w:lvlText w:val="%3."/>
+      <w:lvlJc w:val="right"/>
+      <w:pPr>
+        <w:ind w:left="2160" w:hanging="180"/>
+      </w:pPr>
+    </w:lvl>
+    <w:lvl w:ilvl="3" w:tplc="0C09000F" w:tentative="1">
+      <w:start w:val="1"/>
+      <w:numFmt w:val="decimal"/>
+      <w:lvlText w:val="%4."/>
+      <w:lvlJc w:val="left"/>
+      <w:pPr>
+        <w:ind w:left="2880" w:hanging="360"/>
+      </w:pPr>
+    </w:lvl>
+    <w:lvl w:ilvl="4" w:tplc="0C090019" w:tentative="1">
+      <w:start w:val="1"/>
+      <w:numFmt w:val="lowerLetter"/>
+      <w:lvlText w:val="%5."/>
+      <w:lvlJc w:val="left"/>
+      <w:pPr>
+        <w:ind w:left="3600" w:hanging="360"/>
+      </w:pPr>
+    </w:lvl>
+    <w:lvl w:ilvl="5" w:tplc="0C09001B" w:tentative="1">
+      <w:start w:val="1"/>
+      <w:numFmt w:val="lowerRoman"/>
+      <w:lvlText w:val="%6."/>
+      <w:lvlJc w:val="right"/>
+      <w:pPr>
+        <w:ind w:left="4320" w:hanging="180"/>
+      </w:pPr>
+    </w:lvl>
+    <w:lvl w:ilvl="6" w:tplc="0C09000F" w:tentative="1">
+      <w:start w:val="1"/>
+      <w:numFmt w:val="decimal"/>
+      <w:lvlText w:val="%7."/>
+      <w:lvlJc w:val="left"/>
+      <w:pPr>
+        <w:ind w:left="5040" w:hanging="360"/>
+      </w:pPr>
+    </w:lvl>
+    <w:lvl w:ilvl="7" w:tplc="0C090019" w:tentative="1">
+      <w:start w:val="1"/>
+      <w:numFmt w:val="lowerLetter"/>
+      <w:lvlText w:val="%8."/>
+      <w:lvlJc w:val="left"/>
+      <w:pPr>
+        <w:ind w:left="5760" w:hanging="360"/>
+      </w:pPr>
+    </w:lvl>
+    <w:lvl w:ilvl="8" w:tplc="0C09001B" w:tentative="1">
+      <w:start w:val="1"/>
+      <w:numFmt w:val="lowerRoman"/>
+      <w:lvlText w:val="%9."/>
+      <w:lvlJc w:val="right"/>
+      <w:pPr>
+        <w:ind w:left="6480" w:hanging="180"/>
+      </w:pPr>
+    </w:lvl>
+  </w:abstractNum>
+  <w:abstractNum w:abstractNumId="27" w15:restartNumberingAfterBreak="0">
     <w:nsid w:val="649F7A68"/>
     <w:multiLevelType w:val="multilevel"/>
     <w:tmpl w:val="126ADA6A"/>
@@ -5705,7 +6367,7 @@
       </w:rPr>
     </w:lvl>
   </w:abstractNum>
-  <w:abstractNum w:abstractNumId="25" w15:restartNumberingAfterBreak="0">
+  <w:abstractNum w:abstractNumId="28" w15:restartNumberingAfterBreak="0">
     <w:nsid w:val="687B15E2"/>
     <w:multiLevelType w:val="hybridMultilevel"/>
     <w:tmpl w:val="713CA0AE"/>
@@ -5818,7 +6480,7 @@
       </w:rPr>
     </w:lvl>
   </w:abstractNum>
-  <w:abstractNum w:abstractNumId="26" w15:restartNumberingAfterBreak="0">
+  <w:abstractNum w:abstractNumId="29" w15:restartNumberingAfterBreak="0">
     <w:nsid w:val="6B271294"/>
     <w:multiLevelType w:val="hybridMultilevel"/>
     <w:tmpl w:val="E3E8BB4A"/>
@@ -5907,7 +6569,7 @@
       </w:pPr>
     </w:lvl>
   </w:abstractNum>
-  <w:abstractNum w:abstractNumId="27" w15:restartNumberingAfterBreak="0">
+  <w:abstractNum w:abstractNumId="30" w15:restartNumberingAfterBreak="0">
     <w:nsid w:val="6BD100BF"/>
     <w:multiLevelType w:val="hybridMultilevel"/>
     <w:tmpl w:val="99A4B9F8"/>
@@ -5996,7 +6658,7 @@
       </w:pPr>
     </w:lvl>
   </w:abstractNum>
-  <w:abstractNum w:abstractNumId="28" w15:restartNumberingAfterBreak="0">
+  <w:abstractNum w:abstractNumId="31" w15:restartNumberingAfterBreak="0">
     <w:nsid w:val="72700AAA"/>
     <w:multiLevelType w:val="hybridMultilevel"/>
     <w:tmpl w:val="4F06EC4C"/>
@@ -6109,7 +6771,7 @@
       </w:rPr>
     </w:lvl>
   </w:abstractNum>
-  <w:abstractNum w:abstractNumId="29" w15:restartNumberingAfterBreak="0">
+  <w:abstractNum w:abstractNumId="32" w15:restartNumberingAfterBreak="0">
     <w:nsid w:val="75464977"/>
     <w:multiLevelType w:val="hybridMultilevel"/>
     <w:tmpl w:val="2F645D72"/>
@@ -6222,7 +6884,120 @@
       </w:rPr>
     </w:lvl>
   </w:abstractNum>
-  <w:abstractNum w:abstractNumId="30" w15:restartNumberingAfterBreak="0">
+  <w:abstractNum w:abstractNumId="33" w15:restartNumberingAfterBreak="0">
+    <w:nsid w:val="75576A9C"/>
+    <w:multiLevelType w:val="hybridMultilevel"/>
+    <w:tmpl w:val="8002581C"/>
+    <w:lvl w:ilvl="0" w:tplc="0C090001">
+      <w:start w:val="1"/>
+      <w:numFmt w:val="bullet"/>
+      <w:lvlText w:val=""/>
+      <w:lvlJc w:val="left"/>
+      <w:pPr>
+        <w:ind w:left="720" w:hanging="360"/>
+      </w:pPr>
+      <w:rPr>
+        <w:rFonts w:ascii="Symbol" w:hAnsi="Symbol" w:hint="default"/>
+      </w:rPr>
+    </w:lvl>
+    <w:lvl w:ilvl="1" w:tplc="0C09000F">
+      <w:start w:val="1"/>
+      <w:numFmt w:val="decimal"/>
+      <w:lvlText w:val="%2."/>
+      <w:lvlJc w:val="left"/>
+      <w:pPr>
+        <w:ind w:left="1440" w:hanging="360"/>
+      </w:pPr>
+      <w:rPr>
+        <w:rFonts w:hint="default"/>
+      </w:rPr>
+    </w:lvl>
+    <w:lvl w:ilvl="2" w:tplc="0C090005" w:tentative="1">
+      <w:start w:val="1"/>
+      <w:numFmt w:val="bullet"/>
+      <w:lvlText w:val=""/>
+      <w:lvlJc w:val="left"/>
+      <w:pPr>
+        <w:ind w:left="2160" w:hanging="360"/>
+      </w:pPr>
+      <w:rPr>
+        <w:rFonts w:ascii="Wingdings" w:hAnsi="Wingdings" w:hint="default"/>
+      </w:rPr>
+    </w:lvl>
+    <w:lvl w:ilvl="3" w:tplc="0C090001" w:tentative="1">
+      <w:start w:val="1"/>
+      <w:numFmt w:val="bullet"/>
+      <w:lvlText w:val=""/>
+      <w:lvlJc w:val="left"/>
+      <w:pPr>
+        <w:ind w:left="2880" w:hanging="360"/>
+      </w:pPr>
+      <w:rPr>
+        <w:rFonts w:ascii="Symbol" w:hAnsi="Symbol" w:hint="default"/>
+      </w:rPr>
+    </w:lvl>
+    <w:lvl w:ilvl="4" w:tplc="0C090003" w:tentative="1">
+      <w:start w:val="1"/>
+      <w:numFmt w:val="bullet"/>
+      <w:lvlText w:val="o"/>
+      <w:lvlJc w:val="left"/>
+      <w:pPr>
+        <w:ind w:left="3600" w:hanging="360"/>
+      </w:pPr>
+      <w:rPr>
+        <w:rFonts w:ascii="Courier New" w:hAnsi="Courier New" w:cs="Courier New" w:hint="default"/>
+      </w:rPr>
+    </w:lvl>
+    <w:lvl w:ilvl="5" w:tplc="0C090005" w:tentative="1">
+      <w:start w:val="1"/>
+      <w:numFmt w:val="bullet"/>
+      <w:lvlText w:val=""/>
+      <w:lvlJc w:val="left"/>
+      <w:pPr>
+        <w:ind w:left="4320" w:hanging="360"/>
+      </w:pPr>
+      <w:rPr>
+        <w:rFonts w:ascii="Wingdings" w:hAnsi="Wingdings" w:hint="default"/>
+      </w:rPr>
+    </w:lvl>
+    <w:lvl w:ilvl="6" w:tplc="0C090001" w:tentative="1">
+      <w:start w:val="1"/>
+      <w:numFmt w:val="bullet"/>
+      <w:lvlText w:val=""/>
+      <w:lvlJc w:val="left"/>
+      <w:pPr>
+        <w:ind w:left="5040" w:hanging="360"/>
+      </w:pPr>
+      <w:rPr>
+        <w:rFonts w:ascii="Symbol" w:hAnsi="Symbol" w:hint="default"/>
+      </w:rPr>
+    </w:lvl>
+    <w:lvl w:ilvl="7" w:tplc="0C090003" w:tentative="1">
+      <w:start w:val="1"/>
+      <w:numFmt w:val="bullet"/>
+      <w:lvlText w:val="o"/>
+      <w:lvlJc w:val="left"/>
+      <w:pPr>
+        <w:ind w:left="5760" w:hanging="360"/>
+      </w:pPr>
+      <w:rPr>
+        <w:rFonts w:ascii="Courier New" w:hAnsi="Courier New" w:cs="Courier New" w:hint="default"/>
+      </w:rPr>
+    </w:lvl>
+    <w:lvl w:ilvl="8" w:tplc="0C090005" w:tentative="1">
+      <w:start w:val="1"/>
+      <w:numFmt w:val="bullet"/>
+      <w:lvlText w:val=""/>
+      <w:lvlJc w:val="left"/>
+      <w:pPr>
+        <w:ind w:left="6480" w:hanging="360"/>
+      </w:pPr>
+      <w:rPr>
+        <w:rFonts w:ascii="Wingdings" w:hAnsi="Wingdings" w:hint="default"/>
+      </w:rPr>
+    </w:lvl>
+  </w:abstractNum>
+  <w:abstractNum w:abstractNumId="34" w15:restartNumberingAfterBreak="0">
     <w:nsid w:val="75661022"/>
     <w:multiLevelType w:val="hybridMultilevel"/>
     <w:tmpl w:val="14CAD92A"/>
@@ -6335,7 +7110,7 @@
       </w:rPr>
     </w:lvl>
   </w:abstractNum>
-  <w:abstractNum w:abstractNumId="31" w15:restartNumberingAfterBreak="0">
+  <w:abstractNum w:abstractNumId="35" w15:restartNumberingAfterBreak="0">
     <w:nsid w:val="7642180B"/>
     <w:multiLevelType w:val="hybridMultilevel"/>
     <w:tmpl w:val="02F84234"/>
@@ -6424,7 +7199,7 @@
       </w:pPr>
     </w:lvl>
   </w:abstractNum>
-  <w:abstractNum w:abstractNumId="32" w15:restartNumberingAfterBreak="0">
+  <w:abstractNum w:abstractNumId="36" w15:restartNumberingAfterBreak="0">
     <w:nsid w:val="79643D9C"/>
     <w:multiLevelType w:val="multilevel"/>
     <w:tmpl w:val="72BE3F2E"/>
@@ -6513,10 +7288,10 @@
       </w:pPr>
     </w:lvl>
   </w:abstractNum>
-  <w:abstractNum w:abstractNumId="33" w15:restartNumberingAfterBreak="0">
+  <w:abstractNum w:abstractNumId="37" w15:restartNumberingAfterBreak="0">
     <w:nsid w:val="7BE127CF"/>
     <w:multiLevelType w:val="hybridMultilevel"/>
-    <w:tmpl w:val="F0C69F8A"/>
+    <w:tmpl w:val="C158D062"/>
     <w:lvl w:ilvl="0" w:tplc="0C09000F">
       <w:start w:val="1"/>
       <w:numFmt w:val="decimal"/>
@@ -6599,7 +7374,7 @@
       </w:pPr>
     </w:lvl>
   </w:abstractNum>
-  <w:abstractNum w:abstractNumId="34" w15:restartNumberingAfterBreak="0">
+  <w:abstractNum w:abstractNumId="38" w15:restartNumberingAfterBreak="0">
     <w:nsid w:val="7DF9196A"/>
     <w:multiLevelType w:val="hybridMultilevel"/>
     <w:tmpl w:val="6792DD20"/>
@@ -6712,7 +7487,7 @@
       </w:rPr>
     </w:lvl>
   </w:abstractNum>
-  <w:abstractNum w:abstractNumId="35" w15:restartNumberingAfterBreak="0">
+  <w:abstractNum w:abstractNumId="39" w15:restartNumberingAfterBreak="0">
     <w:nsid w:val="7F6F12CD"/>
     <w:multiLevelType w:val="hybridMultilevel"/>
     <w:tmpl w:val="DC0654D2"/>
@@ -6802,13 +7577,13 @@
     </w:lvl>
   </w:abstractNum>
   <w:num w:numId="1">
-    <w:abstractNumId w:val="18"/>
+    <w:abstractNumId w:val="19"/>
   </w:num>
   <w:num w:numId="2">
-    <w:abstractNumId w:val="30"/>
+    <w:abstractNumId w:val="34"/>
   </w:num>
   <w:num w:numId="3">
-    <w:abstractNumId w:val="33"/>
+    <w:abstractNumId w:val="37"/>
   </w:num>
   <w:num w:numId="4">
     <w:abstractNumId w:val="7"/>
@@ -6820,19 +7595,19 @@
     <w:abstractNumId w:val="4"/>
   </w:num>
   <w:num w:numId="7">
+    <w:abstractNumId w:val="36"/>
+  </w:num>
+  <w:num w:numId="8">
+    <w:abstractNumId w:val="38"/>
+  </w:num>
+  <w:num w:numId="9">
+    <w:abstractNumId w:val="28"/>
+  </w:num>
+  <w:num w:numId="10">
     <w:abstractNumId w:val="32"/>
   </w:num>
-  <w:num w:numId="8">
-    <w:abstractNumId w:val="34"/>
-  </w:num>
-  <w:num w:numId="9">
+  <w:num w:numId="11">
     <w:abstractNumId w:val="25"/>
-  </w:num>
-  <w:num w:numId="10">
-    <w:abstractNumId w:val="29"/>
-  </w:num>
-  <w:num w:numId="11">
-    <w:abstractNumId w:val="23"/>
   </w:num>
   <w:num w:numId="12">
     <w:abstractNumId w:val="17"/>
@@ -6844,10 +7619,10 @@
     <w:abstractNumId w:val="16"/>
   </w:num>
   <w:num w:numId="15">
-    <w:abstractNumId w:val="19"/>
+    <w:abstractNumId w:val="20"/>
   </w:num>
   <w:num w:numId="16">
-    <w:abstractNumId w:val="24"/>
+    <w:abstractNumId w:val="27"/>
   </w:num>
   <w:num w:numId="17">
     <w:abstractNumId w:val="3"/>
@@ -6859,22 +7634,22 @@
     <w:abstractNumId w:val="12"/>
   </w:num>
   <w:num w:numId="20">
-    <w:abstractNumId w:val="27"/>
+    <w:abstractNumId w:val="30"/>
   </w:num>
   <w:num w:numId="21">
-    <w:abstractNumId w:val="22"/>
+    <w:abstractNumId w:val="23"/>
   </w:num>
   <w:num w:numId="22">
-    <w:abstractNumId w:val="35"/>
+    <w:abstractNumId w:val="39"/>
   </w:num>
   <w:num w:numId="23">
-    <w:abstractNumId w:val="26"/>
+    <w:abstractNumId w:val="29"/>
   </w:num>
   <w:num w:numId="24">
     <w:abstractNumId w:val="14"/>
   </w:num>
   <w:num w:numId="25">
-    <w:abstractNumId w:val="20"/>
+    <w:abstractNumId w:val="21"/>
   </w:num>
   <w:num w:numId="26">
     <w:abstractNumId w:val="0"/>
@@ -6889,7 +7664,7 @@
     <w:abstractNumId w:val="9"/>
   </w:num>
   <w:num w:numId="30">
-    <w:abstractNumId w:val="21"/>
+    <w:abstractNumId w:val="22"/>
   </w:num>
   <w:num w:numId="31">
     <w:abstractNumId w:val="13"/>
@@ -6898,7 +7673,7 @@
     <w:abstractNumId w:val="1"/>
   </w:num>
   <w:num w:numId="33">
-    <w:abstractNumId w:val="31"/>
+    <w:abstractNumId w:val="35"/>
   </w:num>
   <w:num w:numId="34">
     <w:abstractNumId w:val="5"/>
@@ -6907,7 +7682,19 @@
     <w:abstractNumId w:val="6"/>
   </w:num>
   <w:num w:numId="36">
-    <w:abstractNumId w:val="28"/>
+    <w:abstractNumId w:val="31"/>
+  </w:num>
+  <w:num w:numId="37">
+    <w:abstractNumId w:val="18"/>
+  </w:num>
+  <w:num w:numId="38">
+    <w:abstractNumId w:val="26"/>
+  </w:num>
+  <w:num w:numId="39">
+    <w:abstractNumId w:val="33"/>
+  </w:num>
+  <w:num w:numId="40">
+    <w:abstractNumId w:val="24"/>
   </w:num>
 </w:numbering>
 </file>
@@ -7767,7 +8554,7 @@
 </file>
 
 <file path=customXml/itemProps1.xml><?xml version="1.0" encoding="utf-8"?>
-<ds:datastoreItem xmlns:ds="http://schemas.openxmlformats.org/officeDocument/2006/customXml" ds:itemID="{C2F2FEF6-6AD7-44B1-923A-7C1BC3E3AB88}">
+<ds:datastoreItem xmlns:ds="http://schemas.openxmlformats.org/officeDocument/2006/customXml" ds:itemID="{DBCC2FDA-568E-4BEB-A0C6-8B1EE7F003EF}">
   <ds:schemaRefs>
     <ds:schemaRef ds:uri="http://schemas.openxmlformats.org/officeDocument/2006/bibliography"/>
   </ds:schemaRefs>

</xml_diff>